<commit_message>
fix(be): fix form export template and update DMS
</commit_message>
<xml_diff>
--- a/document-merge-service/kt_bern/templatefiles/form.docx
+++ b/document-merge-service/kt_bern/templatefiles/form.docx
@@ -3031,6 +3031,23 @@
         <w:widowControl w:val="false"/>
         <w:suppressAutoHyphens w:val="true"/>
         <w:rPr>
+          <w:sz w:val="18"/>
+          <w:szCs w:val="18"/>
+        </w:rPr>
+      </w:pPr>
+      <w:r>
+        <w:rPr>
+          <w:sz w:val="18"/>
+          <w:szCs w:val="18"/>
+        </w:rPr>
+      </w:r>
+    </w:p>
+    <w:p>
+      <w:pPr>
+        <w:pStyle w:val="Normal"/>
+        <w:widowControl w:val="false"/>
+        <w:suppressAutoHyphens w:val="true"/>
+        <w:rPr>
           <w:color w:val="C0504D" w:themeColor="accent2"/>
         </w:rPr>
       </w:pPr>
@@ -3111,7 +3128,27 @@
           <w:szCs w:val="18"/>
           <w:lang w:val="fr-CH"/>
         </w:rPr>
-        <w:t>.slug in ["6-dokumente", "7-bestaetigung"] and subSection.choices[0].checked %}</w:t>
+        <w:t xml:space="preserve">.slug in ["6-dokumente", "7-bestaetigung"] and </w:t>
+      </w:r>
+      <w:r>
+        <w:rPr>
+          <w:rFonts w:cs="Arial" w:ascii="Liberation Sans" w:hAnsi="Liberation Sans"/>
+          <w:color w:val="4F81BD" w:themeColor="accent1"/>
+          <w:sz w:val="18"/>
+          <w:szCs w:val="18"/>
+          <w:lang w:val="fr-CH"/>
+        </w:rPr>
+        <w:t xml:space="preserve">subSection.type == "MultipleChoiceQuestion" and </w:t>
+      </w:r>
+      <w:r>
+        <w:rPr>
+          <w:rFonts w:cs="Arial" w:ascii="Liberation Sans" w:hAnsi="Liberation Sans"/>
+          <w:color w:val="4F81BD" w:themeColor="accent1"/>
+          <w:sz w:val="18"/>
+          <w:szCs w:val="18"/>
+          <w:lang w:val="fr-CH"/>
+        </w:rPr>
+        <w:t>subSection.choices[0].checked %}</w:t>
       </w:r>
     </w:p>
     <w:p>
@@ -3489,7 +3526,7 @@
         <w:szCs w:val="18"/>
         <w:rFonts w:ascii="Calibri" w:hAnsi="Calibri"/>
       </w:rPr>
-      <w:t>3</w:t>
+      <w:t>1</w:t>
     </w:r>
     <w:r>
       <w:rPr>

</xml_diff>

<commit_message>
chore(be): improve spacing in form export template
</commit_message>
<xml_diff>
--- a/document-merge-service/kt_bern/templatefiles/form.docx
+++ b/document-merge-service/kt_bern/templatefiles/form.docx
@@ -11,14 +11,7 @@
         <w:spacing w:before="240" w:after="1440"/>
         <w:ind w:left="4820" w:hanging="0"/>
         <w:jc w:val="left"/>
-        <w:rPr>
-          <w:rFonts w:ascii="Arial Black" w:hAnsi="Arial Black" w:cs="Arial"/>
-          <w:b w:val="false"/>
-          <w:b w:val="false"/>
-          <w:sz w:val="48"/>
-          <w:szCs w:val="44"/>
-          <w:lang w:val="fr-CH"/>
-        </w:rPr>
+        <w:rPr/>
       </w:pPr>
       <w:r>
         <w:rPr>
@@ -37,13 +30,7 @@
         <w:pStyle w:val="Normal"/>
         <w:widowControl w:val="false"/>
         <w:suppressAutoHyphens w:val="true"/>
-        <w:rPr>
-          <w:rFonts w:ascii="Arial" w:hAnsi="Arial" w:cs="Arial"/>
-          <w:color w:val="C0504D" w:themeColor="accent2"/>
-          <w:sz w:val="18"/>
-          <w:szCs w:val="18"/>
-          <w:lang w:val="fr-CH"/>
-        </w:rPr>
+        <w:rPr/>
       </w:pPr>
       <w:r>
         <w:rPr>
@@ -61,13 +48,7 @@
         <w:pStyle w:val="Normal"/>
         <w:widowControl w:val="false"/>
         <w:suppressAutoHyphens w:val="true"/>
-        <w:rPr>
-          <w:rFonts w:ascii="Arial" w:hAnsi="Arial" w:cs="Arial"/>
-          <w:color w:val="4F81BD" w:themeColor="accent1"/>
-          <w:sz w:val="18"/>
-          <w:szCs w:val="18"/>
-          <w:lang w:val="fr-CH"/>
-        </w:rPr>
+        <w:rPr/>
       </w:pPr>
       <w:r>
         <w:rPr>
@@ -97,13 +78,7 @@
         <w:pStyle w:val="Normal"/>
         <w:widowControl w:val="false"/>
         <w:suppressAutoHyphens w:val="true"/>
-        <w:rPr>
-          <w:rFonts w:ascii="Arial" w:hAnsi="Arial" w:cs="Arial"/>
-          <w:color w:val="4F81BD" w:themeColor="accent1"/>
-          <w:sz w:val="18"/>
-          <w:szCs w:val="18"/>
-          <w:lang w:val="fr-CH"/>
-        </w:rPr>
+        <w:rPr/>
       </w:pPr>
       <w:r>
         <w:rPr>
@@ -118,34 +93,6 @@
     </w:p>
     <w:p>
       <w:pPr>
-        <w:pStyle w:val="ListParagraph"/>
-        <w:widowControl w:val="false"/>
-        <w:numPr>
-          <w:ilvl w:val="0"/>
-          <w:numId w:val="2"/>
-        </w:numPr>
-        <w:suppressAutoHyphens w:val="true"/>
-        <w:rPr>
-          <w:rFonts w:ascii="Liberation Sans" w:hAnsi="Liberation Sans" w:cs="Arial"/>
-          <w:sz w:val="18"/>
-          <w:szCs w:val="18"/>
-          <w:lang w:val="fr-CH"/>
-        </w:rPr>
-      </w:pPr>
-      <w:r>
-        <w:rPr>
-          <w:rFonts w:cs="Arial" w:ascii="Liberation Sans" w:hAnsi="Liberation Sans"/>
-          <w:sz w:val="18"/>
-          <w:szCs w:val="18"/>
-          <w:lang w:val="fr-CH"/>
-        </w:rPr>
-      </w:r>
-      <w:r>
-        <w:br w:type="page"/>
-      </w:r>
-    </w:p>
-    <w:p>
-      <w:pPr>
         <w:pStyle w:val="Normal"/>
         <w:widowControl w:val="false"/>
         <w:suppressAutoHyphens w:val="true"/>
@@ -175,8 +122,6 @@
           <w:ilvl w:val="0"/>
           <w:numId w:val="2"/>
         </w:numPr>
-        <w:suppressAutoHyphens w:val="true"/>
-        <w:spacing w:before="0" w:after="240"/>
         <w:rPr>
           <w:rFonts w:ascii="Arial Black" w:hAnsi="Arial Black" w:cs="Arial"/>
           <w:b w:val="false"/>
@@ -186,11 +131,7 @@
         </w:rPr>
       </w:pPr>
       <w:r>
-        <w:rPr>
-          <w:rFonts w:cs="Arial" w:ascii="Liberation Sans" w:hAnsi="Liberation Sans"/>
-          <w:sz w:val="33"/>
-          <w:szCs w:val="33"/>
-        </w:rPr>
+        <w:rPr/>
         <w:t>{{ section.label }}</w:t>
       </w:r>
     </w:p>
@@ -199,13 +140,7 @@
         <w:pStyle w:val="Normal"/>
         <w:widowControl w:val="false"/>
         <w:suppressAutoHyphens w:val="true"/>
-        <w:rPr>
-          <w:rFonts w:ascii="Arial" w:hAnsi="Arial" w:cs="Arial"/>
-          <w:color w:val="C0504D" w:themeColor="accent2"/>
-          <w:sz w:val="18"/>
-          <w:szCs w:val="18"/>
-          <w:lang w:val="fr-CH"/>
-        </w:rPr>
+        <w:rPr/>
       </w:pPr>
       <w:r>
         <w:rPr>
@@ -255,10 +190,7 @@
               <w:pStyle w:val="Normal"/>
               <w:widowControl w:val="false"/>
               <w:suppressAutoHyphens w:val="true"/>
-              <w:rPr>
-                <w:color w:val="4F81BD" w:themeColor="accent1"/>
-                <w:lang w:val="fr-CH"/>
-              </w:rPr>
+              <w:rPr/>
             </w:pPr>
             <w:r>
               <w:rPr>
@@ -365,19 +297,12 @@
               <w:pStyle w:val="Heading3"/>
               <w:numPr>
                 <w:ilvl w:val="2"/>
-                <w:numId w:val="2"/>
+                <w:numId w:val="3"/>
               </w:numPr>
               <w:suppressAutoHyphens w:val="true"/>
               <w:spacing w:before="0" w:after="0"/>
               <w:ind w:right="176" w:hanging="0"/>
-              <w:rPr>
-                <w:rFonts w:ascii="Arial Black" w:hAnsi="Arial Black" w:cs="Arial"/>
-                <w:b w:val="false"/>
-                <w:b w:val="false"/>
-                <w:sz w:val="18"/>
-                <w:szCs w:val="18"/>
-                <w:lang w:val="fr-CH"/>
-              </w:rPr>
+              <w:rPr/>
             </w:pPr>
             <w:r>
               <w:rPr>
@@ -429,9 +354,25 @@
               <w:pStyle w:val="Normal"/>
               <w:widowControl w:val="false"/>
               <w:suppressAutoHyphens w:val="true"/>
-              <w:rPr>
+              <w:rPr/>
+            </w:pPr>
+            <w:r>
+              <w:rPr>
+                <w:rFonts w:cs="Arial" w:ascii="Liberation Sans" w:hAnsi="Liberation Sans"/>
                 <w:color w:val="auto"/>
-              </w:rPr>
+                <w:sz w:val="18"/>
+                <w:szCs w:val="18"/>
+                <w:lang w:val="fr-CH"/>
+              </w:rPr>
+              <w:t>{%p if subSection.type == "TextQuestion" %}</w:t>
+            </w:r>
+          </w:p>
+          <w:p>
+            <w:pPr>
+              <w:pStyle w:val="Normal"/>
+              <w:widowControl w:val="false"/>
+              <w:suppressAutoHyphens w:val="true"/>
+              <w:rPr/>
             </w:pPr>
             <w:r>
               <w:rPr>
@@ -441,17 +382,33 @@
                 <w:szCs w:val="18"/>
                 <w:lang w:val="fr-CH"/>
               </w:rPr>
-              <w:t>{%p if subSection.type == "TextQuestion" %}</w:t>
-            </w:r>
-          </w:p>
-          <w:p>
-            <w:pPr>
-              <w:pStyle w:val="Normal"/>
-              <w:widowControl w:val="false"/>
-              <w:suppressAutoHyphens w:val="true"/>
-              <w:rPr>
+              <w:t>{{ subSection.value | emptystring}}</w:t>
+            </w:r>
+          </w:p>
+          <w:p>
+            <w:pPr>
+              <w:pStyle w:val="Normal"/>
+              <w:widowControl w:val="false"/>
+              <w:suppressAutoHyphens w:val="true"/>
+              <w:rPr/>
+            </w:pPr>
+            <w:r>
+              <w:rPr>
+                <w:rFonts w:cs="Arial" w:ascii="Liberation Sans" w:hAnsi="Liberation Sans"/>
                 <w:color w:val="auto"/>
-              </w:rPr>
+                <w:sz w:val="18"/>
+                <w:szCs w:val="18"/>
+                <w:lang w:val="fr-CH"/>
+              </w:rPr>
+              <w:t>{%p elif subSection.type == "TextareaQuestion" %}</w:t>
+            </w:r>
+          </w:p>
+          <w:p>
+            <w:pPr>
+              <w:pStyle w:val="Normal"/>
+              <w:widowControl w:val="false"/>
+              <w:suppressAutoHyphens w:val="true"/>
+              <w:rPr/>
             </w:pPr>
             <w:r>
               <w:rPr>
@@ -461,17 +418,33 @@
                 <w:szCs w:val="18"/>
                 <w:lang w:val="fr-CH"/>
               </w:rPr>
-              <w:t>{{ subSection.value | emptystring}}</w:t>
-            </w:r>
-          </w:p>
-          <w:p>
-            <w:pPr>
-              <w:pStyle w:val="Normal"/>
-              <w:widowControl w:val="false"/>
-              <w:suppressAutoHyphens w:val="true"/>
-              <w:rPr>
+              <w:t>{{ subSection.value | emptystring }}</w:t>
+            </w:r>
+          </w:p>
+          <w:p>
+            <w:pPr>
+              <w:pStyle w:val="Normal"/>
+              <w:widowControl w:val="false"/>
+              <w:suppressAutoHyphens w:val="true"/>
+              <w:rPr/>
+            </w:pPr>
+            <w:r>
+              <w:rPr>
+                <w:rFonts w:cs="Arial" w:ascii="Liberation Sans" w:hAnsi="Liberation Sans"/>
                 <w:color w:val="auto"/>
-              </w:rPr>
+                <w:sz w:val="18"/>
+                <w:szCs w:val="18"/>
+                <w:lang w:val="fr-CH"/>
+              </w:rPr>
+              <w:t>{%p elif subSection.type == "IntegerQuestion" %}</w:t>
+            </w:r>
+          </w:p>
+          <w:p>
+            <w:pPr>
+              <w:pStyle w:val="Normal"/>
+              <w:widowControl w:val="false"/>
+              <w:suppressAutoHyphens w:val="true"/>
+              <w:rPr/>
             </w:pPr>
             <w:r>
               <w:rPr>
@@ -481,17 +454,33 @@
                 <w:szCs w:val="18"/>
                 <w:lang w:val="fr-CH"/>
               </w:rPr>
-              <w:t>{%p elif subSection.type == "TextareaQuestion" %}</w:t>
-            </w:r>
-          </w:p>
-          <w:p>
-            <w:pPr>
-              <w:pStyle w:val="Normal"/>
-              <w:widowControl w:val="false"/>
-              <w:suppressAutoHyphens w:val="true"/>
-              <w:rPr>
+              <w:t>{{ subSection.value | emptystring }}</w:t>
+            </w:r>
+          </w:p>
+          <w:p>
+            <w:pPr>
+              <w:pStyle w:val="Normal"/>
+              <w:widowControl w:val="false"/>
+              <w:suppressAutoHyphens w:val="true"/>
+              <w:rPr/>
+            </w:pPr>
+            <w:r>
+              <w:rPr>
+                <w:rFonts w:cs="Arial" w:ascii="Liberation Sans" w:hAnsi="Liberation Sans"/>
                 <w:color w:val="auto"/>
-              </w:rPr>
+                <w:sz w:val="18"/>
+                <w:szCs w:val="18"/>
+                <w:lang w:val="fr-CH"/>
+              </w:rPr>
+              <w:t>{%p elif subSection.type == "FloatQuestion" %}</w:t>
+            </w:r>
+          </w:p>
+          <w:p>
+            <w:pPr>
+              <w:pStyle w:val="Normal"/>
+              <w:widowControl w:val="false"/>
+              <w:suppressAutoHyphens w:val="true"/>
+              <w:rPr/>
             </w:pPr>
             <w:r>
               <w:rPr>
@@ -509,9 +498,25 @@
               <w:pStyle w:val="Normal"/>
               <w:widowControl w:val="false"/>
               <w:suppressAutoHyphens w:val="true"/>
-              <w:rPr>
+              <w:rPr/>
+            </w:pPr>
+            <w:r>
+              <w:rPr>
+                <w:rFonts w:cs="Arial" w:ascii="Liberation Sans" w:hAnsi="Liberation Sans"/>
                 <w:color w:val="auto"/>
-              </w:rPr>
+                <w:sz w:val="18"/>
+                <w:szCs w:val="18"/>
+                <w:lang w:val="fr-CH"/>
+              </w:rPr>
+              <w:t>{%p elif subSection.type == "ChoiceQuestion" %}</w:t>
+            </w:r>
+          </w:p>
+          <w:p>
+            <w:pPr>
+              <w:pStyle w:val="Normal"/>
+              <w:widowControl w:val="false"/>
+              <w:suppressAutoHyphens w:val="true"/>
+              <w:rPr/>
             </w:pPr>
             <w:r>
               <w:rPr>
@@ -521,106 +526,6 @@
                 <w:szCs w:val="18"/>
                 <w:lang w:val="fr-CH"/>
               </w:rPr>
-              <w:t>{%p elif subSection.type == "IntegerQuestion" %}</w:t>
-            </w:r>
-          </w:p>
-          <w:p>
-            <w:pPr>
-              <w:pStyle w:val="Normal"/>
-              <w:widowControl w:val="false"/>
-              <w:suppressAutoHyphens w:val="true"/>
-              <w:rPr>
-                <w:color w:val="auto"/>
-              </w:rPr>
-            </w:pPr>
-            <w:r>
-              <w:rPr>
-                <w:rFonts w:cs="Arial" w:ascii="Liberation Sans" w:hAnsi="Liberation Sans"/>
-                <w:color w:val="auto"/>
-                <w:sz w:val="18"/>
-                <w:szCs w:val="18"/>
-                <w:lang w:val="fr-CH"/>
-              </w:rPr>
-              <w:t>{{ subSection.value | emptystring }}</w:t>
-            </w:r>
-          </w:p>
-          <w:p>
-            <w:pPr>
-              <w:pStyle w:val="Normal"/>
-              <w:widowControl w:val="false"/>
-              <w:suppressAutoHyphens w:val="true"/>
-              <w:rPr>
-                <w:color w:val="auto"/>
-              </w:rPr>
-            </w:pPr>
-            <w:r>
-              <w:rPr>
-                <w:rFonts w:cs="Arial" w:ascii="Liberation Sans" w:hAnsi="Liberation Sans"/>
-                <w:color w:val="auto"/>
-                <w:sz w:val="18"/>
-                <w:szCs w:val="18"/>
-                <w:lang w:val="fr-CH"/>
-              </w:rPr>
-              <w:t>{%p elif subSection.type == "FloatQuestion" %}</w:t>
-            </w:r>
-          </w:p>
-          <w:p>
-            <w:pPr>
-              <w:pStyle w:val="Normal"/>
-              <w:widowControl w:val="false"/>
-              <w:suppressAutoHyphens w:val="true"/>
-              <w:rPr>
-                <w:color w:val="auto"/>
-              </w:rPr>
-            </w:pPr>
-            <w:r>
-              <w:rPr>
-                <w:rFonts w:cs="Arial" w:ascii="Liberation Sans" w:hAnsi="Liberation Sans"/>
-                <w:color w:val="auto"/>
-                <w:sz w:val="18"/>
-                <w:szCs w:val="18"/>
-                <w:lang w:val="fr-CH"/>
-              </w:rPr>
-              <w:t>{{ subSection.value | emptystring }}</w:t>
-            </w:r>
-          </w:p>
-          <w:p>
-            <w:pPr>
-              <w:pStyle w:val="Normal"/>
-              <w:widowControl w:val="false"/>
-              <w:suppressAutoHyphens w:val="true"/>
-              <w:rPr>
-                <w:color w:val="auto"/>
-              </w:rPr>
-            </w:pPr>
-            <w:r>
-              <w:rPr>
-                <w:rFonts w:cs="Arial" w:ascii="Liberation Sans" w:hAnsi="Liberation Sans"/>
-                <w:color w:val="auto"/>
-                <w:sz w:val="18"/>
-                <w:szCs w:val="18"/>
-                <w:lang w:val="fr-CH"/>
-              </w:rPr>
-              <w:t>{%p elif subSection.type == "ChoiceQuestion" %}</w:t>
-            </w:r>
-          </w:p>
-          <w:p>
-            <w:pPr>
-              <w:pStyle w:val="Normal"/>
-              <w:widowControl w:val="false"/>
-              <w:suppressAutoHyphens w:val="true"/>
-              <w:rPr>
-                <w:color w:val="auto"/>
-              </w:rPr>
-            </w:pPr>
-            <w:r>
-              <w:rPr>
-                <w:rFonts w:cs="Arial" w:ascii="Liberation Sans" w:hAnsi="Liberation Sans"/>
-                <w:color w:val="auto"/>
-                <w:sz w:val="18"/>
-                <w:szCs w:val="18"/>
-                <w:lang w:val="fr-CH"/>
-              </w:rPr>
               <w:t>{%p for choice in subSection.choices %}</w:t>
             </w:r>
           </w:p>
@@ -630,9 +535,7 @@
               <w:widowControl w:val="false"/>
               <w:suppressAutoHyphens w:val="true"/>
               <w:ind w:left="459" w:hanging="459"/>
-              <w:rPr>
-                <w:color w:val="auto"/>
-              </w:rPr>
+              <w:rPr/>
             </w:pPr>
             <w:r>
               <w:rPr>
@@ -752,9 +655,25 @@
               <w:pStyle w:val="Normal"/>
               <w:widowControl w:val="false"/>
               <w:suppressAutoHyphens w:val="true"/>
-              <w:rPr>
+              <w:rPr/>
+            </w:pPr>
+            <w:r>
+              <w:rPr>
+                <w:rFonts w:cs="Arial" w:ascii="Liberation Sans" w:hAnsi="Liberation Sans"/>
                 <w:color w:val="auto"/>
-              </w:rPr>
+                <w:sz w:val="18"/>
+                <w:szCs w:val="18"/>
+                <w:lang w:val="fr-CH"/>
+              </w:rPr>
+              <w:t>{%p endfor %}</w:t>
+            </w:r>
+          </w:p>
+          <w:p>
+            <w:pPr>
+              <w:pStyle w:val="Normal"/>
+              <w:widowControl w:val="false"/>
+              <w:suppressAutoHyphens w:val="true"/>
+              <w:rPr/>
             </w:pPr>
             <w:r>
               <w:rPr>
@@ -764,42 +683,20 @@
                 <w:szCs w:val="18"/>
                 <w:lang w:val="fr-CH"/>
               </w:rPr>
-              <w:t>{%p endfor %}</w:t>
-            </w:r>
-          </w:p>
-          <w:p>
-            <w:pPr>
-              <w:pStyle w:val="Normal"/>
-              <w:widowControl w:val="false"/>
-              <w:suppressAutoHyphens w:val="true"/>
-              <w:rPr>
+              <w:t>{%p elif subSection.type == "MultipleChoiceQuestion" %}</w:t>
+            </w:r>
+          </w:p>
+          <w:p>
+            <w:pPr>
+              <w:pStyle w:val="Normal"/>
+              <w:widowControl w:val="false"/>
+              <w:suppressAutoHyphens w:val="true"/>
+              <w:rPr/>
+            </w:pPr>
+            <w:r>
+              <w:rPr>
+                <w:rFonts w:cs="Arial" w:ascii="Liberation Sans" w:hAnsi="Liberation Sans"/>
                 <w:color w:val="auto"/>
-              </w:rPr>
-            </w:pPr>
-            <w:r>
-              <w:rPr>
-                <w:rFonts w:cs="Arial" w:ascii="Liberation Sans" w:hAnsi="Liberation Sans"/>
-                <w:color w:val="auto"/>
-                <w:sz w:val="18"/>
-                <w:szCs w:val="18"/>
-                <w:lang w:val="fr-CH"/>
-              </w:rPr>
-              <w:t>{%p elif subSection.type == "MultipleChoiceQuestion" %}</w:t>
-            </w:r>
-          </w:p>
-          <w:p>
-            <w:pPr>
-              <w:pStyle w:val="Normal"/>
-              <w:widowControl w:val="false"/>
-              <w:suppressAutoHyphens w:val="true"/>
-              <w:rPr>
-                <w:color w:val="auto"/>
-              </w:rPr>
-            </w:pPr>
-            <w:r>
-              <w:rPr>
-                <w:rFonts w:cs="Arial" w:ascii="Liberation Sans" w:hAnsi="Liberation Sans"/>
-                <w:color w:val="auto"/>
                 <w:sz w:val="18"/>
                 <w:szCs w:val="18"/>
                 <w:lang w:val="fr-CH"/>
@@ -813,9 +710,7 @@
               <w:widowControl w:val="false"/>
               <w:suppressAutoHyphens w:val="true"/>
               <w:ind w:left="459" w:hanging="459"/>
-              <w:rPr>
-                <w:color w:val="auto"/>
-              </w:rPr>
+              <w:rPr/>
             </w:pPr>
             <w:r>
               <w:rPr>
@@ -935,9 +830,25 @@
               <w:pStyle w:val="Normal"/>
               <w:widowControl w:val="false"/>
               <w:suppressAutoHyphens w:val="true"/>
-              <w:rPr>
+              <w:rPr/>
+            </w:pPr>
+            <w:r>
+              <w:rPr>
+                <w:rFonts w:cs="Arial" w:ascii="Liberation Sans" w:hAnsi="Liberation Sans"/>
                 <w:color w:val="auto"/>
-              </w:rPr>
+                <w:sz w:val="18"/>
+                <w:szCs w:val="18"/>
+                <w:lang w:val="fr-CH"/>
+              </w:rPr>
+              <w:t>{%p endfor %}</w:t>
+            </w:r>
+          </w:p>
+          <w:p>
+            <w:pPr>
+              <w:pStyle w:val="Normal"/>
+              <w:widowControl w:val="false"/>
+              <w:suppressAutoHyphens w:val="true"/>
+              <w:rPr/>
             </w:pPr>
             <w:r>
               <w:rPr>
@@ -947,17 +858,33 @@
                 <w:szCs w:val="18"/>
                 <w:lang w:val="fr-CH"/>
               </w:rPr>
-              <w:t>{%p endfor %}</w:t>
-            </w:r>
-          </w:p>
-          <w:p>
-            <w:pPr>
-              <w:pStyle w:val="Normal"/>
-              <w:widowControl w:val="false"/>
-              <w:suppressAutoHyphens w:val="true"/>
-              <w:rPr>
+              <w:t>{%p elif subSection.type == "DateQuestion" %}</w:t>
+            </w:r>
+          </w:p>
+          <w:p>
+            <w:pPr>
+              <w:pStyle w:val="Normal"/>
+              <w:widowControl w:val="false"/>
+              <w:suppressAutoHyphens w:val="true"/>
+              <w:rPr/>
+            </w:pPr>
+            <w:r>
+              <w:rPr>
+                <w:rFonts w:cs="Arial" w:ascii="Liberation Sans" w:hAnsi="Liberation Sans"/>
                 <w:color w:val="auto"/>
-              </w:rPr>
+                <w:sz w:val="18"/>
+                <w:szCs w:val="18"/>
+                <w:lang w:val="fr-CH"/>
+              </w:rPr>
+              <w:t>{{ subSection.value | date("dd.MM.YYYY") }}</w:t>
+            </w:r>
+          </w:p>
+          <w:p>
+            <w:pPr>
+              <w:pStyle w:val="Normal"/>
+              <w:widowControl w:val="false"/>
+              <w:suppressAutoHyphens w:val="true"/>
+              <w:rPr/>
             </w:pPr>
             <w:r>
               <w:rPr>
@@ -967,17 +894,33 @@
                 <w:szCs w:val="18"/>
                 <w:lang w:val="fr-CH"/>
               </w:rPr>
-              <w:t>{%p elif subSection.type == "DateQuestion" %}</w:t>
-            </w:r>
-          </w:p>
-          <w:p>
-            <w:pPr>
-              <w:pStyle w:val="Normal"/>
-              <w:widowControl w:val="false"/>
-              <w:suppressAutoHyphens w:val="true"/>
-              <w:rPr>
+              <w:t>{%p elif subSection.type == "FileQuestion" %}</w:t>
+            </w:r>
+          </w:p>
+          <w:p>
+            <w:pPr>
+              <w:pStyle w:val="Normal"/>
+              <w:widowControl w:val="false"/>
+              <w:suppressAutoHyphens w:val="true"/>
+              <w:rPr/>
+            </w:pPr>
+            <w:r>
+              <w:rPr>
+                <w:rFonts w:cs="Arial" w:ascii="Liberation Sans" w:hAnsi="Liberation Sans"/>
                 <w:color w:val="auto"/>
-              </w:rPr>
+                <w:sz w:val="18"/>
+                <w:szCs w:val="18"/>
+                <w:lang w:val="fr-CH"/>
+              </w:rPr>
+              <w:t>{{ subSection.value | emptystring }}</w:t>
+            </w:r>
+          </w:p>
+          <w:p>
+            <w:pPr>
+              <w:pStyle w:val="Normal"/>
+              <w:widowControl w:val="false"/>
+              <w:suppressAutoHyphens w:val="true"/>
+              <w:rPr/>
             </w:pPr>
             <w:r>
               <w:rPr>
@@ -987,82 +930,20 @@
                 <w:szCs w:val="18"/>
                 <w:lang w:val="fr-CH"/>
               </w:rPr>
-              <w:t>{{ subSection.value | date("dd.MM.YYYY") }}</w:t>
-            </w:r>
-          </w:p>
-          <w:p>
-            <w:pPr>
-              <w:pStyle w:val="Normal"/>
-              <w:widowControl w:val="false"/>
-              <w:suppressAutoHyphens w:val="true"/>
-              <w:rPr>
+              <w:t>{%p elif subSection.type == "TableQuestion" %}</w:t>
+            </w:r>
+          </w:p>
+          <w:p>
+            <w:pPr>
+              <w:pStyle w:val="Normal"/>
+              <w:widowControl w:val="false"/>
+              <w:suppressAutoHyphens w:val="true"/>
+              <w:rPr/>
+            </w:pPr>
+            <w:r>
+              <w:rPr>
+                <w:rFonts w:cs="Arial" w:ascii="Liberation Sans" w:hAnsi="Liberation Sans"/>
                 <w:color w:val="auto"/>
-              </w:rPr>
-            </w:pPr>
-            <w:r>
-              <w:rPr>
-                <w:rFonts w:cs="Arial" w:ascii="Liberation Sans" w:hAnsi="Liberation Sans"/>
-                <w:color w:val="auto"/>
-                <w:sz w:val="18"/>
-                <w:szCs w:val="18"/>
-                <w:lang w:val="fr-CH"/>
-              </w:rPr>
-              <w:t>{%p elif subSection.type == "FileQuestion" %}</w:t>
-            </w:r>
-          </w:p>
-          <w:p>
-            <w:pPr>
-              <w:pStyle w:val="Normal"/>
-              <w:widowControl w:val="false"/>
-              <w:suppressAutoHyphens w:val="true"/>
-              <w:rPr>
-                <w:color w:val="auto"/>
-              </w:rPr>
-            </w:pPr>
-            <w:r>
-              <w:rPr>
-                <w:rFonts w:cs="Arial" w:ascii="Liberation Sans" w:hAnsi="Liberation Sans"/>
-                <w:color w:val="auto"/>
-                <w:sz w:val="18"/>
-                <w:szCs w:val="18"/>
-                <w:lang w:val="fr-CH"/>
-              </w:rPr>
-              <w:t>{{ subSection.value | emptystring }}</w:t>
-            </w:r>
-          </w:p>
-          <w:p>
-            <w:pPr>
-              <w:pStyle w:val="Normal"/>
-              <w:widowControl w:val="false"/>
-              <w:suppressAutoHyphens w:val="true"/>
-              <w:rPr>
-                <w:color w:val="auto"/>
-              </w:rPr>
-            </w:pPr>
-            <w:r>
-              <w:rPr>
-                <w:rFonts w:cs="Arial" w:ascii="Liberation Sans" w:hAnsi="Liberation Sans"/>
-                <w:color w:val="auto"/>
-                <w:sz w:val="18"/>
-                <w:szCs w:val="18"/>
-                <w:lang w:val="fr-CH"/>
-              </w:rPr>
-              <w:t>{%p elif subSection.type == "TableQuestion" %}</w:t>
-            </w:r>
-          </w:p>
-          <w:p>
-            <w:pPr>
-              <w:pStyle w:val="Normal"/>
-              <w:widowControl w:val="false"/>
-              <w:suppressAutoHyphens w:val="true"/>
-              <w:rPr>
-                <w:color w:val="auto"/>
-              </w:rPr>
-            </w:pPr>
-            <w:r>
-              <w:rPr>
-                <w:rFonts w:cs="Arial" w:ascii="Liberation Sans" w:hAnsi="Liberation Sans"/>
-                <w:color w:val="auto"/>
                 <w:sz w:val="18"/>
                 <w:szCs w:val="18"/>
                 <w:lang w:val="fr-CH"/>
@@ -1075,9 +956,7 @@
               <w:pStyle w:val="Normal"/>
               <w:widowControl w:val="false"/>
               <w:suppressAutoHyphens w:val="true"/>
-              <w:rPr>
-                <w:color w:val="auto"/>
-              </w:rPr>
+              <w:rPr/>
             </w:pPr>
             <w:r>
               <w:rPr>
@@ -1129,11 +1008,7 @@
                     <w:pStyle w:val="Normal"/>
                     <w:widowControl w:val="false"/>
                     <w:suppressAutoHyphens w:val="true"/>
-                    <w:rPr>
-                      <w:rFonts w:ascii="Arial" w:hAnsi="Arial" w:cs="Arial"/>
-                      <w:sz w:val="18"/>
-                      <w:szCs w:val="18"/>
-                    </w:rPr>
+                    <w:rPr/>
                   </w:pPr>
                   <w:r>
                     <w:rPr>
@@ -1167,12 +1042,7 @@
                     <w:pStyle w:val="Normal"/>
                     <w:widowControl w:val="false"/>
                     <w:suppressAutoHyphens w:val="true"/>
-                    <w:rPr>
-                      <w:rFonts w:ascii="Arial" w:hAnsi="Arial" w:cs="Arial"/>
-                      <w:sz w:val="18"/>
-                      <w:szCs w:val="18"/>
-                      <w:lang w:val="fr-CH"/>
-                    </w:rPr>
+                    <w:rPr/>
                   </w:pPr>
                   <w:r>
                     <w:rPr>
@@ -1206,14 +1076,7 @@
                     <w:pStyle w:val="Normal"/>
                     <w:widowControl w:val="false"/>
                     <w:suppressAutoHyphens w:val="true"/>
-                    <w:rPr>
-                      <w:rFonts w:ascii="Arial" w:hAnsi="Arial" w:cs="Arial"/>
-                      <w:b/>
-                      <w:b/>
-                      <w:sz w:val="18"/>
-                      <w:szCs w:val="18"/>
-                      <w:lang w:val="fr-CH"/>
-                    </w:rPr>
+                    <w:rPr/>
                   </w:pPr>
                   <w:r>
                     <w:rPr>
@@ -1243,12 +1106,7 @@
                     <w:pStyle w:val="Normal"/>
                     <w:widowControl w:val="false"/>
                     <w:suppressAutoHyphens w:val="true"/>
-                    <w:rPr>
-                      <w:rFonts w:ascii="Arial" w:hAnsi="Arial" w:cs="Arial"/>
-                      <w:sz w:val="18"/>
-                      <w:szCs w:val="18"/>
-                      <w:lang w:val="fr-CH"/>
-                    </w:rPr>
+                    <w:rPr/>
                   </w:pPr>
                   <w:r>
                     <w:rPr>
@@ -1283,12 +1141,7 @@
                     <w:pStyle w:val="Normal"/>
                     <w:widowControl w:val="false"/>
                     <w:suppressAutoHyphens w:val="true"/>
-                    <w:rPr>
-                      <w:rFonts w:ascii="Arial" w:hAnsi="Arial" w:cs="Arial"/>
-                      <w:sz w:val="18"/>
-                      <w:szCs w:val="18"/>
-                      <w:lang w:val="fr-CH"/>
-                    </w:rPr>
+                    <w:rPr/>
                   </w:pPr>
                   <w:r>
                     <w:rPr>
@@ -1323,12 +1176,7 @@
                     <w:pStyle w:val="Normal"/>
                     <w:widowControl w:val="false"/>
                     <w:suppressAutoHyphens w:val="true"/>
-                    <w:rPr>
-                      <w:rFonts w:ascii="Arial" w:hAnsi="Arial" w:cs="Arial"/>
-                      <w:sz w:val="18"/>
-                      <w:szCs w:val="18"/>
-                      <w:lang w:val="fr-CH"/>
-                    </w:rPr>
+                    <w:rPr/>
                   </w:pPr>
                   <w:r>
                     <w:rPr>
@@ -1369,12 +1217,7 @@
               <w:pStyle w:val="Normal"/>
               <w:widowControl w:val="false"/>
               <w:suppressAutoHyphens w:val="true"/>
-              <w:rPr>
-                <w:rFonts w:ascii="Arial" w:hAnsi="Arial" w:cs="Arial"/>
-                <w:sz w:val="18"/>
-                <w:szCs w:val="18"/>
-                <w:lang w:val="fr-CH"/>
-              </w:rPr>
+              <w:rPr/>
             </w:pPr>
             <w:r>
               <w:rPr>
@@ -1391,11 +1234,7 @@
               <w:pStyle w:val="Normal"/>
               <w:widowControl w:val="false"/>
               <w:suppressAutoHyphens w:val="true"/>
-              <w:rPr>
-                <w:rFonts w:ascii="Arial" w:hAnsi="Arial" w:cs="Arial"/>
-                <w:sz w:val="18"/>
-                <w:szCs w:val="18"/>
-              </w:rPr>
+              <w:rPr/>
             </w:pPr>
             <w:r>
               <w:rPr>
@@ -1411,11 +1250,7 @@
               <w:pStyle w:val="Normal"/>
               <w:widowControl w:val="false"/>
               <w:suppressAutoHyphens w:val="true"/>
-              <w:rPr>
-                <w:rFonts w:ascii="Arial" w:hAnsi="Arial" w:cs="Arial"/>
-                <w:sz w:val="18"/>
-                <w:szCs w:val="18"/>
-              </w:rPr>
+              <w:rPr/>
             </w:pPr>
             <w:r>
               <w:rPr>
@@ -1466,13 +1301,7 @@
               <w:pStyle w:val="Normal"/>
               <w:widowControl w:val="false"/>
               <w:suppressAutoHyphens w:val="true"/>
-              <w:rPr>
-                <w:rFonts w:ascii="Arial" w:hAnsi="Arial" w:cs="Arial"/>
-                <w:color w:val="4F81BD" w:themeColor="accent1"/>
-                <w:sz w:val="18"/>
-                <w:szCs w:val="18"/>
-                <w:lang w:val="fr-CH"/>
-              </w:rPr>
+              <w:rPr/>
             </w:pPr>
             <w:r>
               <w:rPr>
@@ -1493,10 +1322,7 @@
         <w:pStyle w:val="Normal"/>
         <w:widowControl w:val="false"/>
         <w:suppressAutoHyphens w:val="true"/>
-        <w:rPr>
-          <w:color w:val="4F81BD" w:themeColor="accent1"/>
-          <w:lang w:val="fr-CH"/>
-        </w:rPr>
+        <w:rPr/>
       </w:pPr>
       <w:r>
         <w:rPr>
@@ -1516,22 +1342,10 @@
           <w:ilvl w:val="1"/>
           <w:numId w:val="2"/>
         </w:numPr>
-        <w:suppressAutoHyphens w:val="true"/>
-        <w:spacing w:before="720" w:after="360"/>
-        <w:rPr>
-          <w:rFonts w:ascii="Liberation Sans" w:hAnsi="Liberation Sans" w:cs="Arial"/>
-          <w:sz w:val="27"/>
-          <w:szCs w:val="27"/>
-          <w:lang w:val="fr-CH"/>
-        </w:rPr>
+        <w:rPr/>
       </w:pPr>
       <w:r>
-        <w:rPr>
-          <w:rFonts w:cs="Arial" w:ascii="Liberation Sans" w:hAnsi="Liberation Sans"/>
-          <w:sz w:val="27"/>
-          <w:szCs w:val="27"/>
-          <w:lang w:val="fr-CH"/>
-        </w:rPr>
+        <w:rPr/>
         <w:t>{{ subSection.label }}</w:t>
       </w:r>
     </w:p>
@@ -1572,10 +1386,7 @@
               <w:pStyle w:val="Normal"/>
               <w:widowControl w:val="false"/>
               <w:suppressAutoHyphens w:val="true"/>
-              <w:rPr>
-                <w:color w:val="C0504D" w:themeColor="accent2"/>
-                <w:lang w:val="fr-CH"/>
-              </w:rPr>
+              <w:rPr/>
             </w:pPr>
             <w:r>
               <w:rPr>
@@ -1609,10 +1420,7 @@
               <w:pStyle w:val="Normal"/>
               <w:widowControl w:val="false"/>
               <w:suppressAutoHyphens w:val="true"/>
-              <w:rPr>
-                <w:color w:val="4F81BD" w:themeColor="accent1"/>
-                <w:lang w:val="fr-CH"/>
-              </w:rPr>
+              <w:rPr/>
             </w:pPr>
             <w:r>
               <w:rPr>
@@ -1649,19 +1457,12 @@
               <w:pStyle w:val="Heading3"/>
               <w:numPr>
                 <w:ilvl w:val="2"/>
-                <w:numId w:val="2"/>
+                <w:numId w:val="3"/>
               </w:numPr>
               <w:suppressAutoHyphens w:val="true"/>
               <w:spacing w:before="0" w:after="0"/>
               <w:ind w:right="176" w:hanging="0"/>
-              <w:rPr>
-                <w:rFonts w:ascii="Arial Black" w:hAnsi="Arial Black" w:cs="Arial"/>
-                <w:b w:val="false"/>
-                <w:b w:val="false"/>
-                <w:sz w:val="18"/>
-                <w:szCs w:val="18"/>
-                <w:lang w:val="fr-CH"/>
-              </w:rPr>
+              <w:rPr/>
             </w:pPr>
             <w:r>
               <w:rPr>
@@ -1694,12 +1495,7 @@
               <w:pStyle w:val="Normal"/>
               <w:widowControl w:val="false"/>
               <w:suppressAutoHyphens w:val="true"/>
-              <w:rPr>
-                <w:rFonts w:ascii="Arial" w:hAnsi="Arial" w:cs="Arial"/>
-                <w:sz w:val="18"/>
-                <w:szCs w:val="18"/>
-                <w:lang w:val="fr-CH"/>
-              </w:rPr>
+              <w:rPr/>
             </w:pPr>
             <w:r>
               <w:rPr>
@@ -1716,12 +1512,7 @@
               <w:pStyle w:val="Normal"/>
               <w:widowControl w:val="false"/>
               <w:suppressAutoHyphens w:val="true"/>
-              <w:rPr>
-                <w:rFonts w:ascii="Arial" w:hAnsi="Arial" w:cs="Arial"/>
-                <w:sz w:val="18"/>
-                <w:szCs w:val="18"/>
-                <w:lang w:val="fr-CH"/>
-              </w:rPr>
+              <w:rPr/>
             </w:pPr>
             <w:r>
               <w:rPr>
@@ -1738,12 +1529,7 @@
               <w:pStyle w:val="Normal"/>
               <w:widowControl w:val="false"/>
               <w:suppressAutoHyphens w:val="true"/>
-              <w:rPr>
-                <w:rFonts w:ascii="Arial" w:hAnsi="Arial" w:cs="Arial"/>
-                <w:sz w:val="18"/>
-                <w:szCs w:val="18"/>
-                <w:lang w:val="fr-CH"/>
-              </w:rPr>
+              <w:rPr/>
             </w:pPr>
             <w:r>
               <w:rPr>
@@ -1760,12 +1546,7 @@
               <w:pStyle w:val="Normal"/>
               <w:widowControl w:val="false"/>
               <w:suppressAutoHyphens w:val="true"/>
-              <w:rPr>
-                <w:rFonts w:ascii="Arial" w:hAnsi="Arial" w:cs="Arial"/>
-                <w:sz w:val="18"/>
-                <w:szCs w:val="18"/>
-                <w:lang w:val="fr-CH"/>
-              </w:rPr>
+              <w:rPr/>
             </w:pPr>
             <w:r>
               <w:rPr>
@@ -1782,12 +1563,7 @@
               <w:pStyle w:val="Normal"/>
               <w:widowControl w:val="false"/>
               <w:suppressAutoHyphens w:val="true"/>
-              <w:rPr>
-                <w:rFonts w:ascii="Arial" w:hAnsi="Arial" w:cs="Arial"/>
-                <w:sz w:val="18"/>
-                <w:szCs w:val="18"/>
-                <w:lang w:val="fr-CH"/>
-              </w:rPr>
+              <w:rPr/>
             </w:pPr>
             <w:r>
               <w:rPr>
@@ -1804,12 +1580,7 @@
               <w:pStyle w:val="Normal"/>
               <w:widowControl w:val="false"/>
               <w:suppressAutoHyphens w:val="true"/>
-              <w:rPr>
-                <w:rFonts w:ascii="Arial" w:hAnsi="Arial" w:cs="Arial"/>
-                <w:sz w:val="18"/>
-                <w:szCs w:val="18"/>
-                <w:lang w:val="fr-CH"/>
-              </w:rPr>
+              <w:rPr/>
             </w:pPr>
             <w:r>
               <w:rPr>
@@ -1826,12 +1597,7 @@
               <w:pStyle w:val="Normal"/>
               <w:widowControl w:val="false"/>
               <w:suppressAutoHyphens w:val="true"/>
-              <w:rPr>
-                <w:rFonts w:ascii="Arial" w:hAnsi="Arial" w:cs="Arial"/>
-                <w:sz w:val="18"/>
-                <w:szCs w:val="18"/>
-                <w:lang w:val="fr-CH"/>
-              </w:rPr>
+              <w:rPr/>
             </w:pPr>
             <w:r>
               <w:rPr>
@@ -1848,12 +1614,7 @@
               <w:pStyle w:val="Normal"/>
               <w:widowControl w:val="false"/>
               <w:suppressAutoHyphens w:val="true"/>
-              <w:rPr>
-                <w:rFonts w:ascii="Arial" w:hAnsi="Arial" w:cs="Arial"/>
-                <w:sz w:val="18"/>
-                <w:szCs w:val="18"/>
-                <w:lang w:val="fr-CH"/>
-              </w:rPr>
+              <w:rPr/>
             </w:pPr>
             <w:r>
               <w:rPr>
@@ -1870,12 +1631,7 @@
               <w:pStyle w:val="Normal"/>
               <w:widowControl w:val="false"/>
               <w:suppressAutoHyphens w:val="true"/>
-              <w:rPr>
-                <w:rFonts w:ascii="Arial" w:hAnsi="Arial" w:cs="Arial"/>
-                <w:sz w:val="18"/>
-                <w:szCs w:val="18"/>
-                <w:lang w:val="fr-CH"/>
-              </w:rPr>
+              <w:rPr/>
             </w:pPr>
             <w:r>
               <w:rPr>
@@ -1892,12 +1648,7 @@
               <w:pStyle w:val="Normal"/>
               <w:widowControl w:val="false"/>
               <w:suppressAutoHyphens w:val="true"/>
-              <w:rPr>
-                <w:rFonts w:ascii="Arial" w:hAnsi="Arial" w:cs="Arial"/>
-                <w:sz w:val="18"/>
-                <w:szCs w:val="18"/>
-                <w:lang w:val="fr-CH"/>
-              </w:rPr>
+              <w:rPr/>
             </w:pPr>
             <w:r>
               <w:rPr>
@@ -1915,12 +1666,7 @@
               <w:widowControl w:val="false"/>
               <w:suppressAutoHyphens w:val="true"/>
               <w:ind w:left="459" w:hanging="459"/>
-              <w:rPr>
-                <w:rFonts w:ascii="Arial" w:hAnsi="Arial" w:cs="Arial"/>
-                <w:sz w:val="18"/>
-                <w:szCs w:val="18"/>
-                <w:lang w:val="fr-CH"/>
-              </w:rPr>
+              <w:rPr/>
             </w:pPr>
             <w:r>
               <w:rPr>
@@ -2037,12 +1783,7 @@
               <w:pStyle w:val="Normal"/>
               <w:widowControl w:val="false"/>
               <w:suppressAutoHyphens w:val="true"/>
-              <w:rPr>
-                <w:rFonts w:ascii="Arial" w:hAnsi="Arial" w:cs="Arial"/>
-                <w:sz w:val="18"/>
-                <w:szCs w:val="18"/>
-                <w:lang w:val="fr-CH"/>
-              </w:rPr>
+              <w:rPr/>
             </w:pPr>
             <w:r>
               <w:rPr>
@@ -2059,12 +1800,7 @@
               <w:pStyle w:val="Normal"/>
               <w:widowControl w:val="false"/>
               <w:suppressAutoHyphens w:val="true"/>
-              <w:rPr>
-                <w:rFonts w:ascii="Arial" w:hAnsi="Arial" w:cs="Arial"/>
-                <w:sz w:val="18"/>
-                <w:szCs w:val="18"/>
-                <w:lang w:val="fr-CH"/>
-              </w:rPr>
+              <w:rPr/>
             </w:pPr>
             <w:r>
               <w:rPr>
@@ -2081,12 +1817,7 @@
               <w:pStyle w:val="Normal"/>
               <w:widowControl w:val="false"/>
               <w:suppressAutoHyphens w:val="true"/>
-              <w:rPr>
-                <w:rFonts w:ascii="Arial" w:hAnsi="Arial" w:cs="Arial"/>
-                <w:sz w:val="18"/>
-                <w:szCs w:val="18"/>
-                <w:lang w:val="fr-CH"/>
-              </w:rPr>
+              <w:rPr/>
             </w:pPr>
             <w:r>
               <w:rPr>
@@ -2104,12 +1835,7 @@
               <w:widowControl w:val="false"/>
               <w:suppressAutoHyphens w:val="true"/>
               <w:ind w:left="459" w:hanging="459"/>
-              <w:rPr>
-                <w:rFonts w:ascii="Arial" w:hAnsi="Arial" w:cs="Arial"/>
-                <w:sz w:val="18"/>
-                <w:szCs w:val="18"/>
-                <w:lang w:val="fr-CH"/>
-              </w:rPr>
+              <w:rPr/>
             </w:pPr>
             <w:r>
               <w:rPr>
@@ -2243,12 +1969,7 @@
               <w:pStyle w:val="Normal"/>
               <w:widowControl w:val="false"/>
               <w:suppressAutoHyphens w:val="true"/>
-              <w:rPr>
-                <w:rFonts w:ascii="Arial" w:hAnsi="Arial" w:cs="Arial"/>
-                <w:sz w:val="18"/>
-                <w:szCs w:val="18"/>
-                <w:lang w:val="fr-CH"/>
-              </w:rPr>
+              <w:rPr/>
             </w:pPr>
             <w:r>
               <w:rPr>
@@ -2282,12 +2003,7 @@
               <w:pStyle w:val="Normal"/>
               <w:widowControl w:val="false"/>
               <w:suppressAutoHyphens w:val="true"/>
-              <w:rPr>
-                <w:rFonts w:ascii="Arial" w:hAnsi="Arial" w:cs="Arial"/>
-                <w:sz w:val="18"/>
-                <w:szCs w:val="18"/>
-                <w:lang w:val="fr-CH"/>
-              </w:rPr>
+              <w:rPr/>
             </w:pPr>
             <w:r>
               <w:rPr>
@@ -2304,12 +2020,7 @@
               <w:pStyle w:val="Normal"/>
               <w:widowControl w:val="false"/>
               <w:suppressAutoHyphens w:val="true"/>
-              <w:rPr>
-                <w:rFonts w:ascii="Arial" w:hAnsi="Arial" w:cs="Arial"/>
-                <w:sz w:val="18"/>
-                <w:szCs w:val="18"/>
-                <w:lang w:val="fr-CH"/>
-              </w:rPr>
+              <w:rPr/>
             </w:pPr>
             <w:r>
               <w:rPr>
@@ -2326,12 +2037,7 @@
               <w:pStyle w:val="Normal"/>
               <w:widowControl w:val="false"/>
               <w:suppressAutoHyphens w:val="true"/>
-              <w:rPr>
-                <w:rFonts w:ascii="Arial" w:hAnsi="Arial" w:cs="Arial"/>
-                <w:sz w:val="18"/>
-                <w:szCs w:val="18"/>
-                <w:lang w:val="fr-CH"/>
-              </w:rPr>
+              <w:rPr/>
             </w:pPr>
             <w:r>
               <w:rPr>
@@ -2348,12 +2054,7 @@
               <w:pStyle w:val="Normal"/>
               <w:widowControl w:val="false"/>
               <w:suppressAutoHyphens w:val="true"/>
-              <w:rPr>
-                <w:rFonts w:ascii="Arial" w:hAnsi="Arial" w:cs="Arial"/>
-                <w:sz w:val="18"/>
-                <w:szCs w:val="18"/>
-                <w:lang w:val="fr-CH"/>
-              </w:rPr>
+              <w:rPr/>
             </w:pPr>
             <w:r>
               <w:rPr>
@@ -2370,12 +2071,7 @@
               <w:pStyle w:val="Normal"/>
               <w:widowControl w:val="false"/>
               <w:suppressAutoHyphens w:val="true"/>
-              <w:rPr>
-                <w:rFonts w:ascii="Arial" w:hAnsi="Arial" w:cs="Arial"/>
-                <w:sz w:val="18"/>
-                <w:szCs w:val="18"/>
-                <w:lang w:val="fr-CH"/>
-              </w:rPr>
+              <w:rPr/>
             </w:pPr>
             <w:r>
               <w:rPr>
@@ -2426,11 +2122,7 @@
                     <w:pStyle w:val="Normal"/>
                     <w:widowControl w:val="false"/>
                     <w:suppressAutoHyphens w:val="true"/>
-                    <w:rPr>
-                      <w:rFonts w:ascii="Arial" w:hAnsi="Arial" w:cs="Arial"/>
-                      <w:sz w:val="18"/>
-                      <w:szCs w:val="18"/>
-                    </w:rPr>
+                    <w:rPr/>
                   </w:pPr>
                   <w:r>
                     <w:rPr>
@@ -2464,12 +2156,7 @@
                     <w:pStyle w:val="Normal"/>
                     <w:widowControl w:val="false"/>
                     <w:suppressAutoHyphens w:val="true"/>
-                    <w:rPr>
-                      <w:rFonts w:ascii="Arial" w:hAnsi="Arial" w:cs="Arial"/>
-                      <w:sz w:val="18"/>
-                      <w:szCs w:val="18"/>
-                      <w:lang w:val="fr-CH"/>
-                    </w:rPr>
+                    <w:rPr/>
                   </w:pPr>
                   <w:r>
                     <w:rPr>
@@ -2503,14 +2190,7 @@
                     <w:pStyle w:val="Normal"/>
                     <w:widowControl w:val="false"/>
                     <w:suppressAutoHyphens w:val="true"/>
-                    <w:rPr>
-                      <w:rFonts w:ascii="Arial" w:hAnsi="Arial" w:cs="Arial"/>
-                      <w:b/>
-                      <w:b/>
-                      <w:sz w:val="18"/>
-                      <w:szCs w:val="18"/>
-                      <w:lang w:val="fr-CH"/>
-                    </w:rPr>
+                    <w:rPr/>
                   </w:pPr>
                   <w:r>
                     <w:rPr>
@@ -2540,12 +2220,7 @@
                     <w:pStyle w:val="Normal"/>
                     <w:widowControl w:val="false"/>
                     <w:suppressAutoHyphens w:val="true"/>
-                    <w:rPr>
-                      <w:rFonts w:ascii="Arial" w:hAnsi="Arial" w:cs="Arial"/>
-                      <w:sz w:val="18"/>
-                      <w:szCs w:val="18"/>
-                      <w:lang w:val="fr-CH"/>
-                    </w:rPr>
+                    <w:rPr/>
                   </w:pPr>
                   <w:r>
                     <w:rPr>
@@ -2580,12 +2255,7 @@
                     <w:pStyle w:val="Normal"/>
                     <w:widowControl w:val="false"/>
                     <w:suppressAutoHyphens w:val="true"/>
-                    <w:rPr>
-                      <w:rFonts w:ascii="Arial" w:hAnsi="Arial" w:cs="Arial"/>
-                      <w:sz w:val="18"/>
-                      <w:szCs w:val="18"/>
-                      <w:lang w:val="fr-CH"/>
-                    </w:rPr>
+                    <w:rPr/>
                   </w:pPr>
                   <w:r>
                     <w:rPr>
@@ -2620,12 +2290,7 @@
                     <w:pStyle w:val="Normal"/>
                     <w:widowControl w:val="false"/>
                     <w:suppressAutoHyphens w:val="true"/>
-                    <w:rPr>
-                      <w:rFonts w:ascii="Arial" w:hAnsi="Arial" w:cs="Arial"/>
-                      <w:sz w:val="18"/>
-                      <w:szCs w:val="18"/>
-                      <w:lang w:val="fr-CH"/>
-                    </w:rPr>
+                    <w:rPr/>
                   </w:pPr>
                   <w:r>
                     <w:rPr>
@@ -2666,12 +2331,7 @@
               <w:pStyle w:val="Normal"/>
               <w:widowControl w:val="false"/>
               <w:suppressAutoHyphens w:val="true"/>
-              <w:rPr>
-                <w:rFonts w:ascii="Arial" w:hAnsi="Arial" w:cs="Arial"/>
-                <w:sz w:val="18"/>
-                <w:szCs w:val="18"/>
-                <w:lang w:val="fr-CH"/>
-              </w:rPr>
+              <w:rPr/>
             </w:pPr>
             <w:r>
               <w:rPr>
@@ -2688,11 +2348,7 @@
               <w:pStyle w:val="Normal"/>
               <w:widowControl w:val="false"/>
               <w:suppressAutoHyphens w:val="true"/>
-              <w:rPr>
-                <w:rFonts w:ascii="Arial" w:hAnsi="Arial" w:cs="Arial"/>
-                <w:sz w:val="18"/>
-                <w:szCs w:val="18"/>
-              </w:rPr>
+              <w:rPr/>
             </w:pPr>
             <w:r>
               <w:rPr>
@@ -2708,11 +2364,7 @@
               <w:pStyle w:val="Normal"/>
               <w:widowControl w:val="false"/>
               <w:suppressAutoHyphens w:val="true"/>
-              <w:rPr>
-                <w:rFonts w:ascii="Arial" w:hAnsi="Arial" w:cs="Arial"/>
-                <w:sz w:val="18"/>
-                <w:szCs w:val="18"/>
-              </w:rPr>
+              <w:rPr/>
             </w:pPr>
             <w:r>
               <w:rPr>
@@ -2763,13 +2415,7 @@
               <w:pStyle w:val="Normal"/>
               <w:widowControl w:val="false"/>
               <w:suppressAutoHyphens w:val="true"/>
-              <w:rPr>
-                <w:rFonts w:ascii="Arial" w:hAnsi="Arial" w:cs="Arial"/>
-                <w:color w:val="4F81BD" w:themeColor="accent1"/>
-                <w:sz w:val="18"/>
-                <w:szCs w:val="18"/>
-                <w:lang w:val="fr-CH"/>
-              </w:rPr>
+              <w:rPr/>
             </w:pPr>
             <w:r>
               <w:rPr>
@@ -2803,13 +2449,7 @@
               <w:pStyle w:val="Normal"/>
               <w:widowControl w:val="false"/>
               <w:suppressAutoHyphens w:val="true"/>
-              <w:rPr>
-                <w:rFonts w:ascii="Arial" w:hAnsi="Arial" w:cs="Arial"/>
-                <w:color w:val="C0504D" w:themeColor="accent2"/>
-                <w:sz w:val="18"/>
-                <w:szCs w:val="18"/>
-                <w:lang w:val="fr-CH"/>
-              </w:rPr>
+              <w:rPr/>
             </w:pPr>
             <w:r>
               <w:rPr>
@@ -2830,10 +2470,7 @@
         <w:pStyle w:val="Normal"/>
         <w:widowControl w:val="false"/>
         <w:suppressAutoHyphens w:val="true"/>
-        <w:rPr>
-          <w:color w:val="4F81BD" w:themeColor="accent1"/>
-          <w:lang w:val="fr-CH"/>
-        </w:rPr>
+        <w:rPr/>
       </w:pPr>
       <w:r>
         <w:rPr>
@@ -2851,10 +2488,7 @@
         <w:pStyle w:val="Normal"/>
         <w:widowControl w:val="false"/>
         <w:suppressAutoHyphens w:val="true"/>
-        <w:rPr>
-          <w:color w:val="C0504D" w:themeColor="accent2"/>
-          <w:lang w:val="fr-CH"/>
-        </w:rPr>
+        <w:rPr/>
       </w:pPr>
       <w:r>
         <w:rPr>
@@ -2895,12 +2529,7 @@
         <w:widowControl w:val="false"/>
         <w:suppressAutoHyphens w:val="true"/>
         <w:spacing w:before="259" w:after="173"/>
-        <w:rPr>
-          <w:b/>
-          <w:b/>
-          <w:bCs/>
-          <w:lang w:val="fr-CH"/>
-        </w:rPr>
+        <w:rPr/>
       </w:pPr>
       <w:r>
         <w:rPr>
@@ -3047,9 +2676,7 @@
         <w:pStyle w:val="Normal"/>
         <w:widowControl w:val="false"/>
         <w:suppressAutoHyphens w:val="true"/>
-        <w:rPr>
-          <w:color w:val="C0504D" w:themeColor="accent2"/>
-        </w:rPr>
+        <w:rPr/>
       </w:pPr>
       <w:r>
         <w:rPr>
@@ -3067,13 +2694,7 @@
         <w:pStyle w:val="Normal"/>
         <w:widowControl w:val="false"/>
         <w:suppressAutoHyphens w:val="true"/>
-        <w:rPr>
-          <w:rFonts w:ascii="Liberation Sans" w:hAnsi="Liberation Sans" w:cs="Arial"/>
-          <w:color w:val="4F81BD" w:themeColor="accent1"/>
-          <w:sz w:val="18"/>
-          <w:szCs w:val="18"/>
-          <w:lang w:val="fr-CH"/>
-        </w:rPr>
+        <w:rPr/>
       </w:pPr>
       <w:r>
         <w:rPr>
@@ -3091,13 +2712,7 @@
         <w:pStyle w:val="Normal"/>
         <w:widowControl w:val="false"/>
         <w:suppressAutoHyphens w:val="true"/>
-        <w:rPr>
-          <w:rFonts w:ascii="Liberation Sans" w:hAnsi="Liberation Sans" w:cs="Arial"/>
-          <w:color w:val="auto"/>
-          <w:sz w:val="18"/>
-          <w:szCs w:val="18"/>
-          <w:lang w:val="fr-CH"/>
-        </w:rPr>
+        <w:rPr/>
       </w:pPr>
       <w:r>
         <w:rPr>
@@ -3128,27 +2743,7 @@
           <w:szCs w:val="18"/>
           <w:lang w:val="fr-CH"/>
         </w:rPr>
-        <w:t xml:space="preserve">.slug in ["6-dokumente", "7-bestaetigung"] and </w:t>
-      </w:r>
-      <w:r>
-        <w:rPr>
-          <w:rFonts w:cs="Arial" w:ascii="Liberation Sans" w:hAnsi="Liberation Sans"/>
-          <w:color w:val="4F81BD" w:themeColor="accent1"/>
-          <w:sz w:val="18"/>
-          <w:szCs w:val="18"/>
-          <w:lang w:val="fr-CH"/>
-        </w:rPr>
-        <w:t xml:space="preserve">subSection.type == "MultipleChoiceQuestion" and </w:t>
-      </w:r>
-      <w:r>
-        <w:rPr>
-          <w:rFonts w:cs="Arial" w:ascii="Liberation Sans" w:hAnsi="Liberation Sans"/>
-          <w:color w:val="4F81BD" w:themeColor="accent1"/>
-          <w:sz w:val="18"/>
-          <w:szCs w:val="18"/>
-          <w:lang w:val="fr-CH"/>
-        </w:rPr>
-        <w:t>subSection.choices[0].checked %}</w:t>
+        <w:t>.slug in ["6-dokumente", "7-bestaetigung"] and subSection.type == "MultipleChoiceQuestion" and subSection.choices[0].checked %}</w:t>
       </w:r>
     </w:p>
     <w:p>
@@ -3205,12 +2800,7 @@
               <w:widowControl w:val="false"/>
               <w:suppressAutoHyphens w:val="true"/>
               <w:ind w:left="567" w:hanging="567"/>
-              <w:rPr>
-                <w:rFonts w:ascii="Arial" w:hAnsi="Arial" w:cs="Arial"/>
-                <w:sz w:val="18"/>
-                <w:szCs w:val="18"/>
-                <w:lang w:val="fr-CH"/>
-              </w:rPr>
+              <w:rPr/>
             </w:pPr>
             <w:r>
               <w:rPr>
@@ -3330,13 +2920,7 @@
         <w:pStyle w:val="Normal"/>
         <w:widowControl w:val="false"/>
         <w:suppressAutoHyphens w:val="true"/>
-        <w:rPr>
-          <w:rFonts w:ascii="Arial" w:hAnsi="Arial" w:cs="Arial"/>
-          <w:color w:val="C0504D" w:themeColor="accent2"/>
-          <w:sz w:val="18"/>
-          <w:szCs w:val="18"/>
-          <w:lang w:val="fr-CH"/>
-        </w:rPr>
+        <w:rPr/>
       </w:pPr>
       <w:r>
         <w:rPr>
@@ -3354,13 +2938,7 @@
         <w:pStyle w:val="Normal"/>
         <w:widowControl w:val="false"/>
         <w:suppressAutoHyphens w:val="true"/>
-        <w:rPr>
-          <w:rFonts w:ascii="Arial" w:hAnsi="Arial" w:cs="Arial"/>
-          <w:color w:val="4F81BD" w:themeColor="accent1"/>
-          <w:sz w:val="18"/>
-          <w:szCs w:val="18"/>
-          <w:lang w:val="fr-CH"/>
-        </w:rPr>
+        <w:rPr/>
       </w:pPr>
       <w:r>
         <w:rPr>
@@ -3378,13 +2956,7 @@
         <w:pStyle w:val="Normal"/>
         <w:widowControl w:val="false"/>
         <w:suppressAutoHyphens w:val="true"/>
-        <w:rPr>
-          <w:rFonts w:ascii="Arial" w:hAnsi="Arial" w:cs="Arial"/>
-          <w:color w:val="4F81BD" w:themeColor="accent1"/>
-          <w:sz w:val="18"/>
-          <w:szCs w:val="18"/>
-          <w:lang w:val="fr-CH"/>
-        </w:rPr>
+        <w:rPr/>
       </w:pPr>
       <w:r>
         <w:rPr>
@@ -3402,13 +2974,7 @@
         <w:pStyle w:val="Normal"/>
         <w:widowControl w:val="false"/>
         <w:suppressAutoHyphens w:val="true"/>
-        <w:rPr>
-          <w:rFonts w:ascii="Arial" w:hAnsi="Arial" w:cs="Arial"/>
-          <w:color w:val="C0504D" w:themeColor="accent2"/>
-          <w:sz w:val="18"/>
-          <w:szCs w:val="18"/>
-          <w:lang w:val="fr-CH"/>
-        </w:rPr>
+        <w:rPr/>
       </w:pPr>
       <w:r>
         <w:rPr>
@@ -3450,13 +3016,7 @@
         <w:pStyle w:val="Normal"/>
         <w:widowControl w:val="false"/>
         <w:suppressAutoHyphens w:val="true"/>
-        <w:rPr>
-          <w:rFonts w:ascii="Arial" w:hAnsi="Arial" w:cs="Arial"/>
-          <w:color w:val="C0504D" w:themeColor="accent2"/>
-          <w:sz w:val="18"/>
-          <w:szCs w:val="18"/>
-          <w:lang w:val="fr-CH"/>
-        </w:rPr>
+        <w:rPr/>
       </w:pPr>
       <w:r>
         <w:rPr>
@@ -3526,7 +3086,7 @@
         <w:szCs w:val="18"/>
         <w:rFonts w:ascii="Calibri" w:hAnsi="Calibri"/>
       </w:rPr>
-      <w:t>1</w:t>
+      <w:t>3</w:t>
     </w:r>
     <w:r>
       <w:rPr>
@@ -3899,11 +3459,133 @@
       </w:pPr>
     </w:lvl>
   </w:abstractNum>
+  <w:abstractNum w:abstractNumId="3">
+    <w:lvl w:ilvl="0">
+      <w:start w:val="1"/>
+      <w:numFmt w:val="none"/>
+      <w:suff w:val="nothing"/>
+      <w:lvlText w:val=""/>
+      <w:lvlJc w:val="left"/>
+      <w:pPr>
+        <w:tabs>
+          <w:tab w:val="num" w:pos="0"/>
+        </w:tabs>
+        <w:ind w:left="0" w:hanging="0"/>
+      </w:pPr>
+    </w:lvl>
+    <w:lvl w:ilvl="1">
+      <w:start w:val="1"/>
+      <w:numFmt w:val="none"/>
+      <w:suff w:val="nothing"/>
+      <w:lvlText w:val=""/>
+      <w:lvlJc w:val="left"/>
+      <w:pPr>
+        <w:tabs>
+          <w:tab w:val="num" w:pos="0"/>
+        </w:tabs>
+        <w:ind w:left="0" w:hanging="0"/>
+      </w:pPr>
+    </w:lvl>
+    <w:lvl w:ilvl="2">
+      <w:start w:val="1"/>
+      <w:numFmt w:val="none"/>
+      <w:suff w:val="nothing"/>
+      <w:lvlText w:val=""/>
+      <w:lvlJc w:val="left"/>
+      <w:pPr>
+        <w:tabs>
+          <w:tab w:val="num" w:pos="0"/>
+        </w:tabs>
+        <w:ind w:left="0" w:hanging="0"/>
+      </w:pPr>
+    </w:lvl>
+    <w:lvl w:ilvl="3">
+      <w:start w:val="1"/>
+      <w:numFmt w:val="none"/>
+      <w:suff w:val="nothing"/>
+      <w:lvlText w:val=""/>
+      <w:lvlJc w:val="left"/>
+      <w:pPr>
+        <w:tabs>
+          <w:tab w:val="num" w:pos="0"/>
+        </w:tabs>
+        <w:ind w:left="0" w:hanging="0"/>
+      </w:pPr>
+    </w:lvl>
+    <w:lvl w:ilvl="4">
+      <w:start w:val="1"/>
+      <w:numFmt w:val="none"/>
+      <w:suff w:val="nothing"/>
+      <w:lvlText w:val=""/>
+      <w:lvlJc w:val="left"/>
+      <w:pPr>
+        <w:tabs>
+          <w:tab w:val="num" w:pos="0"/>
+        </w:tabs>
+        <w:ind w:left="0" w:hanging="0"/>
+      </w:pPr>
+    </w:lvl>
+    <w:lvl w:ilvl="5">
+      <w:start w:val="1"/>
+      <w:numFmt w:val="none"/>
+      <w:suff w:val="nothing"/>
+      <w:lvlText w:val=""/>
+      <w:lvlJc w:val="left"/>
+      <w:pPr>
+        <w:tabs>
+          <w:tab w:val="num" w:pos="0"/>
+        </w:tabs>
+        <w:ind w:left="0" w:hanging="0"/>
+      </w:pPr>
+    </w:lvl>
+    <w:lvl w:ilvl="6">
+      <w:start w:val="1"/>
+      <w:numFmt w:val="none"/>
+      <w:suff w:val="nothing"/>
+      <w:lvlText w:val=""/>
+      <w:lvlJc w:val="left"/>
+      <w:pPr>
+        <w:tabs>
+          <w:tab w:val="num" w:pos="0"/>
+        </w:tabs>
+        <w:ind w:left="0" w:hanging="0"/>
+      </w:pPr>
+    </w:lvl>
+    <w:lvl w:ilvl="7">
+      <w:start w:val="1"/>
+      <w:numFmt w:val="none"/>
+      <w:suff w:val="nothing"/>
+      <w:lvlText w:val=""/>
+      <w:lvlJc w:val="left"/>
+      <w:pPr>
+        <w:tabs>
+          <w:tab w:val="num" w:pos="0"/>
+        </w:tabs>
+        <w:ind w:left="0" w:hanging="0"/>
+      </w:pPr>
+    </w:lvl>
+    <w:lvl w:ilvl="8">
+      <w:start w:val="1"/>
+      <w:numFmt w:val="none"/>
+      <w:suff w:val="nothing"/>
+      <w:lvlText w:val=""/>
+      <w:lvlJc w:val="left"/>
+      <w:pPr>
+        <w:tabs>
+          <w:tab w:val="num" w:pos="0"/>
+        </w:tabs>
+        <w:ind w:left="0" w:hanging="0"/>
+      </w:pPr>
+    </w:lvl>
+  </w:abstractNum>
   <w:num w:numId="1">
     <w:abstractNumId w:val="1"/>
   </w:num>
   <w:num w:numId="2">
     <w:abstractNumId w:val="2"/>
+  </w:num>
+  <w:num w:numId="3">
+    <w:abstractNumId w:val="3"/>
   </w:num>
 </w:numbering>
 </file>
@@ -4088,17 +3770,20 @@
     <w:basedOn w:val="Normal"/>
     <w:qFormat/>
     <w:pPr>
-      <w:widowControl w:val="false"/>
+      <w:keepNext w:val="true"/>
+      <w:widowControl/>
       <w:numPr>
         <w:ilvl w:val="0"/>
         <w:numId w:val="1"/>
       </w:numPr>
+      <w:spacing w:before="1440" w:after="720"/>
       <w:outlineLvl w:val="0"/>
     </w:pPr>
     <w:rPr>
+      <w:rFonts w:ascii="Liberation Sans" w:hAnsi="Liberation Sans"/>
       <w:b/>
       <w:bCs/>
-      <w:sz w:val="36"/>
+      <w:sz w:val="33"/>
       <w:szCs w:val="36"/>
     </w:rPr>
   </w:style>
@@ -4107,18 +3792,20 @@
     <w:basedOn w:val="Normal"/>
     <w:qFormat/>
     <w:pPr>
-      <w:widowControl w:val="false"/>
+      <w:keepNext w:val="true"/>
+      <w:widowControl/>
       <w:numPr>
         <w:ilvl w:val="1"/>
         <w:numId w:val="1"/>
       </w:numPr>
-      <w:spacing w:before="200" w:after="0"/>
+      <w:spacing w:before="576" w:after="288"/>
       <w:outlineLvl w:val="1"/>
     </w:pPr>
     <w:rPr>
+      <w:rFonts w:ascii="Liberation Sans" w:hAnsi="Liberation Sans"/>
       <w:b/>
       <w:bCs/>
-      <w:sz w:val="32"/>
+      <w:sz w:val="27"/>
       <w:szCs w:val="32"/>
     </w:rPr>
   </w:style>
@@ -4333,7 +4020,7 @@
     <w:rsid w:val="0030649a"/>
     <w:pPr>
       <w:tabs>
-        <w:tab w:val="clear" w:pos="709"/>
+        <w:tab w:val="clear" w:pos="643"/>
         <w:tab w:val="center" w:pos="4536" w:leader="none"/>
         <w:tab w:val="right" w:pos="9072" w:leader="none"/>
       </w:tabs>
@@ -4352,7 +4039,7 @@
     <w:rsid w:val="0030649a"/>
     <w:pPr>
       <w:tabs>
-        <w:tab w:val="clear" w:pos="709"/>
+        <w:tab w:val="clear" w:pos="643"/>
         <w:tab w:val="center" w:pos="4536" w:leader="none"/>
         <w:tab w:val="right" w:pos="9072" w:leader="none"/>
       </w:tabs>

</xml_diff>

<commit_message>
fix(be): fix form template
</commit_message>
<xml_diff>
--- a/document-merge-service/kt_bern/templatefiles/form.docx
+++ b/document-merge-service/kt_bern/templatefiles/form.docx
@@ -69,6 +69,46 @@
         </w:rPr>
         <w:t xml:space="preserve"> }}){% endif %}</w:t>
         <w:br/>
+      </w:r>
+      <w:r>
+        <w:rPr>
+          <w:rFonts w:cs="Arial"/>
+          <w:color w:val="808080"/>
+          <w:sz w:val="32"/>
+          <w:szCs w:val="32"/>
+          <w:lang w:val="fr-CH"/>
+        </w:rPr>
+        <w:t xml:space="preserve">{% </w:t>
+      </w:r>
+      <w:r>
+        <w:rPr>
+          <w:rFonts w:cs="Arial"/>
+          <w:color w:val="808080"/>
+          <w:sz w:val="32"/>
+          <w:szCs w:val="32"/>
+          <w:lang w:val="fr-CH"/>
+        </w:rPr>
+        <w:t>if formType %}{</w:t>
+      </w:r>
+      <w:r>
+        <w:rPr>
+          <w:rFonts w:cs="Arial"/>
+          <w:color w:val="808080"/>
+          <w:sz w:val="32"/>
+          <w:szCs w:val="32"/>
+          <w:lang w:val="fr-CH"/>
+        </w:rPr>
+        <w:t>{ formType }}</w:t>
+      </w:r>
+      <w:r>
+        <w:rPr>
+          <w:rFonts w:cs="Arial"/>
+          <w:color w:val="808080"/>
+          <w:sz w:val="32"/>
+          <w:szCs w:val="32"/>
+          <w:lang w:val="fr-CH"/>
+        </w:rPr>
+        <w:t>{% endif %}</w:t>
       </w:r>
       <w:r>
         <w:rPr>

</xml_diff>

<commit_message>
fix(be): show names of juristic persons in signature section of pdf
</commit_message>
<xml_diff>
--- a/document-merge-service/kt_bern/templatefiles/form.docx
+++ b/document-merge-service/kt_bern/templatefiles/form.docx
@@ -78,47 +78,7 @@
           <w:szCs w:val="32"/>
           <w:lang w:val="fr-CH"/>
         </w:rPr>
-        <w:t xml:space="preserve">{% </w:t>
-      </w:r>
-      <w:r>
-        <w:rPr>
-          <w:rFonts w:cs="Arial"/>
-          <w:color w:val="808080"/>
-          <w:sz w:val="32"/>
-          <w:szCs w:val="32"/>
-          <w:lang w:val="fr-CH"/>
-        </w:rPr>
-        <w:t>if formType %}{</w:t>
-      </w:r>
-      <w:r>
-        <w:rPr>
-          <w:rFonts w:cs="Arial"/>
-          <w:color w:val="808080"/>
-          <w:sz w:val="32"/>
-          <w:szCs w:val="32"/>
-          <w:lang w:val="fr-CH"/>
-        </w:rPr>
-        <w:t>{ formType }}</w:t>
-      </w:r>
-      <w:r>
-        <w:rPr>
-          <w:rFonts w:cs="Arial"/>
-          <w:color w:val="808080"/>
-          <w:sz w:val="32"/>
-          <w:szCs w:val="32"/>
-          <w:lang w:val="fr-CH"/>
-        </w:rPr>
-        <w:t>{% endif %}</w:t>
-      </w:r>
-      <w:r>
-        <w:rPr>
-          <w:rFonts w:cs="Arial"/>
-          <w:color w:val="808080"/>
-          <w:sz w:val="32"/>
-          <w:szCs w:val="32"/>
-          <w:lang w:val="fr-CH"/>
-        </w:rPr>
-        <w:t xml:space="preserve"> </w:t>
+        <w:t xml:space="preserve">{% if formType %}{{ formType }}{% endif %} </w:t>
         <w:br/>
       </w:r>
     </w:p>
@@ -4073,7 +4033,101 @@
           <w:szCs w:val="18"/>
           <w:lang w:val="fr-CH"/>
         </w:rPr>
-        <w:t>{{ subSection.label }} - {{ person.givenName }} {{ person.familyName }}</w:t>
+        <w:t xml:space="preserve">{{ subSection.label }} - </w:t>
+      </w:r>
+      <w:r>
+        <w:rPr>
+          <w:rFonts w:cs="Arial" w:ascii="Liberation Sans" w:hAnsi="Liberation Sans"/>
+          <w:b/>
+          <w:bCs/>
+          <w:color w:val="00A933"/>
+          <w:sz w:val="18"/>
+          <w:szCs w:val="18"/>
+          <w:lang w:val="fr-CH"/>
+        </w:rPr>
+        <w:t>{% if person.juristicName %}</w:t>
+      </w:r>
+      <w:r>
+        <w:rPr>
+          <w:rFonts w:cs="Arial" w:ascii="Liberation Sans" w:hAnsi="Liberation Sans"/>
+          <w:b/>
+          <w:bCs/>
+          <w:sz w:val="18"/>
+          <w:szCs w:val="18"/>
+          <w:lang w:val="fr-CH"/>
+        </w:rPr>
+        <w:t>{{ person.juristicName }}</w:t>
+      </w:r>
+      <w:r>
+        <w:rPr>
+          <w:rFonts w:cs="Arial" w:ascii="Liberation Sans" w:hAnsi="Liberation Sans"/>
+          <w:b/>
+          <w:bCs/>
+          <w:color w:val="00A933"/>
+          <w:sz w:val="18"/>
+          <w:szCs w:val="18"/>
+          <w:lang w:val="fr-CH"/>
+        </w:rPr>
+        <w:t>{% endif %}{% if person.givenName and person.familyName %}</w:t>
+      </w:r>
+      <w:r>
+        <w:rPr>
+          <w:rFonts w:cs="Arial" w:ascii="Liberation Sans" w:hAnsi="Liberation Sans"/>
+          <w:b/>
+          <w:bCs/>
+          <w:color w:val="158466"/>
+          <w:sz w:val="18"/>
+          <w:szCs w:val="18"/>
+          <w:lang w:val="fr-CH"/>
+        </w:rPr>
+        <w:t>{% if person.juristicName %}</w:t>
+      </w:r>
+      <w:r>
+        <w:rPr>
+          <w:rFonts w:cs="Arial" w:ascii="Liberation Sans" w:hAnsi="Liberation Sans"/>
+          <w:b/>
+          <w:bCs/>
+          <w:color w:val="auto"/>
+          <w:sz w:val="18"/>
+          <w:szCs w:val="18"/>
+          <w:lang w:val="fr-CH"/>
+        </w:rPr>
+        <w:t xml:space="preserve">, </w:t>
+      </w:r>
+      <w:r>
+        <w:rPr>
+          <w:rFonts w:cs="Arial" w:ascii="Liberation Sans" w:hAnsi="Liberation Sans"/>
+          <w:b/>
+          <w:bCs/>
+          <w:color w:val="158466"/>
+          <w:sz w:val="18"/>
+          <w:szCs w:val="18"/>
+          <w:lang w:val="fr-CH"/>
+        </w:rPr>
+        <w:t>{% endif %}</w:t>
+      </w:r>
+      <w:r>
+        <w:rPr>
+          <w:rFonts w:cs="Arial" w:ascii="Liberation Sans" w:hAnsi="Liberation Sans"/>
+          <w:b/>
+          <w:bCs/>
+          <w:sz w:val="18"/>
+          <w:szCs w:val="18"/>
+          <w:lang w:val="fr-CH"/>
+        </w:rPr>
+        <w:t>{{ person.givenName }} {{ person.familyName }}</w:t>
+      </w:r>
+      <w:r>
+        <w:rPr>
+          <w:rFonts w:cs="Arial" w:ascii="Liberation Sans" w:hAnsi="Liberation Sans"/>
+          <w:b/>
+          <w:bCs/>
+          <w:color w:val="00A933"/>
+          <w:sz w:val="18"/>
+          <w:szCs w:val="18"/>
+          <w:lang w:val="fr-CH"/>
+        </w:rPr>
+        <w:t>{% endif %}</w:t>
       </w:r>
     </w:p>
     <w:tbl>
@@ -4619,7 +4673,7 @@
         <w:szCs w:val="18"/>
         <w:rFonts w:ascii="Calibri" w:hAnsi="Calibri"/>
       </w:rPr>
-      <w:t>3</w:t>
+      <w:t>2</w:t>
     </w:r>
     <w:r>
       <w:rPr>

</xml_diff>

<commit_message>
feat(dms): add watermark to generated PDFs if the document is not valid
</commit_message>
<xml_diff>
--- a/document-merge-service/kt_bern/templatefiles/form.docx
+++ b/document-merge-service/kt_bern/templatefiles/form.docx
@@ -1,6 +1,6 @@
 
 <file path=word/document.xml><?xml version="1.0" encoding="utf-8"?>
-<w:document xmlns:o="urn:schemas-microsoft-com:office:office" xmlns:r="http://schemas.openxmlformats.org/officeDocument/2006/relationships" xmlns:v="urn:schemas-microsoft-com:vml" xmlns:w="http://schemas.openxmlformats.org/wordprocessingml/2006/main" xmlns:w10="urn:schemas-microsoft-com:office:word" xmlns:wp="http://schemas.openxmlformats.org/drawingml/2006/wordprocessingDrawing" xmlns:wps="http://schemas.microsoft.com/office/word/2010/wordprocessingShape" xmlns:wpg="http://schemas.microsoft.com/office/word/2010/wordprocessingGroup" xmlns:mc="http://schemas.openxmlformats.org/markup-compatibility/2006" xmlns:wp14="http://schemas.microsoft.com/office/word/2010/wordprocessingDrawing" xmlns:w14="http://schemas.microsoft.com/office/word/2010/wordml" mc:Ignorable="w14 wp14">
+<w:document xmlns:o="urn:schemas-microsoft-com:office:office" xmlns:r="http://schemas.openxmlformats.org/officeDocument/2006/relationships" xmlns:v="urn:schemas-microsoft-com:vml" xmlns:w="http://schemas.openxmlformats.org/wordprocessingml/2006/main" xmlns:w10="urn:schemas-microsoft-com:office:word" xmlns:wp="http://schemas.openxmlformats.org/drawingml/2006/wordprocessingDrawing" xmlns:wps="http://schemas.microsoft.com/office/word/2010/wordprocessingShape" xmlns:wpg="http://schemas.microsoft.com/office/word/2010/wordprocessingGroup" xmlns:mc="http://schemas.openxmlformats.org/markup-compatibility/2006" xmlns:wp14="http://schemas.microsoft.com/office/word/2010/wordprocessingDrawing" xmlns:w14="http://schemas.microsoft.com/office/word/2010/wordml" xmlns:w15="http://schemas.microsoft.com/office/word/2012/wordml" mc:Ignorable="w14 wp14 w15">
   <w:body>
     <w:p>
       <w:pPr>
@@ -87,6 +87,7 @@
         <w:tblW w:w="8929" w:type="dxa"/>
         <w:jc w:val="left"/>
         <w:tblInd w:w="55" w:type="dxa"/>
+        <w:tblLayout w:type="fixed"/>
         <w:tblCellMar>
           <w:top w:w="55" w:type="dxa"/>
           <w:left w:w="55" w:type="dxa"/>
@@ -95,20 +96,21 @@
         </w:tblCellMar>
       </w:tblPr>
       <w:tblGrid>
-        <w:gridCol w:w="3872"/>
-        <w:gridCol w:w="271"/>
+        <w:gridCol w:w="3869"/>
+        <w:gridCol w:w="274"/>
         <w:gridCol w:w="4786"/>
       </w:tblGrid>
       <w:tr>
         <w:trPr/>
         <w:tc>
           <w:tcPr>
-            <w:tcW w:w="3872" w:type="dxa"/>
+            <w:tcW w:w="3869" w:type="dxa"/>
             <w:tcBorders/>
           </w:tcPr>
           <w:p>
             <w:pPr>
               <w:pStyle w:val="Heading3"/>
+              <w:widowControl w:val="false"/>
               <w:numPr>
                 <w:ilvl w:val="2"/>
                 <w:numId w:val="3"/>
@@ -131,12 +133,13 @@
         </w:tc>
         <w:tc>
           <w:tcPr>
-            <w:tcW w:w="271" w:type="dxa"/>
+            <w:tcW w:w="274" w:type="dxa"/>
             <w:tcBorders/>
           </w:tcPr>
           <w:p>
             <w:pPr>
               <w:pStyle w:val="Heading3"/>
+              <w:widowControl w:val="false"/>
               <w:numPr>
                 <w:ilvl w:val="2"/>
                 <w:numId w:val="3"/>
@@ -159,6 +162,7 @@
           <w:p>
             <w:pPr>
               <w:pStyle w:val="Heading3"/>
+              <w:widowControl w:val="false"/>
               <w:numPr>
                 <w:ilvl w:val="2"/>
                 <w:numId w:val="3"/>
@@ -184,12 +188,13 @@
         <w:trPr/>
         <w:tc>
           <w:tcPr>
-            <w:tcW w:w="3872" w:type="dxa"/>
+            <w:tcW w:w="3869" w:type="dxa"/>
             <w:tcBorders/>
           </w:tcPr>
           <w:p>
             <w:pPr>
               <w:pStyle w:val="TableContents"/>
+              <w:widowControl w:val="false"/>
               <w:rPr>
                 <w:rFonts w:ascii="Liberation Sans" w:hAnsi="Liberation Sans" w:eastAsia="Noto Sans CJK SC Regular" w:cs="Arial"/>
                 <w:b w:val="false"/>
@@ -219,12 +224,13 @@
         </w:tc>
         <w:tc>
           <w:tcPr>
-            <w:tcW w:w="271" w:type="dxa"/>
+            <w:tcW w:w="274" w:type="dxa"/>
             <w:tcBorders/>
           </w:tcPr>
           <w:p>
             <w:pPr>
               <w:pStyle w:val="TableContents"/>
+              <w:widowControl w:val="false"/>
               <w:rPr>
                 <w:rFonts w:ascii="Liberation Sans" w:hAnsi="Liberation Sans" w:eastAsia="Noto Sans CJK SC Regular" w:cs="Arial"/>
                 <w:b w:val="false"/>
@@ -259,6 +265,7 @@
           <w:p>
             <w:pPr>
               <w:pStyle w:val="TableContents"/>
+              <w:widowControl w:val="false"/>
               <w:rPr>
                 <w:rFonts w:ascii="Liberation Sans" w:hAnsi="Liberation Sans" w:eastAsia="Noto Sans CJK SC Regular" w:cs="Arial"/>
                 <w:b w:val="false"/>
@@ -291,12 +298,13 @@
         <w:trPr/>
         <w:tc>
           <w:tcPr>
-            <w:tcW w:w="3872" w:type="dxa"/>
+            <w:tcW w:w="3869" w:type="dxa"/>
             <w:tcBorders/>
           </w:tcPr>
           <w:p>
             <w:pPr>
               <w:pStyle w:val="TableContents"/>
+              <w:widowControl w:val="false"/>
               <w:rPr>
                 <w:rFonts w:ascii="Liberation Sans" w:hAnsi="Liberation Sans" w:eastAsia="Noto Sans CJK SC Regular" w:cs="Arial"/>
                 <w:b w:val="false"/>
@@ -325,12 +333,13 @@
         </w:tc>
         <w:tc>
           <w:tcPr>
-            <w:tcW w:w="271" w:type="dxa"/>
+            <w:tcW w:w="274" w:type="dxa"/>
             <w:tcBorders/>
           </w:tcPr>
           <w:p>
             <w:pPr>
               <w:pStyle w:val="TableContents"/>
+              <w:widowControl w:val="false"/>
               <w:rPr>
                 <w:rFonts w:ascii="Liberation Sans" w:hAnsi="Liberation Sans" w:eastAsia="Noto Sans CJK SC Regular" w:cs="Arial"/>
                 <w:b w:val="false"/>
@@ -365,6 +374,7 @@
           <w:p>
             <w:pPr>
               <w:pStyle w:val="TableContents"/>
+              <w:widowControl w:val="false"/>
               <w:rPr/>
             </w:pPr>
             <w:r>
@@ -377,12 +387,13 @@
         <w:trPr/>
         <w:tc>
           <w:tcPr>
-            <w:tcW w:w="3872" w:type="dxa"/>
+            <w:tcW w:w="3869" w:type="dxa"/>
             <w:tcBorders/>
           </w:tcPr>
           <w:p>
             <w:pPr>
               <w:pStyle w:val="Heading3"/>
+              <w:widowControl w:val="false"/>
               <w:numPr>
                 <w:ilvl w:val="2"/>
                 <w:numId w:val="3"/>
@@ -419,12 +430,13 @@
         </w:tc>
         <w:tc>
           <w:tcPr>
-            <w:tcW w:w="271" w:type="dxa"/>
+            <w:tcW w:w="274" w:type="dxa"/>
             <w:tcBorders/>
           </w:tcPr>
           <w:p>
             <w:pPr>
               <w:pStyle w:val="Heading3"/>
+              <w:widowControl w:val="false"/>
               <w:numPr>
                 <w:ilvl w:val="2"/>
                 <w:numId w:val="3"/>
@@ -447,6 +459,7 @@
           <w:p>
             <w:pPr>
               <w:pStyle w:val="Heading3"/>
+              <w:widowControl w:val="false"/>
               <w:numPr>
                 <w:ilvl w:val="2"/>
                 <w:numId w:val="3"/>
@@ -486,12 +499,13 @@
         <w:trPr/>
         <w:tc>
           <w:tcPr>
-            <w:tcW w:w="3872" w:type="dxa"/>
+            <w:tcW w:w="3869" w:type="dxa"/>
             <w:tcBorders/>
           </w:tcPr>
           <w:p>
             <w:pPr>
               <w:pStyle w:val="TableContents"/>
+              <w:widowControl w:val="false"/>
               <w:rPr>
                 <w:rFonts w:ascii="Liberation Sans" w:hAnsi="Liberation Sans" w:eastAsia="Noto Sans CJK SC Regular" w:cs="Arial"/>
                 <w:b w:val="false"/>
@@ -521,12 +535,13 @@
         </w:tc>
         <w:tc>
           <w:tcPr>
-            <w:tcW w:w="271" w:type="dxa"/>
+            <w:tcW w:w="274" w:type="dxa"/>
             <w:tcBorders/>
           </w:tcPr>
           <w:p>
             <w:pPr>
               <w:pStyle w:val="Heading3"/>
+              <w:widowControl w:val="false"/>
               <w:numPr>
                 <w:ilvl w:val="2"/>
                 <w:numId w:val="3"/>
@@ -556,6 +571,7 @@
           <w:p>
             <w:pPr>
               <w:pStyle w:val="TableContents"/>
+              <w:widowControl w:val="false"/>
               <w:rPr>
                 <w:rFonts w:ascii="Liberation Sans" w:hAnsi="Liberation Sans" w:eastAsia="Noto Sans CJK SC Regular" w:cs="Arial"/>
                 <w:b w:val="false"/>
@@ -588,12 +604,13 @@
         <w:trPr/>
         <w:tc>
           <w:tcPr>
-            <w:tcW w:w="3872" w:type="dxa"/>
+            <w:tcW w:w="3869" w:type="dxa"/>
             <w:tcBorders/>
           </w:tcPr>
           <w:p>
             <w:pPr>
               <w:pStyle w:val="Heading3"/>
+              <w:widowControl w:val="false"/>
               <w:numPr>
                 <w:ilvl w:val="2"/>
                 <w:numId w:val="3"/>
@@ -617,12 +634,13 @@
         </w:tc>
         <w:tc>
           <w:tcPr>
-            <w:tcW w:w="271" w:type="dxa"/>
+            <w:tcW w:w="274" w:type="dxa"/>
             <w:tcBorders/>
           </w:tcPr>
           <w:p>
             <w:pPr>
               <w:pStyle w:val="Heading3"/>
+              <w:widowControl w:val="false"/>
               <w:numPr>
                 <w:ilvl w:val="2"/>
                 <w:numId w:val="3"/>
@@ -652,6 +670,7 @@
           <w:p>
             <w:pPr>
               <w:pStyle w:val="Heading3"/>
+              <w:widowControl w:val="false"/>
               <w:numPr>
                 <w:ilvl w:val="2"/>
                 <w:numId w:val="3"/>
@@ -671,12 +690,13 @@
         <w:trPr/>
         <w:tc>
           <w:tcPr>
-            <w:tcW w:w="3872" w:type="dxa"/>
+            <w:tcW w:w="3869" w:type="dxa"/>
             <w:tcBorders/>
           </w:tcPr>
           <w:p>
             <w:pPr>
               <w:pStyle w:val="Heading3"/>
+              <w:widowControl w:val="false"/>
               <w:numPr>
                 <w:ilvl w:val="3"/>
                 <w:numId w:val="3"/>
@@ -699,12 +719,13 @@
         </w:tc>
         <w:tc>
           <w:tcPr>
-            <w:tcW w:w="271" w:type="dxa"/>
+            <w:tcW w:w="274" w:type="dxa"/>
             <w:tcBorders/>
           </w:tcPr>
           <w:p>
             <w:pPr>
               <w:pStyle w:val="Heading3"/>
+              <w:widowControl w:val="false"/>
               <w:numPr>
                 <w:ilvl w:val="2"/>
                 <w:numId w:val="3"/>
@@ -734,6 +755,7 @@
           <w:p>
             <w:pPr>
               <w:pStyle w:val="Heading3"/>
+              <w:widowControl w:val="false"/>
               <w:numPr>
                 <w:ilvl w:val="2"/>
                 <w:numId w:val="3"/>
@@ -759,12 +781,13 @@
         <w:trPr/>
         <w:tc>
           <w:tcPr>
-            <w:tcW w:w="3872" w:type="dxa"/>
+            <w:tcW w:w="3869" w:type="dxa"/>
             <w:tcBorders/>
           </w:tcPr>
           <w:p>
             <w:pPr>
               <w:pStyle w:val="Heading3"/>
+              <w:widowControl w:val="false"/>
               <w:numPr>
                 <w:ilvl w:val="3"/>
                 <w:numId w:val="3"/>
@@ -819,12 +842,13 @@
         </w:tc>
         <w:tc>
           <w:tcPr>
-            <w:tcW w:w="271" w:type="dxa"/>
+            <w:tcW w:w="274" w:type="dxa"/>
             <w:tcBorders/>
           </w:tcPr>
           <w:p>
             <w:pPr>
               <w:pStyle w:val="Heading3"/>
+              <w:widowControl w:val="false"/>
               <w:numPr>
                 <w:ilvl w:val="2"/>
                 <w:numId w:val="3"/>
@@ -854,6 +878,7 @@
           <w:p>
             <w:pPr>
               <w:pStyle w:val="Heading3"/>
+              <w:widowControl w:val="false"/>
               <w:numPr>
                 <w:ilvl w:val="3"/>
                 <w:numId w:val="3"/>
@@ -893,12 +918,13 @@
         <w:trPr/>
         <w:tc>
           <w:tcPr>
-            <w:tcW w:w="3872" w:type="dxa"/>
+            <w:tcW w:w="3869" w:type="dxa"/>
             <w:tcBorders/>
           </w:tcPr>
           <w:p>
             <w:pPr>
               <w:pStyle w:val="Heading3"/>
+              <w:widowControl w:val="false"/>
               <w:numPr>
                 <w:ilvl w:val="2"/>
                 <w:numId w:val="3"/>
@@ -922,12 +948,13 @@
         </w:tc>
         <w:tc>
           <w:tcPr>
-            <w:tcW w:w="271" w:type="dxa"/>
+            <w:tcW w:w="274" w:type="dxa"/>
             <w:tcBorders/>
           </w:tcPr>
           <w:p>
             <w:pPr>
               <w:pStyle w:val="Heading3"/>
+              <w:widowControl w:val="false"/>
               <w:numPr>
                 <w:ilvl w:val="2"/>
                 <w:numId w:val="3"/>
@@ -957,6 +984,7 @@
           <w:p>
             <w:pPr>
               <w:pStyle w:val="Heading3"/>
+              <w:widowControl w:val="false"/>
               <w:numPr>
                 <w:ilvl w:val="2"/>
                 <w:numId w:val="3"/>
@@ -976,12 +1004,13 @@
         <w:trPr/>
         <w:tc>
           <w:tcPr>
-            <w:tcW w:w="3872" w:type="dxa"/>
+            <w:tcW w:w="3869" w:type="dxa"/>
             <w:tcBorders/>
           </w:tcPr>
           <w:p>
             <w:pPr>
               <w:pStyle w:val="Heading3"/>
+              <w:widowControl w:val="false"/>
               <w:numPr>
                 <w:ilvl w:val="2"/>
                 <w:numId w:val="3"/>
@@ -1018,12 +1047,13 @@
         </w:tc>
         <w:tc>
           <w:tcPr>
-            <w:tcW w:w="271" w:type="dxa"/>
+            <w:tcW w:w="274" w:type="dxa"/>
             <w:tcBorders/>
           </w:tcPr>
           <w:p>
             <w:pPr>
               <w:pStyle w:val="Heading3"/>
+              <w:widowControl w:val="false"/>
               <w:numPr>
                 <w:ilvl w:val="2"/>
                 <w:numId w:val="3"/>
@@ -1053,6 +1083,7 @@
           <w:p>
             <w:pPr>
               <w:pStyle w:val="Heading3"/>
+              <w:widowControl w:val="false"/>
               <w:numPr>
                 <w:ilvl w:val="2"/>
                 <w:numId w:val="3"/>
@@ -1078,12 +1109,13 @@
         <w:trPr/>
         <w:tc>
           <w:tcPr>
-            <w:tcW w:w="3872" w:type="dxa"/>
+            <w:tcW w:w="3869" w:type="dxa"/>
             <w:tcBorders/>
           </w:tcPr>
           <w:p>
             <w:pPr>
               <w:pStyle w:val="Heading3"/>
+              <w:widowControl w:val="false"/>
               <w:numPr>
                 <w:ilvl w:val="2"/>
                 <w:numId w:val="3"/>
@@ -1120,12 +1152,13 @@
         </w:tc>
         <w:tc>
           <w:tcPr>
-            <w:tcW w:w="271" w:type="dxa"/>
+            <w:tcW w:w="274" w:type="dxa"/>
             <w:tcBorders/>
           </w:tcPr>
           <w:p>
             <w:pPr>
               <w:pStyle w:val="Heading3"/>
+              <w:widowControl w:val="false"/>
               <w:numPr>
                 <w:ilvl w:val="2"/>
                 <w:numId w:val="3"/>
@@ -1155,6 +1188,7 @@
           <w:p>
             <w:pPr>
               <w:pStyle w:val="Heading3"/>
+              <w:widowControl w:val="false"/>
               <w:numPr>
                 <w:ilvl w:val="2"/>
                 <w:numId w:val="3"/>
@@ -1194,12 +1228,13 @@
         <w:trPr/>
         <w:tc>
           <w:tcPr>
-            <w:tcW w:w="3872" w:type="dxa"/>
+            <w:tcW w:w="3869" w:type="dxa"/>
             <w:tcBorders/>
           </w:tcPr>
           <w:p>
             <w:pPr>
               <w:pStyle w:val="Heading3"/>
+              <w:widowControl w:val="false"/>
               <w:numPr>
                 <w:ilvl w:val="2"/>
                 <w:numId w:val="3"/>
@@ -1223,12 +1258,13 @@
         </w:tc>
         <w:tc>
           <w:tcPr>
-            <w:tcW w:w="271" w:type="dxa"/>
+            <w:tcW w:w="274" w:type="dxa"/>
             <w:tcBorders/>
           </w:tcPr>
           <w:p>
             <w:pPr>
               <w:pStyle w:val="Heading3"/>
+              <w:widowControl w:val="false"/>
               <w:numPr>
                 <w:ilvl w:val="2"/>
                 <w:numId w:val="3"/>
@@ -1258,6 +1294,7 @@
           <w:p>
             <w:pPr>
               <w:pStyle w:val="Heading3"/>
+              <w:widowControl w:val="false"/>
               <w:numPr>
                 <w:ilvl w:val="2"/>
                 <w:numId w:val="3"/>
@@ -1277,12 +1314,13 @@
         <w:trPr/>
         <w:tc>
           <w:tcPr>
-            <w:tcW w:w="3872" w:type="dxa"/>
+            <w:tcW w:w="3869" w:type="dxa"/>
             <w:tcBorders/>
           </w:tcPr>
           <w:p>
             <w:pPr>
               <w:pStyle w:val="Heading3"/>
+              <w:widowControl w:val="false"/>
               <w:numPr>
                 <w:ilvl w:val="3"/>
                 <w:numId w:val="3"/>
@@ -1319,12 +1357,13 @@
         </w:tc>
         <w:tc>
           <w:tcPr>
-            <w:tcW w:w="271" w:type="dxa"/>
+            <w:tcW w:w="274" w:type="dxa"/>
             <w:tcBorders/>
           </w:tcPr>
           <w:p>
             <w:pPr>
               <w:pStyle w:val="Heading3"/>
+              <w:widowControl w:val="false"/>
               <w:numPr>
                 <w:ilvl w:val="3"/>
                 <w:numId w:val="3"/>
@@ -1347,6 +1386,7 @@
           <w:p>
             <w:pPr>
               <w:pStyle w:val="Heading3"/>
+              <w:widowControl w:val="false"/>
               <w:numPr>
                 <w:ilvl w:val="2"/>
                 <w:numId w:val="3"/>
@@ -1386,12 +1426,13 @@
         <w:trPr/>
         <w:tc>
           <w:tcPr>
-            <w:tcW w:w="3872" w:type="dxa"/>
+            <w:tcW w:w="3869" w:type="dxa"/>
             <w:tcBorders/>
           </w:tcPr>
           <w:p>
             <w:pPr>
               <w:pStyle w:val="Heading3"/>
+              <w:widowControl w:val="false"/>
               <w:numPr>
                 <w:ilvl w:val="2"/>
                 <w:numId w:val="3"/>
@@ -1428,12 +1469,13 @@
         </w:tc>
         <w:tc>
           <w:tcPr>
-            <w:tcW w:w="271" w:type="dxa"/>
+            <w:tcW w:w="274" w:type="dxa"/>
             <w:tcBorders/>
           </w:tcPr>
           <w:p>
             <w:pPr>
               <w:pStyle w:val="Heading3"/>
+              <w:widowControl w:val="false"/>
               <w:numPr>
                 <w:ilvl w:val="2"/>
                 <w:numId w:val="3"/>
@@ -1456,6 +1498,7 @@
           <w:p>
             <w:pPr>
               <w:pStyle w:val="Heading3"/>
+              <w:widowControl w:val="false"/>
               <w:numPr>
                 <w:ilvl w:val="2"/>
                 <w:numId w:val="3"/>
@@ -1652,6 +1695,7 @@
         <w:tblW w:w="9059" w:type="dxa"/>
         <w:jc w:val="left"/>
         <w:tblInd w:w="0" w:type="dxa"/>
+        <w:tblLayout w:type="fixed"/>
         <w:tblCellMar>
           <w:top w:w="0" w:type="dxa"/>
           <w:left w:w="148" w:type="dxa"/>
@@ -1683,6 +1727,7 @@
               <w:pStyle w:val="Normal"/>
               <w:widowControl w:val="false"/>
               <w:suppressAutoHyphens w:val="true"/>
+              <w:jc w:val="left"/>
               <w:rPr/>
             </w:pPr>
             <w:r>
@@ -1788,6 +1833,7 @@
           <w:p>
             <w:pPr>
               <w:pStyle w:val="Heading3"/>
+              <w:widowControl w:val="false"/>
               <w:numPr>
                 <w:ilvl w:val="2"/>
                 <w:numId w:val="3"/>
@@ -1847,6 +1893,7 @@
               <w:pStyle w:val="Normal"/>
               <w:widowControl w:val="false"/>
               <w:suppressAutoHyphens w:val="true"/>
+              <w:jc w:val="left"/>
               <w:rPr/>
             </w:pPr>
             <w:r>
@@ -1865,6 +1912,7 @@
               <w:pStyle w:val="Normal"/>
               <w:widowControl w:val="false"/>
               <w:suppressAutoHyphens w:val="true"/>
+              <w:jc w:val="left"/>
               <w:rPr/>
             </w:pPr>
             <w:r>
@@ -1883,6 +1931,7 @@
               <w:pStyle w:val="Normal"/>
               <w:widowControl w:val="false"/>
               <w:suppressAutoHyphens w:val="true"/>
+              <w:jc w:val="left"/>
               <w:rPr/>
             </w:pPr>
             <w:r>
@@ -1901,6 +1950,7 @@
               <w:pStyle w:val="Normal"/>
               <w:widowControl w:val="false"/>
               <w:suppressAutoHyphens w:val="true"/>
+              <w:jc w:val="left"/>
               <w:rPr/>
             </w:pPr>
             <w:r>
@@ -1919,6 +1969,7 @@
               <w:pStyle w:val="Normal"/>
               <w:widowControl w:val="false"/>
               <w:suppressAutoHyphens w:val="true"/>
+              <w:jc w:val="left"/>
               <w:rPr/>
             </w:pPr>
             <w:r>
@@ -1937,6 +1988,7 @@
               <w:pStyle w:val="Normal"/>
               <w:widowControl w:val="false"/>
               <w:suppressAutoHyphens w:val="true"/>
+              <w:jc w:val="left"/>
               <w:rPr/>
             </w:pPr>
             <w:r>
@@ -1955,6 +2007,7 @@
               <w:pStyle w:val="Normal"/>
               <w:widowControl w:val="false"/>
               <w:suppressAutoHyphens w:val="true"/>
+              <w:jc w:val="left"/>
               <w:rPr/>
             </w:pPr>
             <w:r>
@@ -1973,6 +2026,7 @@
               <w:pStyle w:val="Normal"/>
               <w:widowControl w:val="false"/>
               <w:suppressAutoHyphens w:val="true"/>
+              <w:jc w:val="left"/>
               <w:rPr/>
             </w:pPr>
             <w:r>
@@ -1991,6 +2045,7 @@
               <w:pStyle w:val="Normal"/>
               <w:widowControl w:val="false"/>
               <w:suppressAutoHyphens w:val="true"/>
+              <w:jc w:val="left"/>
               <w:rPr/>
             </w:pPr>
             <w:r>
@@ -2009,6 +2064,7 @@
               <w:pStyle w:val="Normal"/>
               <w:widowControl w:val="false"/>
               <w:suppressAutoHyphens w:val="true"/>
+              <w:jc w:val="left"/>
               <w:rPr/>
             </w:pPr>
             <w:r>
@@ -2028,6 +2084,7 @@
               <w:widowControl w:val="false"/>
               <w:suppressAutoHyphens w:val="true"/>
               <w:ind w:left="459" w:hanging="459"/>
+              <w:jc w:val="left"/>
               <w:rPr/>
             </w:pPr>
             <w:r>
@@ -2041,7 +2098,9 @@
               <w:t>{% if choice.checked %}</w:t>
             </w:r>
             <w:r>
-              <w:rPr/>
+              <w:rPr>
+                <w:sz w:val="20"/>
+              </w:rPr>
               <w:drawing>
                 <wp:inline distT="0" distB="0" distL="0" distR="0">
                   <wp:extent cx="133350" cy="133350"/>
@@ -2091,7 +2150,9 @@
               <w:t>{% else %}</w:t>
             </w:r>
             <w:r>
-              <w:rPr/>
+              <w:rPr>
+                <w:sz w:val="20"/>
+              </w:rPr>
               <w:drawing>
                 <wp:inline distT="0" distB="0" distL="0" distR="0">
                   <wp:extent cx="133350" cy="133350"/>
@@ -2148,6 +2209,7 @@
               <w:pStyle w:val="Normal"/>
               <w:widowControl w:val="false"/>
               <w:suppressAutoHyphens w:val="true"/>
+              <w:jc w:val="left"/>
               <w:rPr/>
             </w:pPr>
             <w:r>
@@ -2166,6 +2228,7 @@
               <w:pStyle w:val="Normal"/>
               <w:widowControl w:val="false"/>
               <w:suppressAutoHyphens w:val="true"/>
+              <w:jc w:val="left"/>
               <w:rPr/>
             </w:pPr>
             <w:r>
@@ -2184,6 +2247,7 @@
               <w:pStyle w:val="Normal"/>
               <w:widowControl w:val="false"/>
               <w:suppressAutoHyphens w:val="true"/>
+              <w:jc w:val="left"/>
               <w:rPr/>
             </w:pPr>
             <w:r>
@@ -2203,6 +2267,7 @@
               <w:widowControl w:val="false"/>
               <w:suppressAutoHyphens w:val="true"/>
               <w:ind w:left="459" w:hanging="459"/>
+              <w:jc w:val="left"/>
               <w:rPr/>
             </w:pPr>
             <w:r>
@@ -2216,7 +2281,9 @@
               <w:t>{% if choice.checked %}</w:t>
             </w:r>
             <w:r>
-              <w:rPr/>
+              <w:rPr>
+                <w:sz w:val="20"/>
+              </w:rPr>
               <w:drawing>
                 <wp:inline distT="0" distB="0" distL="0" distR="0">
                   <wp:extent cx="133350" cy="133350"/>
@@ -2266,7 +2333,9 @@
               <w:t>{% else %}</w:t>
             </w:r>
             <w:r>
-              <w:rPr/>
+              <w:rPr>
+                <w:sz w:val="20"/>
+              </w:rPr>
               <w:drawing>
                 <wp:inline distT="0" distB="0" distL="0" distR="0">
                   <wp:extent cx="133350" cy="133350"/>
@@ -2323,6 +2392,7 @@
               <w:pStyle w:val="Normal"/>
               <w:widowControl w:val="false"/>
               <w:suppressAutoHyphens w:val="true"/>
+              <w:jc w:val="left"/>
               <w:rPr/>
             </w:pPr>
             <w:r>
@@ -2341,6 +2411,7 @@
               <w:pStyle w:val="Normal"/>
               <w:widowControl w:val="false"/>
               <w:suppressAutoHyphens w:val="true"/>
+              <w:jc w:val="left"/>
               <w:rPr/>
             </w:pPr>
             <w:r>
@@ -2359,6 +2430,7 @@
               <w:pStyle w:val="Normal"/>
               <w:widowControl w:val="false"/>
               <w:suppressAutoHyphens w:val="true"/>
+              <w:jc w:val="left"/>
               <w:rPr/>
             </w:pPr>
             <w:r>
@@ -2377,6 +2449,7 @@
               <w:pStyle w:val="Normal"/>
               <w:widowControl w:val="false"/>
               <w:suppressAutoHyphens w:val="true"/>
+              <w:jc w:val="left"/>
               <w:rPr/>
             </w:pPr>
             <w:r>
@@ -2395,6 +2468,7 @@
               <w:pStyle w:val="Normal"/>
               <w:widowControl w:val="false"/>
               <w:suppressAutoHyphens w:val="true"/>
+              <w:jc w:val="left"/>
               <w:rPr/>
             </w:pPr>
             <w:r>
@@ -2413,6 +2487,7 @@
               <w:pStyle w:val="Normal"/>
               <w:widowControl w:val="false"/>
               <w:suppressAutoHyphens w:val="true"/>
+              <w:jc w:val="left"/>
               <w:rPr/>
             </w:pPr>
             <w:r>
@@ -2431,6 +2506,7 @@
               <w:pStyle w:val="Normal"/>
               <w:widowControl w:val="false"/>
               <w:suppressAutoHyphens w:val="true"/>
+              <w:jc w:val="left"/>
               <w:rPr/>
             </w:pPr>
             <w:r>
@@ -2449,6 +2525,7 @@
               <w:pStyle w:val="Normal"/>
               <w:widowControl w:val="false"/>
               <w:suppressAutoHyphens w:val="true"/>
+              <w:jc w:val="left"/>
               <w:rPr/>
             </w:pPr>
             <w:r>
@@ -2468,6 +2545,7 @@
               <w:tblW w:w="6124" w:type="dxa"/>
               <w:jc w:val="left"/>
               <w:tblInd w:w="0" w:type="dxa"/>
+              <w:tblLayout w:type="fixed"/>
               <w:tblCellMar>
                 <w:top w:w="28" w:type="dxa"/>
                 <w:left w:w="0" w:type="dxa"/>
@@ -2501,6 +2579,7 @@
                     <w:pStyle w:val="Normal"/>
                     <w:widowControl w:val="false"/>
                     <w:suppressAutoHyphens w:val="true"/>
+                    <w:jc w:val="left"/>
                     <w:rPr/>
                   </w:pPr>
                   <w:r>
@@ -2535,6 +2614,7 @@
                     <w:pStyle w:val="Normal"/>
                     <w:widowControl w:val="false"/>
                     <w:suppressAutoHyphens w:val="true"/>
+                    <w:jc w:val="left"/>
                     <w:rPr/>
                   </w:pPr>
                   <w:r>
@@ -2544,16 +2624,7 @@
                       <w:szCs w:val="18"/>
                       <w:lang w:val="fr-CH"/>
                     </w:rPr>
-                    <w:t xml:space="preserve">{%tr if col.value != None </w:t>
-                  </w:r>
-                  <w:r>
-                    <w:rPr>
-                      <w:rFonts w:cs="Arial" w:ascii="Liberation Sans" w:hAnsi="Liberation Sans"/>
-                      <w:sz w:val="18"/>
-                      <w:szCs w:val="18"/>
-                      <w:lang w:val="fr-CH"/>
-                    </w:rPr>
-                    <w:t xml:space="preserve">and col.type!= </w:t>
+                    <w:t xml:space="preserve">{%tr if col.value != None and col.type!= </w:t>
                   </w:r>
                   <w:r>
                     <w:rPr>
@@ -2618,6 +2689,7 @@
                     <w:pStyle w:val="Normal"/>
                     <w:widowControl w:val="false"/>
                     <w:suppressAutoHyphens w:val="true"/>
+                    <w:jc w:val="left"/>
                     <w:rPr/>
                   </w:pPr>
                   <w:r>
@@ -2648,6 +2720,7 @@
                     <w:pStyle w:val="Normal"/>
                     <w:widowControl w:val="false"/>
                     <w:suppressAutoHyphens w:val="true"/>
+                    <w:jc w:val="left"/>
                     <w:rPr/>
                   </w:pPr>
                   <w:r>
@@ -2683,6 +2756,7 @@
                     <w:pStyle w:val="Normal"/>
                     <w:widowControl w:val="false"/>
                     <w:suppressAutoHyphens w:val="true"/>
+                    <w:jc w:val="left"/>
                     <w:rPr/>
                   </w:pPr>
                   <w:r>
@@ -2718,6 +2792,7 @@
                     <w:pStyle w:val="Normal"/>
                     <w:widowControl w:val="false"/>
                     <w:suppressAutoHyphens w:val="true"/>
+                    <w:jc w:val="left"/>
                     <w:rPr/>
                   </w:pPr>
                   <w:r>
@@ -2738,6 +2813,7 @@
               <w:pStyle w:val="Normal"/>
               <w:widowControl w:val="false"/>
               <w:suppressAutoHyphens w:val="true"/>
+              <w:jc w:val="left"/>
               <w:rPr>
                 <w:rFonts w:ascii="Liberation Sans" w:hAnsi="Liberation Sans" w:cs="Arial"/>
                 <w:sz w:val="18"/>
@@ -2748,7 +2824,7 @@
             <w:r>
               <w:rPr>
                 <w:rFonts w:cs="Arial" w:ascii="Liberation Sans" w:hAnsi="Liberation Sans"/>
-                <w:sz w:val="18"/>
+                <w:sz w:val="20"/>
                 <w:szCs w:val="18"/>
                 <w:lang w:val="fr-CH"/>
               </w:rPr>
@@ -2759,6 +2835,7 @@
               <w:pStyle w:val="Normal"/>
               <w:widowControl w:val="false"/>
               <w:suppressAutoHyphens w:val="true"/>
+              <w:jc w:val="left"/>
               <w:rPr/>
             </w:pPr>
             <w:r>
@@ -2776,6 +2853,7 @@
               <w:pStyle w:val="Normal"/>
               <w:widowControl w:val="false"/>
               <w:suppressAutoHyphens w:val="true"/>
+              <w:jc w:val="left"/>
               <w:rPr/>
             </w:pPr>
             <w:r>
@@ -2792,6 +2870,7 @@
               <w:pStyle w:val="Normal"/>
               <w:widowControl w:val="false"/>
               <w:suppressAutoHyphens w:val="true"/>
+              <w:jc w:val="left"/>
               <w:rPr/>
             </w:pPr>
             <w:r>
@@ -2808,6 +2887,7 @@
               <w:pStyle w:val="Normal"/>
               <w:widowControl w:val="false"/>
               <w:suppressAutoHyphens w:val="true"/>
+              <w:jc w:val="left"/>
               <w:rPr>
                 <w:rFonts w:ascii="Liberation Sans" w:hAnsi="Liberation Sans" w:cs="Arial"/>
                 <w:sz w:val="2"/>
@@ -2817,7 +2897,7 @@
             <w:r>
               <w:rPr>
                 <w:rFonts w:cs="Arial" w:ascii="Liberation Sans" w:hAnsi="Liberation Sans"/>
-                <w:sz w:val="2"/>
+                <w:sz w:val="20"/>
                 <w:szCs w:val="2"/>
               </w:rPr>
             </w:r>
@@ -2832,9 +2912,6 @@
             <w:gridSpan w:val="2"/>
             <w:tcBorders>
               <w:top w:val="dotted" w:sz="2" w:space="0" w:color="000000"/>
-              <w:left w:val="single" w:sz="4" w:space="0" w:color="000000"/>
-              <w:bottom w:val="single" w:sz="4" w:space="0" w:color="000000"/>
-              <w:right w:val="single" w:sz="4" w:space="0" w:color="000000"/>
             </w:tcBorders>
             <w:shd w:fill="auto" w:val="clear"/>
           </w:tcPr>
@@ -2843,6 +2920,7 @@
               <w:pStyle w:val="Normal"/>
               <w:widowControl w:val="false"/>
               <w:suppressAutoHyphens w:val="true"/>
+              <w:jc w:val="left"/>
               <w:rPr/>
             </w:pPr>
             <w:r>
@@ -2897,6 +2975,7 @@
         <w:tblW w:w="9059" w:type="dxa"/>
         <w:jc w:val="left"/>
         <w:tblInd w:w="0" w:type="dxa"/>
+        <w:tblLayout w:type="fixed"/>
         <w:tblCellMar>
           <w:top w:w="0" w:type="dxa"/>
           <w:left w:w="148" w:type="dxa"/>
@@ -2928,6 +3007,7 @@
               <w:pStyle w:val="Normal"/>
               <w:widowControl w:val="false"/>
               <w:suppressAutoHyphens w:val="true"/>
+              <w:jc w:val="left"/>
               <w:rPr/>
             </w:pPr>
             <w:r>
@@ -2962,6 +3042,7 @@
               <w:pStyle w:val="Normal"/>
               <w:widowControl w:val="false"/>
               <w:suppressAutoHyphens w:val="true"/>
+              <w:jc w:val="left"/>
               <w:rPr/>
             </w:pPr>
             <w:r>
@@ -2997,6 +3078,7 @@
           <w:p>
             <w:pPr>
               <w:pStyle w:val="Heading3"/>
+              <w:widowControl w:val="false"/>
               <w:numPr>
                 <w:ilvl w:val="2"/>
                 <w:numId w:val="3"/>
@@ -3037,6 +3119,7 @@
               <w:pStyle w:val="Normal"/>
               <w:widowControl w:val="false"/>
               <w:suppressAutoHyphens w:val="true"/>
+              <w:jc w:val="left"/>
               <w:rPr/>
             </w:pPr>
             <w:r>
@@ -3054,6 +3137,7 @@
               <w:pStyle w:val="Normal"/>
               <w:widowControl w:val="false"/>
               <w:suppressAutoHyphens w:val="true"/>
+              <w:jc w:val="left"/>
               <w:rPr/>
             </w:pPr>
             <w:r>
@@ -3071,6 +3155,7 @@
               <w:pStyle w:val="Normal"/>
               <w:widowControl w:val="false"/>
               <w:suppressAutoHyphens w:val="true"/>
+              <w:jc w:val="left"/>
               <w:rPr/>
             </w:pPr>
             <w:r>
@@ -3088,6 +3173,7 @@
               <w:pStyle w:val="Normal"/>
               <w:widowControl w:val="false"/>
               <w:suppressAutoHyphens w:val="true"/>
+              <w:jc w:val="left"/>
               <w:rPr/>
             </w:pPr>
             <w:r>
@@ -3105,6 +3191,7 @@
               <w:pStyle w:val="Normal"/>
               <w:widowControl w:val="false"/>
               <w:suppressAutoHyphens w:val="true"/>
+              <w:jc w:val="left"/>
               <w:rPr/>
             </w:pPr>
             <w:r>
@@ -3122,6 +3209,7 @@
               <w:pStyle w:val="Normal"/>
               <w:widowControl w:val="false"/>
               <w:suppressAutoHyphens w:val="true"/>
+              <w:jc w:val="left"/>
               <w:rPr/>
             </w:pPr>
             <w:r>
@@ -3139,6 +3227,7 @@
               <w:pStyle w:val="Normal"/>
               <w:widowControl w:val="false"/>
               <w:suppressAutoHyphens w:val="true"/>
+              <w:jc w:val="left"/>
               <w:rPr/>
             </w:pPr>
             <w:r>
@@ -3156,6 +3245,7 @@
               <w:pStyle w:val="Normal"/>
               <w:widowControl w:val="false"/>
               <w:suppressAutoHyphens w:val="true"/>
+              <w:jc w:val="left"/>
               <w:rPr/>
             </w:pPr>
             <w:r>
@@ -3173,6 +3263,7 @@
               <w:pStyle w:val="Normal"/>
               <w:widowControl w:val="false"/>
               <w:suppressAutoHyphens w:val="true"/>
+              <w:jc w:val="left"/>
               <w:rPr/>
             </w:pPr>
             <w:r>
@@ -3190,6 +3281,7 @@
               <w:pStyle w:val="Normal"/>
               <w:widowControl w:val="false"/>
               <w:suppressAutoHyphens w:val="true"/>
+              <w:jc w:val="left"/>
               <w:rPr/>
             </w:pPr>
             <w:r>
@@ -3208,6 +3300,7 @@
               <w:widowControl w:val="false"/>
               <w:suppressAutoHyphens w:val="true"/>
               <w:ind w:left="459" w:hanging="459"/>
+              <w:jc w:val="left"/>
               <w:rPr/>
             </w:pPr>
             <w:r>
@@ -3220,7 +3313,9 @@
               <w:t>{% if choice.checked %}</w:t>
             </w:r>
             <w:r>
-              <w:rPr/>
+              <w:rPr>
+                <w:sz w:val="20"/>
+              </w:rPr>
               <w:drawing>
                 <wp:inline distT="0" distB="0" distL="0" distR="0">
                   <wp:extent cx="133350" cy="133350"/>
@@ -3269,7 +3364,9 @@
               <w:t>{% else %}</w:t>
             </w:r>
             <w:r>
-              <w:rPr/>
+              <w:rPr>
+                <w:sz w:val="20"/>
+              </w:rPr>
               <w:drawing>
                 <wp:inline distT="0" distB="0" distL="0" distR="0">
                   <wp:extent cx="133350" cy="133350"/>
@@ -3325,6 +3422,7 @@
               <w:pStyle w:val="Normal"/>
               <w:widowControl w:val="false"/>
               <w:suppressAutoHyphens w:val="true"/>
+              <w:jc w:val="left"/>
               <w:rPr/>
             </w:pPr>
             <w:r>
@@ -3342,6 +3440,7 @@
               <w:pStyle w:val="Normal"/>
               <w:widowControl w:val="false"/>
               <w:suppressAutoHyphens w:val="true"/>
+              <w:jc w:val="left"/>
               <w:rPr/>
             </w:pPr>
             <w:r>
@@ -3359,6 +3458,7 @@
               <w:pStyle w:val="Normal"/>
               <w:widowControl w:val="false"/>
               <w:suppressAutoHyphens w:val="true"/>
+              <w:jc w:val="left"/>
               <w:rPr/>
             </w:pPr>
             <w:r>
@@ -3377,6 +3477,7 @@
               <w:widowControl w:val="false"/>
               <w:suppressAutoHyphens w:val="true"/>
               <w:ind w:left="459" w:hanging="459"/>
+              <w:jc w:val="left"/>
               <w:rPr/>
             </w:pPr>
             <w:r>
@@ -3389,7 +3490,9 @@
               <w:t>{% if choice.checked %}</w:t>
             </w:r>
             <w:r>
-              <w:rPr/>
+              <w:rPr>
+                <w:sz w:val="20"/>
+              </w:rPr>
               <w:drawing>
                 <wp:inline distT="0" distB="0" distL="0" distR="0">
                   <wp:extent cx="133350" cy="133350"/>
@@ -3438,7 +3541,9 @@
               <w:t>{% else %}</w:t>
             </w:r>
             <w:r>
-              <w:rPr/>
+              <w:rPr>
+                <w:sz w:val="20"/>
+              </w:rPr>
               <w:drawing>
                 <wp:inline distT="0" distB="0" distL="0" distR="0">
                   <wp:extent cx="133350" cy="133350"/>
@@ -3494,6 +3599,7 @@
               <w:pStyle w:val="Normal"/>
               <w:widowControl w:val="false"/>
               <w:suppressAutoHyphens w:val="true"/>
+              <w:jc w:val="left"/>
               <w:rPr/>
             </w:pPr>
             <w:r>
@@ -3511,6 +3617,7 @@
               <w:pStyle w:val="Normal"/>
               <w:widowControl w:val="false"/>
               <w:suppressAutoHyphens w:val="true"/>
+              <w:jc w:val="left"/>
               <w:rPr/>
             </w:pPr>
             <w:r>
@@ -3528,6 +3635,7 @@
               <w:pStyle w:val="Normal"/>
               <w:widowControl w:val="false"/>
               <w:suppressAutoHyphens w:val="true"/>
+              <w:jc w:val="left"/>
               <w:rPr/>
             </w:pPr>
             <w:r>
@@ -3545,6 +3653,7 @@
               <w:pStyle w:val="Normal"/>
               <w:widowControl w:val="false"/>
               <w:suppressAutoHyphens w:val="true"/>
+              <w:jc w:val="left"/>
               <w:rPr/>
             </w:pPr>
             <w:r>
@@ -3562,6 +3671,7 @@
               <w:pStyle w:val="Normal"/>
               <w:widowControl w:val="false"/>
               <w:suppressAutoHyphens w:val="true"/>
+              <w:jc w:val="left"/>
               <w:rPr/>
             </w:pPr>
             <w:r>
@@ -3579,6 +3689,7 @@
               <w:pStyle w:val="Normal"/>
               <w:widowControl w:val="false"/>
               <w:suppressAutoHyphens w:val="true"/>
+              <w:jc w:val="left"/>
               <w:rPr/>
             </w:pPr>
             <w:r>
@@ -3596,6 +3707,7 @@
               <w:pStyle w:val="Normal"/>
               <w:widowControl w:val="false"/>
               <w:suppressAutoHyphens w:val="true"/>
+              <w:jc w:val="left"/>
               <w:rPr/>
             </w:pPr>
             <w:r>
@@ -3613,6 +3725,7 @@
               <w:pStyle w:val="Normal"/>
               <w:widowControl w:val="false"/>
               <w:suppressAutoHyphens w:val="true"/>
+              <w:jc w:val="left"/>
               <w:rPr/>
             </w:pPr>
             <w:r>
@@ -3631,6 +3744,7 @@
               <w:tblW w:w="6124" w:type="dxa"/>
               <w:jc w:val="left"/>
               <w:tblInd w:w="0" w:type="dxa"/>
+              <w:tblLayout w:type="fixed"/>
               <w:tblCellMar>
                 <w:top w:w="28" w:type="dxa"/>
                 <w:left w:w="0" w:type="dxa"/>
@@ -3664,6 +3778,7 @@
                     <w:pStyle w:val="Normal"/>
                     <w:widowControl w:val="false"/>
                     <w:suppressAutoHyphens w:val="true"/>
+                    <w:jc w:val="left"/>
                     <w:rPr/>
                   </w:pPr>
                   <w:r>
@@ -3698,6 +3813,7 @@
                     <w:pStyle w:val="Normal"/>
                     <w:widowControl w:val="false"/>
                     <w:suppressAutoHyphens w:val="true"/>
+                    <w:jc w:val="left"/>
                     <w:rPr/>
                   </w:pPr>
                   <w:r>
@@ -3707,16 +3823,7 @@
                       <w:szCs w:val="18"/>
                       <w:lang w:val="fr-CH"/>
                     </w:rPr>
-                    <w:t xml:space="preserve">{%tr if col.value != None </w:t>
-                  </w:r>
-                  <w:r>
-                    <w:rPr>
-                      <w:rFonts w:cs="Arial" w:ascii="Liberation Sans" w:hAnsi="Liberation Sans"/>
-                      <w:sz w:val="18"/>
-                      <w:szCs w:val="18"/>
-                      <w:lang w:val="fr-CH"/>
-                    </w:rPr>
-                    <w:t xml:space="preserve">and col.type!= </w:t>
+                    <w:t xml:space="preserve">{%tr if col.value != None and col.type!= </w:t>
                   </w:r>
                   <w:r>
                     <w:rPr>
@@ -3781,6 +3888,7 @@
                     <w:pStyle w:val="Normal"/>
                     <w:widowControl w:val="false"/>
                     <w:suppressAutoHyphens w:val="true"/>
+                    <w:jc w:val="left"/>
                     <w:rPr/>
                   </w:pPr>
                   <w:r>
@@ -3811,6 +3919,7 @@
                     <w:pStyle w:val="Normal"/>
                     <w:widowControl w:val="false"/>
                     <w:suppressAutoHyphens w:val="true"/>
+                    <w:jc w:val="left"/>
                     <w:rPr/>
                   </w:pPr>
                   <w:r>
@@ -3846,6 +3955,7 @@
                     <w:pStyle w:val="Normal"/>
                     <w:widowControl w:val="false"/>
                     <w:suppressAutoHyphens w:val="true"/>
+                    <w:jc w:val="left"/>
                     <w:rPr/>
                   </w:pPr>
                   <w:r>
@@ -3881,6 +3991,7 @@
                     <w:pStyle w:val="Normal"/>
                     <w:widowControl w:val="false"/>
                     <w:suppressAutoHyphens w:val="true"/>
+                    <w:jc w:val="left"/>
                     <w:rPr/>
                   </w:pPr>
                   <w:r>
@@ -3901,6 +4012,7 @@
               <w:pStyle w:val="Normal"/>
               <w:widowControl w:val="false"/>
               <w:suppressAutoHyphens w:val="true"/>
+              <w:jc w:val="left"/>
               <w:rPr>
                 <w:rFonts w:ascii="Liberation Sans" w:hAnsi="Liberation Sans" w:cs="Arial"/>
                 <w:sz w:val="18"/>
@@ -3911,7 +4023,7 @@
             <w:r>
               <w:rPr>
                 <w:rFonts w:cs="Arial" w:ascii="Liberation Sans" w:hAnsi="Liberation Sans"/>
-                <w:sz w:val="18"/>
+                <w:sz w:val="20"/>
                 <w:szCs w:val="18"/>
                 <w:lang w:val="fr-CH"/>
               </w:rPr>
@@ -3922,6 +4034,7 @@
               <w:pStyle w:val="Normal"/>
               <w:widowControl w:val="false"/>
               <w:suppressAutoHyphens w:val="true"/>
+              <w:jc w:val="left"/>
               <w:rPr/>
             </w:pPr>
             <w:r>
@@ -3939,6 +4052,7 @@
               <w:pStyle w:val="Normal"/>
               <w:widowControl w:val="false"/>
               <w:suppressAutoHyphens w:val="true"/>
+              <w:jc w:val="left"/>
               <w:rPr/>
             </w:pPr>
             <w:r>
@@ -3955,6 +4069,7 @@
               <w:pStyle w:val="Normal"/>
               <w:widowControl w:val="false"/>
               <w:suppressAutoHyphens w:val="true"/>
+              <w:jc w:val="left"/>
               <w:rPr/>
             </w:pPr>
             <w:r>
@@ -3971,6 +4086,7 @@
               <w:pStyle w:val="Normal"/>
               <w:widowControl w:val="false"/>
               <w:suppressAutoHyphens w:val="true"/>
+              <w:jc w:val="left"/>
               <w:rPr>
                 <w:rFonts w:ascii="Liberation Sans" w:hAnsi="Liberation Sans" w:cs="Arial"/>
                 <w:sz w:val="2"/>
@@ -3980,7 +4096,7 @@
             <w:r>
               <w:rPr>
                 <w:rFonts w:cs="Arial" w:ascii="Liberation Sans" w:hAnsi="Liberation Sans"/>
-                <w:sz w:val="2"/>
+                <w:sz w:val="20"/>
                 <w:szCs w:val="2"/>
               </w:rPr>
             </w:r>
@@ -3995,9 +4111,6 @@
             <w:gridSpan w:val="2"/>
             <w:tcBorders>
               <w:top w:val="dotted" w:sz="2" w:space="0" w:color="000000"/>
-              <w:left w:val="single" w:sz="4" w:space="0" w:color="000000"/>
-              <w:bottom w:val="single" w:sz="4" w:space="0" w:color="000000"/>
-              <w:right w:val="single" w:sz="4" w:space="0" w:color="000000"/>
             </w:tcBorders>
             <w:shd w:fill="auto" w:val="clear"/>
           </w:tcPr>
@@ -4006,6 +4119,7 @@
               <w:pStyle w:val="Normal"/>
               <w:widowControl w:val="false"/>
               <w:suppressAutoHyphens w:val="true"/>
+              <w:jc w:val="left"/>
               <w:rPr/>
             </w:pPr>
             <w:r>
@@ -4027,12 +4141,7 @@
           <w:tcPr>
             <w:tcW w:w="9058" w:type="dxa"/>
             <w:gridSpan w:val="2"/>
-            <w:tcBorders>
-              <w:top w:val="single" w:sz="4" w:space="0" w:color="000000"/>
-              <w:left w:val="single" w:sz="4" w:space="0" w:color="000000"/>
-              <w:bottom w:val="single" w:sz="4" w:space="0" w:color="000000"/>
-              <w:right w:val="single" w:sz="4" w:space="0" w:color="000000"/>
-            </w:tcBorders>
+            <w:tcBorders/>
             <w:shd w:fill="auto" w:val="clear"/>
           </w:tcPr>
           <w:p>
@@ -4040,6 +4149,7 @@
               <w:pStyle w:val="Normal"/>
               <w:widowControl w:val="false"/>
               <w:suppressAutoHyphens w:val="true"/>
+              <w:jc w:val="left"/>
               <w:rPr/>
             </w:pPr>
             <w:r>
@@ -4233,6 +4343,7 @@
         <w:tblW w:w="8910" w:type="dxa"/>
         <w:jc w:val="left"/>
         <w:tblInd w:w="173" w:type="dxa"/>
+        <w:tblLayout w:type="fixed"/>
         <w:tblCellMar>
           <w:top w:w="173" w:type="dxa"/>
           <w:left w:w="173" w:type="dxa"/>
@@ -4455,6 +4566,7 @@
         <w:tblW w:w="9090" w:type="dxa"/>
         <w:jc w:val="left"/>
         <w:tblInd w:w="0" w:type="dxa"/>
+        <w:tblLayout w:type="fixed"/>
         <w:tblCellMar>
           <w:top w:w="170" w:type="dxa"/>
           <w:left w:w="148" w:type="dxa"/>
@@ -4485,6 +4597,7 @@
               <w:widowControl w:val="false"/>
               <w:suppressAutoHyphens w:val="true"/>
               <w:ind w:left="567" w:hanging="567"/>
+              <w:jc w:val="left"/>
               <w:rPr/>
             </w:pPr>
             <w:r>
@@ -4497,7 +4610,9 @@
               <w:t>{% if choice.checked %}</w:t>
             </w:r>
             <w:r>
-              <w:rPr/>
+              <w:rPr>
+                <w:sz w:val="20"/>
+              </w:rPr>
               <w:drawing>
                 <wp:inline distT="0" distB="0" distL="0" distR="0">
                   <wp:extent cx="133350" cy="133350"/>
@@ -4546,7 +4661,9 @@
               <w:t>{% else %}</w:t>
             </w:r>
             <w:r>
-              <w:rPr/>
+              <w:rPr>
+                <w:sz w:val="20"/>
+              </w:rPr>
               <w:drawing>
                 <wp:inline distT="0" distB="0" distL="0" distR="0">
                   <wp:extent cx="133350" cy="133350"/>
@@ -4719,7 +4836,7 @@
       <w:footerReference w:type="default" r:id="rId13"/>
       <w:type w:val="nextPage"/>
       <w:pgSz w:w="11906" w:h="16838"/>
-      <w:pgMar w:left="1843" w:right="1134" w:header="0" w:top="1134" w:footer="318" w:bottom="1134" w:gutter="0"/>
+      <w:pgMar w:left="1843" w:right="1134" w:gutter="0" w:header="0" w:top="1134" w:footer="318" w:bottom="1134"/>
       <w:pgNumType w:fmt="decimal"/>
       <w:formProt w:val="false"/>
       <w:textDirection w:val="lrTb"/>
@@ -4730,7 +4847,7 @@
 </file>
 
 <file path=word/footer1.xml><?xml version="1.0" encoding="utf-8"?>
-<w:ftr xmlns:o="urn:schemas-microsoft-com:office:office" xmlns:r="http://schemas.openxmlformats.org/officeDocument/2006/relationships" xmlns:v="urn:schemas-microsoft-com:vml" xmlns:w="http://schemas.openxmlformats.org/wordprocessingml/2006/main" xmlns:w10="urn:schemas-microsoft-com:office:word" xmlns:wp="http://schemas.openxmlformats.org/drawingml/2006/wordprocessingDrawing" xmlns:wps="http://schemas.microsoft.com/office/word/2010/wordprocessingShape" xmlns:wpg="http://schemas.microsoft.com/office/word/2010/wordprocessingGroup" xmlns:mc="http://schemas.openxmlformats.org/markup-compatibility/2006" xmlns:wp14="http://schemas.microsoft.com/office/word/2010/wordprocessingDrawing" xmlns:w14="http://schemas.microsoft.com/office/word/2010/wordml" mc:Ignorable="w14 wp14">
+<w:ftr xmlns:o="urn:schemas-microsoft-com:office:office" xmlns:r="http://schemas.openxmlformats.org/officeDocument/2006/relationships" xmlns:v="urn:schemas-microsoft-com:vml" xmlns:w="http://schemas.openxmlformats.org/wordprocessingml/2006/main" xmlns:w10="urn:schemas-microsoft-com:office:word" xmlns:wp="http://schemas.openxmlformats.org/drawingml/2006/wordprocessingDrawing" xmlns:wps="http://schemas.microsoft.com/office/word/2010/wordprocessingShape" xmlns:wpg="http://schemas.microsoft.com/office/word/2010/wordprocessingGroup" xmlns:mc="http://schemas.openxmlformats.org/markup-compatibility/2006" xmlns:wp14="http://schemas.microsoft.com/office/word/2010/wordprocessingDrawing" xmlns:w14="http://schemas.microsoft.com/office/word/2010/wordml" xmlns:w15="http://schemas.microsoft.com/office/word/2012/wordml" mc:Ignorable="w14 wp14 w15">
   <w:p>
     <w:pPr>
       <w:pStyle w:val="Footer"/>
@@ -4755,7 +4872,7 @@
         <w:szCs w:val="18"/>
         <w:rFonts w:ascii="Calibri" w:hAnsi="Calibri"/>
       </w:rPr>
-      <w:instrText> PAGE </w:instrText>
+      <w:instrText xml:space="preserve"> PAGE </w:instrText>
     </w:r>
     <w:r>
       <w:rPr>
@@ -4771,7 +4888,7 @@
         <w:szCs w:val="18"/>
         <w:rFonts w:ascii="Calibri" w:hAnsi="Calibri"/>
       </w:rPr>
-      <w:t>2</w:t>
+      <w:t>3</w:t>
     </w:r>
     <w:r>
       <w:rPr>
@@ -4803,7 +4920,7 @@
         <w:szCs w:val="18"/>
         <w:rFonts w:ascii="Calibri" w:hAnsi="Calibri"/>
       </w:rPr>
-      <w:instrText> NUMPAGES </w:instrText>
+      <w:instrText xml:space="preserve"> NUMPAGES </w:instrText>
     </w:r>
     <w:r>
       <w:rPr>
@@ -4843,7 +4960,7 @@
 </file>
 
 <file path=word/header1.xml><?xml version="1.0" encoding="utf-8"?>
-<w:hdr xmlns:o="urn:schemas-microsoft-com:office:office" xmlns:r="http://schemas.openxmlformats.org/officeDocument/2006/relationships" xmlns:v="urn:schemas-microsoft-com:vml" xmlns:w="http://schemas.openxmlformats.org/wordprocessingml/2006/main" xmlns:w10="urn:schemas-microsoft-com:office:word" xmlns:wp="http://schemas.openxmlformats.org/drawingml/2006/wordprocessingDrawing" xmlns:wps="http://schemas.microsoft.com/office/word/2010/wordprocessingShape" xmlns:wpg="http://schemas.microsoft.com/office/word/2010/wordprocessingGroup" xmlns:mc="http://schemas.openxmlformats.org/markup-compatibility/2006" xmlns:wp14="http://schemas.microsoft.com/office/word/2010/wordprocessingDrawing" xmlns:w14="http://schemas.microsoft.com/office/word/2010/wordml" mc:Ignorable="w14 wp14">
+<w:hdr xmlns:o="urn:schemas-microsoft-com:office:office" xmlns:r="http://schemas.openxmlformats.org/officeDocument/2006/relationships" xmlns:v="urn:schemas-microsoft-com:vml" xmlns:w="http://schemas.openxmlformats.org/wordprocessingml/2006/main" xmlns:w10="urn:schemas-microsoft-com:office:word" xmlns:wp="http://schemas.openxmlformats.org/drawingml/2006/wordprocessingDrawing" xmlns:wps="http://schemas.microsoft.com/office/word/2010/wordprocessingShape" xmlns:wpg="http://schemas.microsoft.com/office/word/2010/wordprocessingGroup" xmlns:mc="http://schemas.openxmlformats.org/markup-compatibility/2006" xmlns:wp14="http://schemas.microsoft.com/office/word/2010/wordprocessingDrawing" xmlns:w14="http://schemas.microsoft.com/office/word/2010/wordml" xmlns:w15="http://schemas.microsoft.com/office/word/2012/wordml" mc:Ignorable="w14 wp14 w15">
   <w:p>
     <w:pPr>
       <w:pStyle w:val="Header"/>
@@ -4852,7 +4969,7 @@
     <w:r>
       <w:rPr/>
       <w:drawing>
-        <wp:anchor behindDoc="1" distT="0" distB="0" distL="114300" distR="114300" simplePos="0" locked="0" layoutInCell="1" allowOverlap="1" relativeHeight="4">
+        <wp:anchor behindDoc="1" distT="0" distB="0" distL="114300" distR="114300" simplePos="0" locked="0" layoutInCell="0" allowOverlap="1" relativeHeight="13">
           <wp:simplePos x="0" y="0"/>
           <wp:positionH relativeFrom="column">
             <wp:posOffset>-808990</wp:posOffset>
@@ -4896,17 +5013,46 @@
           </a:graphic>
         </wp:anchor>
       </w:drawing>
+      <w:pict>
+        <v:shapetype id="_x0000_t136" coordsize="21600,21600" o:spt="136" adj="10800" path="m@9,l@10,em@11,21600l@12,21600e">
+          <v:stroke joinstyle="miter"/>
+          <v:formulas>
+            <v:f eqn="val #0"/>
+            <v:f eqn="sum @0 0 10800"/>
+            <v:f eqn="sum @0 0 0"/>
+            <v:f eqn="sum width 0 @0"/>
+            <v:f eqn="prod @2 2 1"/>
+            <v:f eqn="prod @3 2 1"/>
+            <v:f eqn="if @1 @5 @4"/>
+            <v:f eqn="sum 0 @6 0"/>
+            <v:f eqn="sum width 0 @6"/>
+            <v:f eqn="if @1 0 @8"/>
+            <v:f eqn="if @1 @7 width"/>
+            <v:f eqn="if @1 @8 0"/>
+            <v:f eqn="if @1 width @7"/>
+          </v:formulas>
+          <v:handles>
+            <v:h position="@0,21600"/>
+          </v:handles>
+        </v:shapetype>
+        <v:shape id="PowerPlusWaterMarkObject" o:spid="shape_0" fillcolor="silver" stroked="f" o:allowincell="f" style="position:absolute;margin-left:0pt;margin-top:308.4pt;width:446.35pt;height:111.5pt;mso-wrap-style:none;v-text-anchor:middle;rotation:315;mso-position-horizontal:center;mso-position-horizontal-relative:margin;mso-position-vertical:center;mso-position-vertical-relative:margin" type="_x0000_t136">
+          <v:path textpathok="t"/>
+          <v:textpath on="t" fitshape="t" string="{{  draft  }}" trim="t" style="font-family:&quot;Arial&quot;;font-size:1pt"/>
+          <v:fill o:detectmouseclick="t" type="solid" color2="#3f3f3f" opacity="0.5"/>
+          <v:stroke color="#3465a4" joinstyle="round" endcap="flat"/>
+          <w10:wrap type="none"/>
+        </v:shape>
+      </w:pict>
     </w:r>
   </w:p>
 </w:hdr>
 </file>
 
 <file path=word/numbering.xml><?xml version="1.0" encoding="utf-8"?>
-<w:numbering xmlns:w="http://schemas.openxmlformats.org/wordprocessingml/2006/main" xmlns:o="urn:schemas-microsoft-com:office:office" xmlns:r="http://schemas.openxmlformats.org/officeDocument/2006/relationships" xmlns:v="urn:schemas-microsoft-com:vml">
+<w:numbering xmlns:w="http://schemas.openxmlformats.org/wordprocessingml/2006/main" xmlns:o="urn:schemas-microsoft-com:office:office" xmlns:r="http://schemas.openxmlformats.org/officeDocument/2006/relationships" xmlns:v="urn:schemas-microsoft-com:vml" xmlns:mc="http://schemas.openxmlformats.org/markup-compatibility/2006" xmlns:w14="http://schemas.microsoft.com/office/word/2010/wordml" mc:Ignorable="w14">
   <w:abstractNum w:abstractNumId="1">
     <w:lvl w:ilvl="0">
       <w:start w:val="1"/>
-      <w:pStyle w:val="Heading1"/>
       <w:numFmt w:val="none"/>
       <w:suff w:val="nothing"/>
       <w:lvlText w:val=""/>
@@ -4917,10 +5063,10 @@
         </w:tabs>
         <w:ind w:left="0" w:hanging="0"/>
       </w:pPr>
+      <w:rPr/>
     </w:lvl>
     <w:lvl w:ilvl="1">
       <w:start w:val="1"/>
-      <w:pStyle w:val="Heading2"/>
       <w:numFmt w:val="none"/>
       <w:suff w:val="nothing"/>
       <w:lvlText w:val=""/>
@@ -4931,10 +5077,10 @@
         </w:tabs>
         <w:ind w:left="0" w:hanging="0"/>
       </w:pPr>
+      <w:rPr/>
     </w:lvl>
     <w:lvl w:ilvl="2">
       <w:start w:val="1"/>
-      <w:pStyle w:val="Heading3"/>
       <w:numFmt w:val="none"/>
       <w:suff w:val="nothing"/>
       <w:lvlText w:val=""/>
@@ -4945,6 +5091,7 @@
         </w:tabs>
         <w:ind w:left="0" w:hanging="0"/>
       </w:pPr>
+      <w:rPr/>
     </w:lvl>
     <w:lvl w:ilvl="3">
       <w:start w:val="1"/>
@@ -4958,6 +5105,7 @@
         </w:tabs>
         <w:ind w:left="0" w:hanging="0"/>
       </w:pPr>
+      <w:rPr/>
     </w:lvl>
     <w:lvl w:ilvl="4">
       <w:start w:val="1"/>
@@ -4971,6 +5119,7 @@
         </w:tabs>
         <w:ind w:left="0" w:hanging="0"/>
       </w:pPr>
+      <w:rPr/>
     </w:lvl>
     <w:lvl w:ilvl="5">
       <w:start w:val="1"/>
@@ -4984,6 +5133,7 @@
         </w:tabs>
         <w:ind w:left="0" w:hanging="0"/>
       </w:pPr>
+      <w:rPr/>
     </w:lvl>
     <w:lvl w:ilvl="6">
       <w:start w:val="1"/>
@@ -4997,6 +5147,7 @@
         </w:tabs>
         <w:ind w:left="0" w:hanging="0"/>
       </w:pPr>
+      <w:rPr/>
     </w:lvl>
     <w:lvl w:ilvl="7">
       <w:start w:val="1"/>
@@ -5010,6 +5161,7 @@
         </w:tabs>
         <w:ind w:left="0" w:hanging="0"/>
       </w:pPr>
+      <w:rPr/>
     </w:lvl>
     <w:lvl w:ilvl="8">
       <w:start w:val="1"/>
@@ -5023,6 +5175,7 @@
         </w:tabs>
         <w:ind w:left="0" w:hanging="0"/>
       </w:pPr>
+      <w:rPr/>
     </w:lvl>
   </w:abstractNum>
   <w:abstractNum w:abstractNumId="2">
@@ -5038,6 +5191,7 @@
         </w:tabs>
         <w:ind w:left="0" w:hanging="0"/>
       </w:pPr>
+      <w:rPr/>
     </w:lvl>
     <w:lvl w:ilvl="1">
       <w:start w:val="1"/>
@@ -5051,6 +5205,7 @@
         </w:tabs>
         <w:ind w:left="0" w:hanging="0"/>
       </w:pPr>
+      <w:rPr/>
     </w:lvl>
     <w:lvl w:ilvl="2">
       <w:start w:val="1"/>
@@ -5064,6 +5219,7 @@
         </w:tabs>
         <w:ind w:left="0" w:hanging="0"/>
       </w:pPr>
+      <w:rPr/>
     </w:lvl>
     <w:lvl w:ilvl="3">
       <w:start w:val="1"/>
@@ -5077,6 +5233,7 @@
         </w:tabs>
         <w:ind w:left="0" w:hanging="0"/>
       </w:pPr>
+      <w:rPr/>
     </w:lvl>
     <w:lvl w:ilvl="4">
       <w:start w:val="1"/>
@@ -5090,6 +5247,7 @@
         </w:tabs>
         <w:ind w:left="0" w:hanging="0"/>
       </w:pPr>
+      <w:rPr/>
     </w:lvl>
     <w:lvl w:ilvl="5">
       <w:start w:val="1"/>
@@ -5103,6 +5261,7 @@
         </w:tabs>
         <w:ind w:left="0" w:hanging="0"/>
       </w:pPr>
+      <w:rPr/>
     </w:lvl>
     <w:lvl w:ilvl="6">
       <w:start w:val="1"/>
@@ -5116,6 +5275,7 @@
         </w:tabs>
         <w:ind w:left="0" w:hanging="0"/>
       </w:pPr>
+      <w:rPr/>
     </w:lvl>
     <w:lvl w:ilvl="7">
       <w:start w:val="1"/>
@@ -5129,6 +5289,7 @@
         </w:tabs>
         <w:ind w:left="0" w:hanging="0"/>
       </w:pPr>
+      <w:rPr/>
     </w:lvl>
     <w:lvl w:ilvl="8">
       <w:start w:val="1"/>
@@ -5142,9 +5303,138 @@
         </w:tabs>
         <w:ind w:left="0" w:hanging="0"/>
       </w:pPr>
+      <w:rPr/>
     </w:lvl>
   </w:abstractNum>
   <w:abstractNum w:abstractNumId="3">
+    <w:lvl w:ilvl="0">
+      <w:start w:val="1"/>
+      <w:numFmt w:val="none"/>
+      <w:suff w:val="nothing"/>
+      <w:lvlText w:val=""/>
+      <w:lvlJc w:val="left"/>
+      <w:pPr>
+        <w:tabs>
+          <w:tab w:val="num" w:pos="0"/>
+        </w:tabs>
+        <w:ind w:left="0" w:hanging="0"/>
+      </w:pPr>
+      <w:rPr/>
+    </w:lvl>
+    <w:lvl w:ilvl="1">
+      <w:start w:val="1"/>
+      <w:numFmt w:val="none"/>
+      <w:suff w:val="nothing"/>
+      <w:lvlText w:val=""/>
+      <w:lvlJc w:val="left"/>
+      <w:pPr>
+        <w:tabs>
+          <w:tab w:val="num" w:pos="0"/>
+        </w:tabs>
+        <w:ind w:left="0" w:hanging="0"/>
+      </w:pPr>
+      <w:rPr/>
+    </w:lvl>
+    <w:lvl w:ilvl="2">
+      <w:start w:val="1"/>
+      <w:numFmt w:val="none"/>
+      <w:suff w:val="nothing"/>
+      <w:lvlText w:val=""/>
+      <w:lvlJc w:val="left"/>
+      <w:pPr>
+        <w:tabs>
+          <w:tab w:val="num" w:pos="0"/>
+        </w:tabs>
+        <w:ind w:left="0" w:hanging="0"/>
+      </w:pPr>
+      <w:rPr/>
+    </w:lvl>
+    <w:lvl w:ilvl="3">
+      <w:start w:val="1"/>
+      <w:numFmt w:val="none"/>
+      <w:suff w:val="nothing"/>
+      <w:lvlText w:val=""/>
+      <w:lvlJc w:val="left"/>
+      <w:pPr>
+        <w:tabs>
+          <w:tab w:val="num" w:pos="0"/>
+        </w:tabs>
+        <w:ind w:left="0" w:hanging="0"/>
+      </w:pPr>
+      <w:rPr/>
+    </w:lvl>
+    <w:lvl w:ilvl="4">
+      <w:start w:val="1"/>
+      <w:numFmt w:val="none"/>
+      <w:suff w:val="nothing"/>
+      <w:lvlText w:val=""/>
+      <w:lvlJc w:val="left"/>
+      <w:pPr>
+        <w:tabs>
+          <w:tab w:val="num" w:pos="0"/>
+        </w:tabs>
+        <w:ind w:left="0" w:hanging="0"/>
+      </w:pPr>
+      <w:rPr/>
+    </w:lvl>
+    <w:lvl w:ilvl="5">
+      <w:start w:val="1"/>
+      <w:numFmt w:val="none"/>
+      <w:suff w:val="nothing"/>
+      <w:lvlText w:val=""/>
+      <w:lvlJc w:val="left"/>
+      <w:pPr>
+        <w:tabs>
+          <w:tab w:val="num" w:pos="0"/>
+        </w:tabs>
+        <w:ind w:left="0" w:hanging="0"/>
+      </w:pPr>
+      <w:rPr/>
+    </w:lvl>
+    <w:lvl w:ilvl="6">
+      <w:start w:val="1"/>
+      <w:numFmt w:val="none"/>
+      <w:suff w:val="nothing"/>
+      <w:lvlText w:val=""/>
+      <w:lvlJc w:val="left"/>
+      <w:pPr>
+        <w:tabs>
+          <w:tab w:val="num" w:pos="0"/>
+        </w:tabs>
+        <w:ind w:left="0" w:hanging="0"/>
+      </w:pPr>
+      <w:rPr/>
+    </w:lvl>
+    <w:lvl w:ilvl="7">
+      <w:start w:val="1"/>
+      <w:numFmt w:val="none"/>
+      <w:suff w:val="nothing"/>
+      <w:lvlText w:val=""/>
+      <w:lvlJc w:val="left"/>
+      <w:pPr>
+        <w:tabs>
+          <w:tab w:val="num" w:pos="0"/>
+        </w:tabs>
+        <w:ind w:left="0" w:hanging="0"/>
+      </w:pPr>
+      <w:rPr/>
+    </w:lvl>
+    <w:lvl w:ilvl="8">
+      <w:start w:val="1"/>
+      <w:numFmt w:val="none"/>
+      <w:suff w:val="nothing"/>
+      <w:lvlText w:val=""/>
+      <w:lvlJc w:val="left"/>
+      <w:pPr>
+        <w:tabs>
+          <w:tab w:val="num" w:pos="0"/>
+        </w:tabs>
+        <w:ind w:left="0" w:hanging="0"/>
+      </w:pPr>
+      <w:rPr/>
+    </w:lvl>
+  </w:abstractNum>
+  <w:abstractNum w:abstractNumId="4">
     <w:lvl w:ilvl="0">
       <w:start w:val="1"/>
       <w:numFmt w:val="none"/>
@@ -5271,6 +5561,9 @@
   </w:num>
   <w:num w:numId="3">
     <w:abstractNumId w:val="3"/>
+  </w:num>
+  <w:num w:numId="4">
+    <w:abstractNumId w:val="4"/>
   </w:num>
 </w:numbering>
 </file>
@@ -5523,7 +5816,6 @@
   <w:style w:type="character" w:styleId="SprechblasentextZchn" w:customStyle="1">
     <w:name w:val="Sprechblasentext Zchn"/>
     <w:basedOn w:val="DefaultParagraphFont"/>
-    <w:link w:val="Sprechblasentext"/>
     <w:uiPriority w:val="99"/>
     <w:semiHidden/>
     <w:qFormat/>
@@ -5537,7 +5829,6 @@
   <w:style w:type="character" w:styleId="KopfzeileZchn" w:customStyle="1">
     <w:name w:val="Kopfzeile Zchn"/>
     <w:basedOn w:val="DefaultParagraphFont"/>
-    <w:link w:val="Kopfzeile"/>
     <w:uiPriority w:val="99"/>
     <w:qFormat/>
     <w:rsid w:val="0030649a"/>
@@ -5550,7 +5841,6 @@
   <w:style w:type="character" w:styleId="FuzeileZchn" w:customStyle="1">
     <w:name w:val="Fußzeile Zchn"/>
     <w:basedOn w:val="DefaultParagraphFont"/>
-    <w:link w:val="Fuzeile"/>
     <w:uiPriority w:val="99"/>
     <w:qFormat/>
     <w:rsid w:val="0030649a"/>
@@ -5785,7 +6075,6 @@
     <w:semiHidden/>
     <w:unhideWhenUsed/>
     <w:tblPr>
-      <w:tblInd w:w="0" w:type="dxa"/>
       <w:tblCellMar>
         <w:top w:w="0" w:type="dxa"/>
         <w:left w:w="108" w:type="dxa"/>

</xml_diff>

<commit_message>
feat(be): render static titles in the pdf
</commit_message>
<xml_diff>
--- a/document-merge-service/kt_bern/templatefiles/form.docx
+++ b/document-merge-service/kt_bern/templatefiles/form.docx
@@ -1752,6 +1752,212 @@
         <w:gridCol w:w="2699"/>
         <w:gridCol w:w="6359"/>
       </w:tblGrid>
+      <w:tr>
+        <w:trPr/>
+        <w:tc>
+          <w:tcPr>
+            <w:tcW w:w="9058" w:type="dxa"/>
+            <w:gridSpan w:val="2"/>
+            <w:tcBorders>
+              <w:top w:val="nil"/>
+              <w:left w:val="nil"/>
+              <w:bottom w:val="nil"/>
+              <w:right w:val="nil"/>
+            </w:tcBorders>
+            <w:shd w:fill="auto" w:val="clear"/>
+          </w:tcPr>
+          <w:p>
+            <w:pPr>
+              <w:pStyle w:val="Normal"/>
+              <w:widowControl w:val="false"/>
+              <w:suppressAutoHyphens w:val="true"/>
+              <w:jc w:val="left"/>
+              <w:rPr/>
+            </w:pPr>
+            <w:r>
+              <w:rPr>
+                <w:rFonts w:cs="Arial" w:ascii="Liberation Sans" w:hAnsi="Liberation Sans"/>
+                <w:color w:val="4F81BD" w:themeColor="accent1"/>
+                <w:sz w:val="18"/>
+                <w:szCs w:val="18"/>
+                <w:lang w:val="fr-CH"/>
+              </w:rPr>
+              <w:t xml:space="preserve">{%tr if </w:t>
+            </w:r>
+            <w:r>
+              <w:rPr>
+                <w:rFonts w:cs="Arial" w:ascii="Liberation Sans" w:hAnsi="Liberation Sans"/>
+                <w:color w:val="4F81BD" w:themeColor="accent1"/>
+                <w:sz w:val="18"/>
+                <w:szCs w:val="18"/>
+                <w:lang w:val="fr-CH"/>
+              </w:rPr>
+              <w:t>subSection</w:t>
+            </w:r>
+            <w:r>
+              <w:rPr>
+                <w:rFonts w:cs="Arial" w:ascii="Liberation Sans" w:hAnsi="Liberation Sans"/>
+                <w:color w:val="4F81BD" w:themeColor="accent1"/>
+                <w:sz w:val="18"/>
+                <w:szCs w:val="18"/>
+                <w:lang w:val="fr-CH"/>
+              </w:rPr>
+              <w:t>.type == "StaticQuestion" %}</w:t>
+            </w:r>
+          </w:p>
+        </w:tc>
+      </w:tr>
+      <w:tr>
+        <w:trPr/>
+        <w:tc>
+          <w:tcPr>
+            <w:tcW w:w="9058" w:type="dxa"/>
+            <w:gridSpan w:val="2"/>
+            <w:tcBorders>
+              <w:top w:val="nil"/>
+              <w:left w:val="nil"/>
+              <w:bottom w:val="nil"/>
+              <w:right w:val="nil"/>
+            </w:tcBorders>
+            <w:shd w:fill="auto" w:val="clear"/>
+          </w:tcPr>
+          <w:p>
+            <w:pPr>
+              <w:pStyle w:val="Normal"/>
+              <w:widowControl w:val="false"/>
+              <w:suppressAutoHyphens w:val="true"/>
+              <w:jc w:val="left"/>
+              <w:rPr/>
+            </w:pPr>
+            <w:r>
+              <w:rPr/>
+            </w:r>
+          </w:p>
+          <w:p>
+            <w:pPr>
+              <w:pStyle w:val="Normal"/>
+              <w:widowControl w:val="false"/>
+              <w:suppressAutoHyphens w:val="true"/>
+              <w:jc w:val="left"/>
+              <w:rPr>
+                <w:rFonts w:ascii="Liberation Sans" w:hAnsi="Liberation Sans" w:eastAsia="Noto Sans CJK SC Regular" w:cs="Arial"/>
+                <w:b/>
+                <w:b/>
+                <w:bCs/>
+                <w:color w:val="auto"/>
+                <w:kern w:val="2"/>
+                <w:sz w:val="22"/>
+                <w:szCs w:val="22"/>
+                <w:lang w:val="fr-CH" w:eastAsia="zh-CN" w:bidi="hi-IN"/>
+              </w:rPr>
+            </w:pPr>
+            <w:r>
+              <w:rPr>
+                <w:rFonts w:eastAsia="Noto Sans CJK SC Regular" w:cs="Arial" w:ascii="Liberation Sans" w:hAnsi="Liberation Sans"/>
+                <w:b/>
+                <w:bCs/>
+                <w:color w:val="auto"/>
+                <w:kern w:val="2"/>
+                <w:sz w:val="22"/>
+                <w:szCs w:val="22"/>
+                <w:lang w:val="fr-CH" w:eastAsia="zh-CN" w:bidi="hi-IN"/>
+              </w:rPr>
+              <w:t xml:space="preserve">{{ </w:t>
+            </w:r>
+            <w:r>
+              <w:rPr>
+                <w:rFonts w:eastAsia="Noto Sans CJK SC Regular" w:cs="Arial" w:ascii="Liberation Sans" w:hAnsi="Liberation Sans"/>
+                <w:b/>
+                <w:bCs/>
+                <w:color w:val="auto"/>
+                <w:kern w:val="2"/>
+                <w:sz w:val="22"/>
+                <w:szCs w:val="22"/>
+                <w:lang w:val="fr-CH" w:eastAsia="zh-CN" w:bidi="hi-IN"/>
+              </w:rPr>
+              <w:t>subSection</w:t>
+            </w:r>
+            <w:r>
+              <w:rPr>
+                <w:rFonts w:eastAsia="Noto Sans CJK SC Regular" w:cs="Arial" w:ascii="Liberation Sans" w:hAnsi="Liberation Sans"/>
+                <w:b/>
+                <w:bCs/>
+                <w:color w:val="auto"/>
+                <w:kern w:val="2"/>
+                <w:sz w:val="22"/>
+                <w:szCs w:val="22"/>
+                <w:lang w:val="fr-CH" w:eastAsia="zh-CN" w:bidi="hi-IN"/>
+              </w:rPr>
+              <w:t>.label }}</w:t>
+            </w:r>
+          </w:p>
+          <w:p>
+            <w:pPr>
+              <w:pStyle w:val="Normal"/>
+              <w:widowControl w:val="false"/>
+              <w:suppressAutoHyphens w:val="true"/>
+              <w:jc w:val="left"/>
+              <w:rPr>
+                <w:rFonts w:ascii="Liberation Sans" w:hAnsi="Liberation Sans" w:eastAsia="Noto Sans CJK SC Regular" w:cs="Arial"/>
+                <w:b/>
+                <w:b/>
+                <w:bCs/>
+                <w:color w:val="auto"/>
+                <w:kern w:val="2"/>
+                <w:sz w:val="22"/>
+                <w:szCs w:val="22"/>
+                <w:lang w:val="fr-CH" w:eastAsia="zh-CN" w:bidi="hi-IN"/>
+              </w:rPr>
+            </w:pPr>
+            <w:r>
+              <w:rPr/>
+            </w:r>
+          </w:p>
+        </w:tc>
+      </w:tr>
+      <w:tr>
+        <w:trPr/>
+        <w:tc>
+          <w:tcPr>
+            <w:tcW w:w="9058" w:type="dxa"/>
+            <w:gridSpan w:val="2"/>
+            <w:tcBorders>
+              <w:top w:val="nil"/>
+              <w:left w:val="nil"/>
+              <w:bottom w:val="nil"/>
+              <w:right w:val="nil"/>
+            </w:tcBorders>
+            <w:shd w:fill="auto" w:val="clear"/>
+          </w:tcPr>
+          <w:p>
+            <w:pPr>
+              <w:pStyle w:val="Normal"/>
+              <w:widowControl w:val="false"/>
+              <w:suppressAutoHyphens w:val="true"/>
+              <w:jc w:val="left"/>
+              <w:rPr>
+                <w:rFonts w:ascii="Liberation Sans" w:hAnsi="Liberation Sans" w:eastAsia="Noto Sans CJK SC Regular" w:cs="Arial"/>
+                <w:color w:val="4F81BD" w:themeColor="accent1"/>
+                <w:kern w:val="2"/>
+                <w:sz w:val="18"/>
+                <w:szCs w:val="18"/>
+                <w:lang w:val="fr-CH" w:eastAsia="zh-CN" w:bidi="hi-IN"/>
+              </w:rPr>
+            </w:pPr>
+            <w:r>
+              <w:rPr>
+                <w:rFonts w:eastAsia="Noto Sans CJK SC Regular" w:cs="Arial" w:ascii="Liberation Sans" w:hAnsi="Liberation Sans"/>
+                <w:color w:val="4F81BD" w:themeColor="accent1"/>
+                <w:kern w:val="2"/>
+                <w:sz w:val="18"/>
+                <w:szCs w:val="18"/>
+                <w:lang w:val="fr-CH" w:eastAsia="zh-CN" w:bidi="hi-IN"/>
+              </w:rPr>
+              <w:t>{%tr endif %}</w:t>
+            </w:r>
+          </w:p>
+        </w:tc>
+      </w:tr>
       <w:tr>
         <w:trPr/>
         <w:tc>
@@ -3097,6 +3303,204 @@
                 <w:szCs w:val="18"/>
                 <w:lang w:val="fr-CH"/>
               </w:rPr>
+              <w:t>{%tr if question.type == "StaticQuestion" %}</w:t>
+            </w:r>
+          </w:p>
+        </w:tc>
+      </w:tr>
+      <w:tr>
+        <w:trPr/>
+        <w:tc>
+          <w:tcPr>
+            <w:tcW w:w="9058" w:type="dxa"/>
+            <w:gridSpan w:val="2"/>
+            <w:tcBorders>
+              <w:top w:val="nil"/>
+              <w:left w:val="nil"/>
+              <w:bottom w:val="nil"/>
+              <w:right w:val="nil"/>
+            </w:tcBorders>
+            <w:shd w:fill="auto" w:val="clear"/>
+          </w:tcPr>
+          <w:p>
+            <w:pPr>
+              <w:pStyle w:val="Normal"/>
+              <w:widowControl w:val="false"/>
+              <w:suppressAutoHyphens w:val="true"/>
+              <w:jc w:val="center"/>
+              <w:rPr>
+                <w:rFonts w:ascii="Liberation Sans" w:hAnsi="Liberation Sans" w:eastAsia="Noto Sans CJK SC Regular" w:cs="Arial"/>
+                <w:b/>
+                <w:b/>
+                <w:bCs/>
+                <w:color w:val="auto"/>
+                <w:kern w:val="2"/>
+                <w:sz w:val="18"/>
+                <w:szCs w:val="18"/>
+                <w:lang w:val="fr-CH" w:eastAsia="zh-CN" w:bidi="hi-IN"/>
+              </w:rPr>
+            </w:pPr>
+            <w:r>
+              <w:rPr>
+                <w:rFonts w:eastAsia="Noto Sans CJK SC Regular" w:cs="Arial" w:ascii="Liberation Sans" w:hAnsi="Liberation Sans"/>
+                <w:b/>
+                <w:bCs/>
+                <w:color w:val="auto"/>
+                <w:kern w:val="2"/>
+                <w:sz w:val="20"/>
+                <w:szCs w:val="18"/>
+                <w:lang w:val="fr-CH" w:eastAsia="zh-CN" w:bidi="hi-IN"/>
+              </w:rPr>
+            </w:r>
+          </w:p>
+          <w:p>
+            <w:pPr>
+              <w:pStyle w:val="Normal"/>
+              <w:widowControl w:val="false"/>
+              <w:suppressAutoHyphens w:val="true"/>
+              <w:jc w:val="left"/>
+              <w:rPr>
+                <w:rFonts w:ascii="Liberation Sans" w:hAnsi="Liberation Sans" w:eastAsia="Noto Sans CJK SC Regular" w:cs="Arial"/>
+                <w:b/>
+                <w:b/>
+                <w:bCs/>
+                <w:color w:val="auto"/>
+                <w:kern w:val="2"/>
+                <w:sz w:val="22"/>
+                <w:szCs w:val="22"/>
+                <w:lang w:val="fr-CH" w:eastAsia="zh-CN" w:bidi="hi-IN"/>
+              </w:rPr>
+            </w:pPr>
+            <w:r>
+              <w:rPr>
+                <w:rFonts w:eastAsia="Noto Sans CJK SC Regular" w:cs="Arial" w:ascii="Liberation Sans" w:hAnsi="Liberation Sans"/>
+                <w:b/>
+                <w:bCs/>
+                <w:color w:val="auto"/>
+                <w:kern w:val="2"/>
+                <w:sz w:val="22"/>
+                <w:szCs w:val="22"/>
+                <w:lang w:val="fr-CH" w:eastAsia="zh-CN" w:bidi="hi-IN"/>
+              </w:rPr>
+              <w:t>{{ question.label }}</w:t>
+            </w:r>
+          </w:p>
+          <w:p>
+            <w:pPr>
+              <w:pStyle w:val="Normal"/>
+              <w:widowControl w:val="false"/>
+              <w:suppressAutoHyphens w:val="true"/>
+              <w:jc w:val="center"/>
+              <w:rPr>
+                <w:rFonts w:ascii="Liberation Sans" w:hAnsi="Liberation Sans" w:eastAsia="Noto Sans CJK SC Regular" w:cs="Arial"/>
+                <w:b/>
+                <w:b/>
+                <w:bCs/>
+                <w:color w:val="auto"/>
+                <w:kern w:val="2"/>
+                <w:sz w:val="18"/>
+                <w:szCs w:val="18"/>
+                <w:lang w:val="fr-CH" w:eastAsia="zh-CN" w:bidi="hi-IN"/>
+              </w:rPr>
+            </w:pPr>
+            <w:r>
+              <w:rPr>
+                <w:rFonts w:eastAsia="Noto Sans CJK SC Regular" w:cs="Arial" w:ascii="Liberation Sans" w:hAnsi="Liberation Sans"/>
+                <w:b/>
+                <w:bCs/>
+                <w:color w:val="auto"/>
+                <w:kern w:val="2"/>
+                <w:sz w:val="20"/>
+                <w:szCs w:val="18"/>
+                <w:lang w:val="fr-CH" w:eastAsia="zh-CN" w:bidi="hi-IN"/>
+              </w:rPr>
+            </w:r>
+          </w:p>
+        </w:tc>
+      </w:tr>
+      <w:tr>
+        <w:trPr/>
+        <w:tc>
+          <w:tcPr>
+            <w:tcW w:w="9058" w:type="dxa"/>
+            <w:gridSpan w:val="2"/>
+            <w:tcBorders>
+              <w:top w:val="nil"/>
+              <w:left w:val="nil"/>
+              <w:bottom w:val="nil"/>
+              <w:right w:val="nil"/>
+            </w:tcBorders>
+            <w:shd w:fill="auto" w:val="clear"/>
+          </w:tcPr>
+          <w:p>
+            <w:pPr>
+              <w:pStyle w:val="Normal"/>
+              <w:widowControl w:val="false"/>
+              <w:suppressAutoHyphens w:val="true"/>
+              <w:jc w:val="left"/>
+              <w:rPr>
+                <w:rFonts w:ascii="Liberation Sans" w:hAnsi="Liberation Sans" w:eastAsia="Noto Sans CJK SC Regular" w:cs="Arial"/>
+                <w:color w:val="4F81BD" w:themeColor="accent1"/>
+                <w:kern w:val="2"/>
+                <w:sz w:val="18"/>
+                <w:szCs w:val="18"/>
+                <w:lang w:val="fr-CH" w:eastAsia="zh-CN" w:bidi="hi-IN"/>
+              </w:rPr>
+            </w:pPr>
+            <w:r>
+              <w:rPr>
+                <w:rFonts w:eastAsia="Noto Sans CJK SC Regular" w:cs="Arial" w:ascii="Liberation Sans" w:hAnsi="Liberation Sans"/>
+                <w:color w:val="4F81BD" w:themeColor="accent1"/>
+                <w:kern w:val="2"/>
+                <w:sz w:val="18"/>
+                <w:szCs w:val="18"/>
+                <w:lang w:val="fr-CH" w:eastAsia="zh-CN" w:bidi="hi-IN"/>
+              </w:rPr>
+              <w:t>{%tr endif %}</w:t>
+            </w:r>
+          </w:p>
+        </w:tc>
+      </w:tr>
+      <w:tr>
+        <w:trPr>
+          <w:trHeight w:val="250" w:hRule="atLeast"/>
+        </w:trPr>
+        <w:tc>
+          <w:tcPr>
+            <w:tcW w:w="9058" w:type="dxa"/>
+            <w:gridSpan w:val="2"/>
+            <w:tcBorders>
+              <w:top w:val="nil"/>
+              <w:left w:val="nil"/>
+              <w:bottom w:val="nil"/>
+              <w:right w:val="nil"/>
+            </w:tcBorders>
+            <w:shd w:fill="auto" w:val="clear"/>
+          </w:tcPr>
+          <w:p>
+            <w:pPr>
+              <w:pStyle w:val="Normal"/>
+              <w:widowControl w:val="false"/>
+              <w:suppressAutoHyphens w:val="true"/>
+              <w:jc w:val="left"/>
+              <w:rPr>
+                <w:rFonts w:ascii="Liberation Sans" w:hAnsi="Liberation Sans" w:eastAsia="Noto Sans CJK SC Regular" w:cs="Arial"/>
+                <w:color w:val="4F81BD" w:themeColor="accent1"/>
+                <w:kern w:val="2"/>
+                <w:sz w:val="18"/>
+                <w:szCs w:val="18"/>
+                <w:lang w:val="fr-CH" w:eastAsia="zh-CN" w:bidi="hi-IN"/>
+              </w:rPr>
+            </w:pPr>
+            <w:r>
+              <w:rPr>
+                <w:rFonts w:eastAsia="Noto Sans CJK SC Regular" w:cs="Arial" w:ascii="Liberation Sans" w:hAnsi="Liberation Sans"/>
+                <w:color w:val="4F81BD" w:themeColor="accent1"/>
+                <w:kern w:val="2"/>
+                <w:sz w:val="18"/>
+                <w:szCs w:val="18"/>
+                <w:lang w:val="fr-CH" w:eastAsia="zh-CN" w:bidi="hi-IN"/>
+              </w:rPr>
               <w:t>{%tr if question.type != "StaticQuestion" %}</w:t>
             </w:r>
           </w:p>
@@ -4932,7 +5336,7 @@
         <w:szCs w:val="18"/>
         <w:rFonts w:ascii="Calibri" w:hAnsi="Calibri"/>
       </w:rPr>
-      <w:t>3</w:t>
+      <w:t>4</w:t>
     </w:r>
     <w:r>
       <w:rPr>
@@ -4980,7 +5384,7 @@
         <w:szCs w:val="18"/>
         <w:rFonts w:ascii="Calibri" w:hAnsi="Calibri"/>
       </w:rPr>
-      <w:t>3</w:t>
+      <w:t>4</w:t>
     </w:r>
     <w:r>
       <w:rPr>
@@ -5013,7 +5417,7 @@
     <w:r>
       <w:rPr/>
       <w:drawing>
-        <wp:anchor behindDoc="1" distT="0" distB="0" distL="114300" distR="114300" simplePos="0" locked="0" layoutInCell="0" allowOverlap="1" relativeHeight="13">
+        <wp:anchor behindDoc="1" distT="0" distB="0" distL="114300" distR="114300" simplePos="0" locked="0" layoutInCell="0" allowOverlap="1" relativeHeight="14">
           <wp:simplePos x="0" y="0"/>
           <wp:positionH relativeFrom="column">
             <wp:posOffset>-808990</wp:posOffset>
@@ -5079,7 +5483,7 @@
             <v:h position="@0,21600"/>
           </v:handles>
         </v:shapetype>
-        <v:shape id="PowerPlusWaterMarkObject" o:spid="shape_0" fillcolor="silver" stroked="f" o:allowincell="f" style="position:absolute;margin-left:0.05pt;margin-top:308.5pt;width:446.25pt;height:111.4pt;mso-wrap-style:none;v-text-anchor:middle;rotation:315;mso-position-horizontal:center;mso-position-horizontal-relative:margin;mso-position-vertical:center;mso-position-vertical-relative:margin" type="_x0000_t136">
+        <v:shape id="PowerPlusWaterMarkObject" o:spid="shape_0" fillcolor="silver" stroked="f" o:allowincell="f" style="position:absolute;margin-left:0.1pt;margin-top:308.5pt;width:446.15pt;height:111.3pt;mso-wrap-style:none;v-text-anchor:middle;rotation:315;mso-position-horizontal:center;mso-position-horizontal-relative:margin;mso-position-vertical:center;mso-position-vertical-relative:margin" type="_x0000_t136">
           <v:path textpathok="t"/>
           <v:textpath on="t" fitshape="t" string="{{  draft  }}" trim="t" style="font-family:&quot;Arial&quot;;font-size:1pt"/>
           <v:fill o:detectmouseclick="t" type="solid" color2="#3f3f3f" opacity="0.5"/>

</xml_diff>

<commit_message>
feat(be): remove responsible person from pdf
</commit_message>
<xml_diff>
--- a/document-merge-service/kt_bern/templatefiles/form.docx
+++ b/document-merge-service/kt_bern/templatefiles/form.docx
@@ -9,7 +9,7 @@
         <w:suppressAutoHyphens w:val="true"/>
         <w:bidi w:val="0"/>
         <w:spacing w:before="0" w:after="0"/>
-        <w:ind w:left="4229" w:right="0" w:hanging="0"/>
+        <w:ind w:hanging="0" w:left="4229" w:right="0"/>
         <w:jc w:val="left"/>
         <w:rPr>
           <w:rFonts w:cs="Arial"/>
@@ -30,7 +30,7 @@
         <w:suppressAutoHyphens w:val="true"/>
         <w:bidi w:val="0"/>
         <w:spacing w:before="0" w:after="0"/>
-        <w:ind w:left="4229" w:right="0" w:hanging="0"/>
+        <w:ind w:hanging="0" w:left="4229" w:right="0"/>
         <w:jc w:val="left"/>
         <w:rPr/>
       </w:pPr>
@@ -107,10 +107,10 @@
       <w:pPr>
         <w:pStyle w:val="FrameContents"/>
         <w:suppressAutoHyphens w:val="true"/>
-        <w:overflowPunct w:val="false"/>
+        <w:overflowPunct w:val="true"/>
         <w:bidi w:val="0"/>
         <w:spacing w:before="114" w:after="114"/>
-        <w:ind w:left="4229" w:right="0" w:hanging="0"/>
+        <w:ind w:hanging="0" w:left="4229" w:right="0"/>
         <w:jc w:val="left"/>
         <w:rPr/>
       </w:pPr>
@@ -132,14 +132,13 @@
         <w:pStyle w:val="FrameContents"/>
         <w:widowControl w:val="false"/>
         <w:suppressAutoHyphens w:val="true"/>
-        <w:overflowPunct w:val="false"/>
+        <w:overflowPunct w:val="true"/>
         <w:bidi w:val="0"/>
         <w:spacing w:before="114" w:after="114"/>
-        <w:ind w:left="4229" w:right="0" w:hanging="0"/>
+        <w:ind w:hanging="0" w:left="4229" w:right="0"/>
         <w:jc w:val="left"/>
         <w:rPr>
           <w:rFonts w:ascii="Liberation Sans" w:hAnsi="Liberation Sans" w:cs="Arial"/>
-          <w:b w:val="false"/>
           <w:b w:val="false"/>
           <w:bCs w:val="false"/>
           <w:color w:val="808080"/>
@@ -166,10 +165,10 @@
         <w:pStyle w:val="FrameContents"/>
         <w:widowControl w:val="false"/>
         <w:suppressAutoHyphens w:val="true"/>
-        <w:overflowPunct w:val="false"/>
+        <w:overflowPunct w:val="true"/>
         <w:bidi w:val="0"/>
         <w:spacing w:before="114" w:after="114"/>
-        <w:ind w:left="4229" w:right="0" w:hanging="0"/>
+        <w:ind w:hanging="0" w:left="4229" w:right="0"/>
         <w:jc w:val="left"/>
         <w:rPr/>
       </w:pPr>
@@ -193,7 +192,7 @@
         <w:suppressAutoHyphens w:val="true"/>
         <w:bidi w:val="0"/>
         <w:spacing w:before="0" w:after="15"/>
-        <w:ind w:left="4229" w:right="0" w:hanging="0"/>
+        <w:ind w:hanging="0" w:left="4229" w:right="0"/>
         <w:jc w:val="left"/>
         <w:rPr/>
       </w:pPr>
@@ -236,7 +235,7 @@
               </w:numPr>
               <w:suppressAutoHyphens w:val="true"/>
               <w:spacing w:before="0" w:after="0"/>
-              <w:ind w:right="176" w:hanging="0"/>
+              <w:ind w:hanging="0" w:right="176"/>
               <w:rPr/>
             </w:pPr>
             <w:r>
@@ -265,7 +264,7 @@
               </w:numPr>
               <w:suppressAutoHyphens w:val="true"/>
               <w:spacing w:before="0" w:after="0"/>
-              <w:ind w:right="176" w:hanging="0"/>
+              <w:ind w:hanging="0" w:right="176"/>
               <w:rPr/>
             </w:pPr>
             <w:r>
@@ -288,7 +287,7 @@
               </w:numPr>
               <w:suppressAutoHyphens w:val="true"/>
               <w:spacing w:before="0" w:after="0"/>
-              <w:ind w:right="176" w:hanging="0"/>
+              <w:ind w:hanging="0" w:right="176"/>
               <w:rPr/>
             </w:pPr>
             <w:r>
@@ -317,7 +316,6 @@
               <w:rPr>
                 <w:rFonts w:ascii="Liberation Sans" w:hAnsi="Liberation Sans" w:eastAsia="Noto Sans CJK SC Regular" w:cs="Arial"/>
                 <w:b w:val="false"/>
-                <w:b w:val="false"/>
                 <w:bCs w:val="false"/>
                 <w:color w:val="auto"/>
                 <w:kern w:val="2"/>
@@ -353,7 +351,6 @@
               <w:rPr>
                 <w:rFonts w:ascii="Liberation Sans" w:hAnsi="Liberation Sans" w:eastAsia="Noto Sans CJK SC Regular" w:cs="Arial"/>
                 <w:b w:val="false"/>
-                <w:b w:val="false"/>
                 <w:bCs w:val="false"/>
                 <w:color w:val="auto"/>
                 <w:kern w:val="2"/>
@@ -387,7 +384,6 @@
               <w:widowControl w:val="false"/>
               <w:rPr>
                 <w:rFonts w:ascii="Liberation Sans" w:hAnsi="Liberation Sans" w:eastAsia="Noto Sans CJK SC Regular" w:cs="Arial"/>
-                <w:b w:val="false"/>
                 <w:b w:val="false"/>
                 <w:bCs w:val="false"/>
                 <w:color w:val="auto"/>
@@ -427,7 +423,6 @@
               <w:rPr>
                 <w:rFonts w:ascii="Liberation Sans" w:hAnsi="Liberation Sans" w:eastAsia="Noto Sans CJK SC Regular" w:cs="Arial"/>
                 <w:b w:val="false"/>
-                <w:b w:val="false"/>
                 <w:bCs w:val="false"/>
                 <w:color w:val="auto"/>
                 <w:kern w:val="2"/>
@@ -461,7 +456,6 @@
               <w:widowControl w:val="false"/>
               <w:rPr>
                 <w:rFonts w:ascii="Liberation Sans" w:hAnsi="Liberation Sans" w:eastAsia="Noto Sans CJK SC Regular" w:cs="Arial"/>
-                <w:b w:val="false"/>
                 <w:b w:val="false"/>
                 <w:bCs w:val="false"/>
                 <w:color w:val="auto"/>
@@ -519,10 +513,9 @@
               </w:numPr>
               <w:suppressAutoHyphens w:val="true"/>
               <w:spacing w:before="0" w:after="0"/>
-              <w:ind w:right="176" w:hanging="0"/>
+              <w:ind w:hanging="0" w:right="176"/>
               <w:rPr>
                 <w:rFonts w:ascii="Liberation Sans" w:hAnsi="Liberation Sans" w:eastAsia="Noto Sans CJK SC Regular" w:cs="Arial"/>
-                <w:b/>
                 <w:b/>
                 <w:bCs/>
                 <w:color w:val="auto"/>
@@ -562,7 +555,7 @@
               </w:numPr>
               <w:suppressAutoHyphens w:val="true"/>
               <w:spacing w:before="0" w:after="0"/>
-              <w:ind w:right="176" w:hanging="0"/>
+              <w:ind w:hanging="0" w:right="176"/>
               <w:rPr/>
             </w:pPr>
             <w:r>
@@ -585,10 +578,9 @@
               </w:numPr>
               <w:suppressAutoHyphens w:val="true"/>
               <w:spacing w:before="0" w:after="0"/>
-              <w:ind w:right="176" w:hanging="0"/>
+              <w:ind w:hanging="0" w:right="176"/>
               <w:rPr>
                 <w:rFonts w:ascii="Liberation Sans" w:hAnsi="Liberation Sans" w:eastAsia="Noto Sans CJK SC Regular" w:cs="Arial"/>
-                <w:b/>
                 <w:b/>
                 <w:bCs/>
                 <w:color w:val="auto"/>
@@ -628,7 +620,6 @@
               <w:rPr>
                 <w:rFonts w:ascii="Liberation Sans" w:hAnsi="Liberation Sans" w:eastAsia="Noto Sans CJK SC Regular" w:cs="Arial"/>
                 <w:b w:val="false"/>
-                <w:b w:val="false"/>
                 <w:bCs w:val="false"/>
                 <w:color w:val="auto"/>
                 <w:kern w:val="2"/>
@@ -667,9 +658,8 @@
               </w:numPr>
               <w:suppressAutoHyphens w:val="true"/>
               <w:spacing w:before="0" w:after="0"/>
-              <w:ind w:right="176" w:hanging="0"/>
-              <w:rPr>
-                <w:b w:val="false"/>
+              <w:ind w:hanging="0" w:right="176"/>
+              <w:rPr>
                 <w:b w:val="false"/>
                 <w:bCs w:val="false"/>
               </w:rPr>
@@ -693,7 +683,6 @@
               <w:widowControl w:val="false"/>
               <w:rPr>
                 <w:rFonts w:ascii="Liberation Sans" w:hAnsi="Liberation Sans" w:eastAsia="Noto Sans CJK SC Regular" w:cs="Arial"/>
-                <w:b w:val="false"/>
                 <w:b w:val="false"/>
                 <w:bCs w:val="false"/>
                 <w:color w:val="auto"/>
@@ -736,9 +725,8 @@
               </w:numPr>
               <w:suppressAutoHyphens w:val="true"/>
               <w:spacing w:before="0" w:after="0"/>
-              <w:ind w:right="176" w:hanging="0"/>
-              <w:rPr>
-                <w:b w:val="false"/>
+              <w:ind w:hanging="0" w:right="176"/>
+              <w:rPr>
                 <w:b w:val="false"/>
                 <w:bCs w:val="false"/>
               </w:rPr>
@@ -766,9 +754,8 @@
               </w:numPr>
               <w:suppressAutoHyphens w:val="true"/>
               <w:spacing w:before="0" w:after="0"/>
-              <w:ind w:right="176" w:hanging="0"/>
-              <w:rPr>
-                <w:b w:val="false"/>
+              <w:ind w:hanging="0" w:right="176"/>
+              <w:rPr>
                 <w:b w:val="false"/>
                 <w:bCs w:val="false"/>
               </w:rPr>
@@ -796,7 +783,7 @@
               </w:numPr>
               <w:suppressAutoHyphens w:val="true"/>
               <w:spacing w:before="0" w:after="0"/>
-              <w:ind w:right="176" w:hanging="0"/>
+              <w:ind w:hanging="0" w:right="176"/>
               <w:rPr/>
             </w:pPr>
             <w:r>
@@ -822,7 +809,7 @@
               </w:numPr>
               <w:suppressAutoHyphens w:val="true"/>
               <w:spacing w:before="0" w:after="0"/>
-              <w:ind w:right="176" w:hanging="0"/>
+              <w:ind w:hanging="0" w:right="176"/>
               <w:rPr/>
             </w:pPr>
             <w:r>
@@ -851,9 +838,8 @@
               </w:numPr>
               <w:suppressAutoHyphens w:val="true"/>
               <w:spacing w:before="0" w:after="0"/>
-              <w:ind w:right="176" w:hanging="0"/>
-              <w:rPr>
-                <w:b w:val="false"/>
+              <w:ind w:hanging="0" w:right="176"/>
+              <w:rPr>
                 <w:b w:val="false"/>
                 <w:bCs w:val="false"/>
               </w:rPr>
@@ -881,7 +867,7 @@
               </w:numPr>
               <w:suppressAutoHyphens w:val="true"/>
               <w:spacing w:before="0" w:after="0"/>
-              <w:ind w:right="176" w:hanging="0"/>
+              <w:ind w:hanging="0" w:right="176"/>
               <w:rPr/>
             </w:pPr>
             <w:r>
@@ -913,9 +899,8 @@
               </w:numPr>
               <w:suppressAutoHyphens w:val="true"/>
               <w:spacing w:before="0" w:after="0"/>
-              <w:ind w:right="176" w:hanging="0"/>
-              <w:rPr>
-                <w:b w:val="false"/>
+              <w:ind w:hanging="0" w:right="176"/>
+              <w:rPr>
                 <w:b w:val="false"/>
                 <w:bCs w:val="false"/>
               </w:rPr>
@@ -974,9 +959,8 @@
               </w:numPr>
               <w:suppressAutoHyphens w:val="true"/>
               <w:spacing w:before="0" w:after="0"/>
-              <w:ind w:right="176" w:hanging="0"/>
-              <w:rPr>
-                <w:b w:val="false"/>
+              <w:ind w:hanging="0" w:right="176"/>
+              <w:rPr>
                 <w:b w:val="false"/>
                 <w:bCs w:val="false"/>
               </w:rPr>
@@ -1004,10 +988,9 @@
               </w:numPr>
               <w:suppressAutoHyphens w:val="true"/>
               <w:spacing w:before="0" w:after="0"/>
-              <w:ind w:right="176" w:hanging="0"/>
+              <w:ind w:hanging="0" w:right="176"/>
               <w:rPr>
                 <w:rFonts w:ascii="Liberation Sans" w:hAnsi="Liberation Sans" w:eastAsia="Noto Sans CJK SC Regular" w:cs="Arial"/>
-                <w:b w:val="false"/>
                 <w:b w:val="false"/>
                 <w:bCs w:val="false"/>
                 <w:color w:val="auto"/>
@@ -1050,9 +1033,8 @@
               </w:numPr>
               <w:suppressAutoHyphens w:val="true"/>
               <w:spacing w:before="0" w:after="0"/>
-              <w:ind w:right="176" w:hanging="0"/>
-              <w:rPr>
-                <w:b w:val="false"/>
+              <w:ind w:hanging="0" w:right="176"/>
+              <w:rPr>
                 <w:b w:val="false"/>
                 <w:bCs w:val="false"/>
               </w:rPr>
@@ -1080,9 +1062,8 @@
               </w:numPr>
               <w:suppressAutoHyphens w:val="true"/>
               <w:spacing w:before="0" w:after="0"/>
-              <w:ind w:right="176" w:hanging="0"/>
-              <w:rPr>
-                <w:b w:val="false"/>
+              <w:ind w:hanging="0" w:right="176"/>
+              <w:rPr>
                 <w:b w:val="false"/>
                 <w:bCs w:val="false"/>
               </w:rPr>
@@ -1110,7 +1091,7 @@
               </w:numPr>
               <w:suppressAutoHyphens w:val="true"/>
               <w:spacing w:before="0" w:after="0"/>
-              <w:ind w:right="176" w:hanging="0"/>
+              <w:ind w:hanging="0" w:right="176"/>
               <w:rPr/>
             </w:pPr>
             <w:r>
@@ -1131,15 +1112,14 @@
               <w:pStyle w:val="Heading3"/>
               <w:widowControl w:val="false"/>
               <w:numPr>
-                <w:ilvl w:val="2"/>
+                <w:ilvl w:val="3"/>
                 <w:numId w:val="3"/>
               </w:numPr>
               <w:suppressAutoHyphens w:val="true"/>
               <w:spacing w:before="0" w:after="0"/>
-              <w:ind w:right="176" w:hanging="0"/>
+              <w:ind w:hanging="0" w:right="176"/>
               <w:rPr>
                 <w:rFonts w:ascii="Liberation Sans" w:hAnsi="Liberation Sans" w:eastAsia="Noto Sans CJK SC Regular" w:cs="Arial"/>
-                <w:b/>
                 <w:b/>
                 <w:bCs/>
                 <w:color w:val="auto"/>
@@ -1160,7 +1140,7 @@
                 <w:szCs w:val="18"/>
                 <w:lang w:val="fr-CH" w:eastAsia="zh-CN" w:bidi="hi-IN"/>
               </w:rPr>
-              <w:t>{{ responsibleHeaderLabel }}</w:t>
+              <w:t>{{ descriptionHeaderLabel }}</w:t>
             </w:r>
           </w:p>
         </w:tc>
@@ -1179,9 +1159,8 @@
               </w:numPr>
               <w:suppressAutoHyphens w:val="true"/>
               <w:spacing w:before="0" w:after="0"/>
-              <w:ind w:right="176" w:hanging="0"/>
-              <w:rPr>
-                <w:b w:val="false"/>
+              <w:ind w:hanging="0" w:right="176"/>
+              <w:rPr>
                 <w:b w:val="false"/>
                 <w:bCs w:val="false"/>
               </w:rPr>
@@ -1209,7 +1188,7 @@
               </w:numPr>
               <w:suppressAutoHyphens w:val="true"/>
               <w:spacing w:before="0" w:after="0"/>
-              <w:ind w:right="176" w:hanging="0"/>
+              <w:ind w:hanging="0" w:right="176"/>
               <w:rPr/>
             </w:pPr>
             <w:r>
@@ -1241,10 +1220,9 @@
               </w:numPr>
               <w:suppressAutoHyphens w:val="true"/>
               <w:spacing w:before="0" w:after="0"/>
-              <w:ind w:right="176" w:hanging="0"/>
+              <w:ind w:hanging="0" w:right="176"/>
               <w:rPr>
                 <w:rFonts w:ascii="Liberation Sans" w:hAnsi="Liberation Sans" w:eastAsia="Noto Sans CJK SC Regular" w:cs="Arial"/>
-                <w:b w:val="false"/>
                 <w:b w:val="false"/>
                 <w:bCs w:val="false"/>
                 <w:color w:val="auto"/>
@@ -1265,7 +1243,7 @@
                 <w:szCs w:val="18"/>
                 <w:lang w:val="fr-CH" w:eastAsia="zh-CN" w:bidi="hi-IN"/>
               </w:rPr>
-              <w:t>{% if responsibleHeader %}{{ responsibleHeader }}{% else %}-{% endif%}</w:t>
+              <w:t>{% if descriptionHeader %}{{ descriptionHeader }}{% else %}-{% endif%}</w:t>
             </w:r>
           </w:p>
         </w:tc>
@@ -1284,9 +1262,8 @@
               </w:numPr>
               <w:suppressAutoHyphens w:val="true"/>
               <w:spacing w:before="0" w:after="0"/>
-              <w:ind w:right="176" w:hanging="0"/>
-              <w:rPr>
-                <w:b w:val="false"/>
+              <w:ind w:hanging="0" w:right="176"/>
+              <w:rPr>
                 <w:b w:val="false"/>
                 <w:bCs w:val="false"/>
               </w:rPr>
@@ -1314,10 +1291,9 @@
               </w:numPr>
               <w:suppressAutoHyphens w:val="true"/>
               <w:spacing w:before="0" w:after="0"/>
-              <w:ind w:right="176" w:hanging="0"/>
+              <w:ind w:hanging="0" w:right="176"/>
               <w:rPr>
                 <w:rFonts w:ascii="Liberation Sans" w:hAnsi="Liberation Sans" w:eastAsia="Noto Sans CJK SC Regular" w:cs="Arial"/>
-                <w:b w:val="false"/>
                 <w:b w:val="false"/>
                 <w:bCs w:val="false"/>
                 <w:color w:val="auto"/>
@@ -1360,9 +1336,8 @@
               </w:numPr>
               <w:suppressAutoHyphens w:val="true"/>
               <w:spacing w:before="0" w:after="0"/>
-              <w:ind w:right="176" w:hanging="0"/>
-              <w:rPr>
-                <w:b w:val="false"/>
+              <w:ind w:hanging="0" w:right="176"/>
+              <w:rPr>
                 <w:b w:val="false"/>
                 <w:bCs w:val="false"/>
               </w:rPr>
@@ -1390,9 +1365,8 @@
               </w:numPr>
               <w:suppressAutoHyphens w:val="true"/>
               <w:spacing w:before="0" w:after="0"/>
-              <w:ind w:right="176" w:hanging="0"/>
-              <w:rPr>
-                <w:b w:val="false"/>
+              <w:ind w:hanging="0" w:right="176"/>
+              <w:rPr>
                 <w:b w:val="false"/>
                 <w:bCs w:val="false"/>
               </w:rPr>
@@ -1420,7 +1394,7 @@
               </w:numPr>
               <w:suppressAutoHyphens w:val="true"/>
               <w:spacing w:before="0" w:after="0"/>
-              <w:ind w:right="176" w:hanging="0"/>
+              <w:ind w:hanging="0" w:right="176"/>
               <w:rPr/>
             </w:pPr>
             <w:r>
@@ -1446,11 +1420,10 @@
               </w:numPr>
               <w:suppressAutoHyphens w:val="true"/>
               <w:spacing w:before="0" w:after="0"/>
-              <w:ind w:right="176" w:hanging="0"/>
+              <w:ind w:hanging="0" w:right="176"/>
               <w:rPr>
                 <w:rFonts w:ascii="Liberation Sans" w:hAnsi="Liberation Sans" w:eastAsia="Noto Sans CJK SC Regular" w:cs="Arial"/>
                 <w:b/>
-                <w:b/>
                 <w:bCs/>
                 <w:color w:val="auto"/>
                 <w:kern w:val="2"/>
@@ -1460,17 +1433,7 @@
               </w:rPr>
             </w:pPr>
             <w:r>
-              <w:rPr>
-                <w:rFonts w:eastAsia="Noto Sans CJK SC Regular" w:cs="Arial" w:ascii="Liberation Sans" w:hAnsi="Liberation Sans"/>
-                <w:b/>
-                <w:bCs/>
-                <w:color w:val="auto"/>
-                <w:kern w:val="2"/>
-                <w:sz w:val="18"/>
-                <w:szCs w:val="18"/>
-                <w:lang w:val="fr-CH" w:eastAsia="zh-CN" w:bidi="hi-IN"/>
-              </w:rPr>
-              <w:t>{{ descriptionHeaderLabel }}</w:t>
+              <w:rPr/>
             </w:r>
           </w:p>
         </w:tc>
@@ -1489,7 +1452,7 @@
               </w:numPr>
               <w:suppressAutoHyphens w:val="true"/>
               <w:spacing w:before="0" w:after="0"/>
-              <w:ind w:right="176" w:hanging="0"/>
+              <w:ind w:hanging="0" w:right="176"/>
               <w:rPr/>
             </w:pPr>
             <w:r>
@@ -1512,10 +1475,9 @@
               </w:numPr>
               <w:suppressAutoHyphens w:val="true"/>
               <w:spacing w:before="0" w:after="0"/>
-              <w:ind w:right="176" w:hanging="0"/>
+              <w:ind w:hanging="0" w:right="176"/>
               <w:rPr>
                 <w:rFonts w:ascii="Liberation Sans" w:hAnsi="Liberation Sans" w:eastAsia="Noto Sans CJK SC Regular" w:cs="Arial"/>
-                <w:b/>
                 <w:b/>
                 <w:bCs/>
                 <w:color w:val="auto"/>
@@ -1558,11 +1520,10 @@
               </w:numPr>
               <w:suppressAutoHyphens w:val="true"/>
               <w:spacing w:before="0" w:after="0"/>
-              <w:ind w:right="176" w:hanging="0"/>
+              <w:ind w:hanging="0" w:right="176"/>
               <w:rPr>
                 <w:rFonts w:ascii="Liberation Sans" w:hAnsi="Liberation Sans" w:eastAsia="Noto Sans CJK SC Regular" w:cs="Arial"/>
                 <w:b w:val="false"/>
-                <w:b w:val="false"/>
                 <w:bCs w:val="false"/>
                 <w:color w:val="auto"/>
                 <w:kern w:val="2"/>
@@ -1572,17 +1533,7 @@
               </w:rPr>
             </w:pPr>
             <w:r>
-              <w:rPr>
-                <w:rFonts w:eastAsia="Noto Sans CJK SC Regular" w:cs="Arial" w:ascii="Liberation Sans" w:hAnsi="Liberation Sans"/>
-                <w:b w:val="false"/>
-                <w:bCs w:val="false"/>
-                <w:color w:val="auto"/>
-                <w:kern w:val="2"/>
-                <w:sz w:val="18"/>
-                <w:szCs w:val="18"/>
-                <w:lang w:val="fr-CH" w:eastAsia="zh-CN" w:bidi="hi-IN"/>
-              </w:rPr>
-              <w:t>{% if descriptionHeader %}{{ descriptionHeader }}{% else %}-{% endif%}</w:t>
+              <w:rPr/>
             </w:r>
           </w:p>
         </w:tc>
@@ -1601,7 +1552,7 @@
               </w:numPr>
               <w:suppressAutoHyphens w:val="true"/>
               <w:spacing w:before="0" w:after="0"/>
-              <w:ind w:right="176" w:hanging="0"/>
+              <w:ind w:hanging="0" w:right="176"/>
               <w:rPr/>
             </w:pPr>
             <w:r>
@@ -1624,10 +1575,9 @@
               </w:numPr>
               <w:suppressAutoHyphens w:val="true"/>
               <w:spacing w:before="0" w:after="0"/>
-              <w:ind w:right="176" w:hanging="0"/>
+              <w:ind w:hanging="0" w:right="176"/>
               <w:rPr>
                 <w:rFonts w:ascii="Liberation Sans" w:hAnsi="Liberation Sans" w:eastAsia="Noto Sans CJK SC Regular" w:cs="Arial"/>
-                <w:b w:val="false"/>
                 <w:b w:val="false"/>
                 <w:bCs w:val="false"/>
                 <w:color w:val="auto"/>
@@ -1661,7 +1611,7 @@
         <w:suppressAutoHyphens w:val="true"/>
         <w:rPr>
           <w:rFonts w:ascii="Liberation Sans" w:hAnsi="Liberation Sans" w:cs="Arial"/>
-          <w:color w:val="C0504D" w:themeColor="accent2"/>
+          <w:color w:themeColor="accent2" w:val="C0504D"/>
           <w:sz w:val="18"/>
           <w:szCs w:val="18"/>
           <w:lang w:val="fr-CH"/>
@@ -1670,7 +1620,7 @@
       <w:r>
         <w:rPr>
           <w:rFonts w:cs="Arial" w:ascii="Liberation Sans" w:hAnsi="Liberation Sans"/>
-          <w:color w:val="C0504D" w:themeColor="accent2"/>
+          <w:color w:themeColor="accent2" w:val="C0504D"/>
           <w:sz w:val="18"/>
           <w:szCs w:val="18"/>
           <w:lang w:val="fr-CH"/>
@@ -1685,12 +1635,13 @@
         <w:pStyle w:val="Normal"/>
         <w:widowControl w:val="false"/>
         <w:suppressAutoHyphens w:val="true"/>
+        <w:spacing w:before="0" w:after="0"/>
         <w:rPr/>
       </w:pPr>
       <w:r>
         <w:rPr>
           <w:rFonts w:cs="Arial" w:ascii="Liberation Sans" w:hAnsi="Liberation Sans"/>
-          <w:color w:val="C0504D" w:themeColor="accent2"/>
+          <w:color w:themeColor="accent2" w:val="C0504D"/>
           <w:sz w:val="18"/>
           <w:szCs w:val="18"/>
           <w:lang w:val="fr-CH"/>
@@ -1708,7 +1659,7 @@
       <w:r>
         <w:rPr>
           <w:rFonts w:cs="Arial" w:ascii="Liberation Sans" w:hAnsi="Liberation Sans"/>
-          <w:color w:val="4F81BD" w:themeColor="accent1"/>
+          <w:color w:themeColor="accent1" w:val="4F81BD"/>
           <w:sz w:val="18"/>
           <w:szCs w:val="18"/>
           <w:lang w:val="fr-CH"/>
@@ -1720,7 +1671,7 @@
       <w:r>
         <w:rPr>
           <w:rFonts w:cs="Arial" w:ascii="Liberation Sans" w:hAnsi="Liberation Sans"/>
-          <w:color w:val="4F81BD" w:themeColor="accent1"/>
+          <w:color w:themeColor="accent1" w:val="4F81BD"/>
           <w:sz w:val="18"/>
           <w:szCs w:val="18"/>
           <w:lang w:val="fr-CH"/>
@@ -1738,7 +1689,7 @@
       <w:r>
         <w:rPr>
           <w:rFonts w:cs="Arial" w:ascii="Liberation Sans" w:hAnsi="Liberation Sans"/>
-          <w:color w:val="4F81BD" w:themeColor="accent1"/>
+          <w:color w:themeColor="accent1" w:val="4F81BD"/>
           <w:sz w:val="18"/>
           <w:szCs w:val="18"/>
           <w:lang w:val="fr-CH"/>
@@ -1753,7 +1704,7 @@
         <w:suppressAutoHyphens w:val="true"/>
         <w:rPr>
           <w:rFonts w:ascii="Arial" w:hAnsi="Arial" w:cs="Arial"/>
-          <w:color w:val="4F81BD" w:themeColor="accent1"/>
+          <w:color w:themeColor="accent1" w:val="4F81BD"/>
           <w:sz w:val="18"/>
           <w:szCs w:val="18"/>
           <w:lang w:val="fr-CH"/>
@@ -1762,7 +1713,7 @@
       <w:r>
         <w:rPr>
           <w:rFonts w:cs="Arial" w:ascii="Liberation Sans" w:hAnsi="Liberation Sans"/>
-          <w:color w:val="4F81BD" w:themeColor="accent1"/>
+          <w:color w:themeColor="accent1" w:val="4F81BD"/>
           <w:sz w:val="18"/>
           <w:szCs w:val="18"/>
           <w:lang w:val="fr-CH"/>
@@ -1779,7 +1730,6 @@
         </w:numPr>
         <w:rPr>
           <w:rFonts w:ascii="Arial Black" w:hAnsi="Arial Black" w:cs="Arial"/>
-          <w:b w:val="false"/>
           <w:b w:val="false"/>
           <w:sz w:val="33"/>
           <w:szCs w:val="33"/>
@@ -1800,7 +1750,7 @@
       <w:r>
         <w:rPr>
           <w:rFonts w:cs="Arial" w:ascii="Liberation Sans" w:hAnsi="Liberation Sans"/>
-          <w:color w:val="C0504D" w:themeColor="accent2"/>
+          <w:color w:themeColor="accent2" w:val="C0504D"/>
           <w:sz w:val="18"/>
           <w:szCs w:val="18"/>
           <w:lang w:val="fr-CH"/>
@@ -1847,12 +1797,14 @@
               <w:widowControl w:val="false"/>
               <w:suppressAutoHyphens w:val="true"/>
               <w:jc w:val="left"/>
-              <w:rPr/>
-            </w:pPr>
-            <w:r>
-              <w:rPr>
-                <w:rFonts w:cs="Arial" w:ascii="Liberation Sans" w:hAnsi="Liberation Sans"/>
-                <w:color w:val="4F81BD" w:themeColor="accent1"/>
+              <w:rPr>
+                <w:sz w:val="20"/>
+              </w:rPr>
+            </w:pPr>
+            <w:r>
+              <w:rPr>
+                <w:rFonts w:cs="Arial" w:ascii="Liberation Sans" w:hAnsi="Liberation Sans"/>
+                <w:color w:themeColor="accent1" w:val="4F81BD"/>
                 <w:sz w:val="18"/>
                 <w:szCs w:val="18"/>
                 <w:lang w:val="fr-CH"/>
@@ -1901,7 +1853,6 @@
               <w:rPr>
                 <w:rFonts w:ascii="Liberation Sans" w:hAnsi="Liberation Sans" w:eastAsia="Noto Sans CJK SC Regular" w:cs="Arial"/>
                 <w:b/>
-                <w:b/>
                 <w:bCs/>
                 <w:color w:val="auto"/>
                 <w:kern w:val="2"/>
@@ -1933,7 +1884,6 @@
               <w:rPr>
                 <w:rFonts w:ascii="Liberation Sans" w:hAnsi="Liberation Sans" w:eastAsia="Noto Sans CJK SC Regular" w:cs="Arial"/>
                 <w:b/>
-                <w:b/>
                 <w:bCs/>
                 <w:color w:val="auto"/>
                 <w:kern w:val="2"/>
@@ -1949,7 +1899,7 @@
                 <w:bCs/>
                 <w:color w:val="auto"/>
                 <w:kern w:val="2"/>
-                <w:sz w:val="20"/>
+                <w:sz w:val="22"/>
                 <w:szCs w:val="22"/>
                 <w:lang w:val="fr-CH" w:eastAsia="zh-CN" w:bidi="hi-IN"/>
               </w:rPr>
@@ -1979,7 +1929,7 @@
               <w:jc w:val="left"/>
               <w:rPr>
                 <w:rFonts w:ascii="Liberation Sans" w:hAnsi="Liberation Sans" w:eastAsia="Noto Sans CJK SC Regular" w:cs="Arial"/>
-                <w:color w:val="4F81BD" w:themeColor="accent1"/>
+                <w:color w:themeColor="accent1" w:val="4F81BD"/>
                 <w:kern w:val="2"/>
                 <w:sz w:val="18"/>
                 <w:szCs w:val="18"/>
@@ -1989,7 +1939,7 @@
             <w:r>
               <w:rPr>
                 <w:rFonts w:eastAsia="Noto Sans CJK SC Regular" w:cs="Arial" w:ascii="Liberation Sans" w:hAnsi="Liberation Sans"/>
-                <w:color w:val="4F81BD" w:themeColor="accent1"/>
+                <w:color w:themeColor="accent1" w:val="4F81BD"/>
                 <w:kern w:val="2"/>
                 <w:sz w:val="18"/>
                 <w:szCs w:val="18"/>
@@ -2020,12 +1970,14 @@
               <w:widowControl w:val="false"/>
               <w:suppressAutoHyphens w:val="true"/>
               <w:jc w:val="left"/>
-              <w:rPr/>
-            </w:pPr>
-            <w:r>
-              <w:rPr>
-                <w:rFonts w:cs="Arial" w:ascii="Liberation Sans" w:hAnsi="Liberation Sans"/>
-                <w:color w:val="4F81BD" w:themeColor="accent1"/>
+              <w:rPr>
+                <w:sz w:val="20"/>
+              </w:rPr>
+            </w:pPr>
+            <w:r>
+              <w:rPr>
+                <w:rFonts w:cs="Arial" w:ascii="Liberation Sans" w:hAnsi="Liberation Sans"/>
+                <w:color w:themeColor="accent1" w:val="4F81BD"/>
                 <w:sz w:val="18"/>
                 <w:szCs w:val="18"/>
                 <w:lang w:val="fr-CH"/>
@@ -2045,7 +1997,7 @@
             <w:r>
               <w:rPr>
                 <w:rFonts w:cs="Arial" w:ascii="Liberation Sans" w:hAnsi="Liberation Sans"/>
-                <w:color w:val="4F81BD" w:themeColor="accent1"/>
+                <w:color w:themeColor="accent1" w:val="4F81BD"/>
                 <w:sz w:val="18"/>
                 <w:szCs w:val="18"/>
                 <w:lang w:val="fr-CH"/>
@@ -2059,7 +2011,7 @@
                 <w:i w:val="false"/>
                 <w:caps w:val="false"/>
                 <w:smallCaps w:val="false"/>
-                <w:color w:val="4F81BD" w:themeColor="accent1"/>
+                <w:color w:themeColor="accent1" w:val="4F81BD"/>
                 <w:spacing w:val="0"/>
                 <w:sz w:val="18"/>
                 <w:szCs w:val="18"/>
@@ -2070,7 +2022,7 @@
             <w:r>
               <w:rPr>
                 <w:rFonts w:cs="Arial" w:ascii="Liberation Sans" w:hAnsi="Liberation Sans"/>
-                <w:color w:val="4F81BD" w:themeColor="accent1"/>
+                <w:color w:themeColor="accent1" w:val="4F81BD"/>
                 <w:sz w:val="18"/>
                 <w:szCs w:val="18"/>
                 <w:lang w:val="fr-CH"/>
@@ -2084,7 +2036,7 @@
                 <w:i w:val="false"/>
                 <w:caps w:val="false"/>
                 <w:smallCaps w:val="false"/>
-                <w:color w:val="4F81BD" w:themeColor="accent1"/>
+                <w:color w:themeColor="accent1" w:val="4F81BD"/>
                 <w:spacing w:val="0"/>
                 <w:sz w:val="18"/>
                 <w:szCs w:val="18"/>
@@ -2095,7 +2047,7 @@
             <w:r>
               <w:rPr>
                 <w:rFonts w:cs="Arial" w:ascii="Liberation Sans" w:hAnsi="Liberation Sans"/>
-                <w:color w:val="4F81BD" w:themeColor="accent1"/>
+                <w:color w:themeColor="accent1" w:val="4F81BD"/>
                 <w:sz w:val="18"/>
                 <w:szCs w:val="18"/>
                 <w:lang w:val="fr-CH"/>
@@ -2132,7 +2084,7 @@
               </w:numPr>
               <w:suppressAutoHyphens w:val="true"/>
               <w:spacing w:before="0" w:after="0"/>
-              <w:ind w:right="176" w:hanging="0"/>
+              <w:ind w:hanging="0" w:right="176"/>
               <w:rPr/>
             </w:pPr>
             <w:r>
@@ -2186,7 +2138,9 @@
               <w:widowControl w:val="false"/>
               <w:suppressAutoHyphens w:val="true"/>
               <w:jc w:val="left"/>
-              <w:rPr/>
+              <w:rPr>
+                <w:sz w:val="20"/>
+              </w:rPr>
             </w:pPr>
             <w:r>
               <w:rPr>
@@ -2205,7 +2159,9 @@
               <w:widowControl w:val="false"/>
               <w:suppressAutoHyphens w:val="true"/>
               <w:jc w:val="left"/>
-              <w:rPr/>
+              <w:rPr>
+                <w:sz w:val="20"/>
+              </w:rPr>
             </w:pPr>
             <w:r>
               <w:rPr>
@@ -2224,7 +2180,9 @@
               <w:widowControl w:val="false"/>
               <w:suppressAutoHyphens w:val="true"/>
               <w:jc w:val="left"/>
-              <w:rPr/>
+              <w:rPr>
+                <w:sz w:val="20"/>
+              </w:rPr>
             </w:pPr>
             <w:r>
               <w:rPr>
@@ -2243,7 +2201,9 @@
               <w:widowControl w:val="false"/>
               <w:suppressAutoHyphens w:val="true"/>
               <w:jc w:val="left"/>
-              <w:rPr/>
+              <w:rPr>
+                <w:sz w:val="20"/>
+              </w:rPr>
             </w:pPr>
             <w:r>
               <w:rPr>
@@ -2262,7 +2222,9 @@
               <w:widowControl w:val="false"/>
               <w:suppressAutoHyphens w:val="true"/>
               <w:jc w:val="left"/>
-              <w:rPr/>
+              <w:rPr>
+                <w:sz w:val="20"/>
+              </w:rPr>
             </w:pPr>
             <w:r>
               <w:rPr>
@@ -2281,7 +2243,9 @@
               <w:widowControl w:val="false"/>
               <w:suppressAutoHyphens w:val="true"/>
               <w:jc w:val="left"/>
-              <w:rPr/>
+              <w:rPr>
+                <w:sz w:val="20"/>
+              </w:rPr>
             </w:pPr>
             <w:r>
               <w:rPr>
@@ -2300,7 +2264,9 @@
               <w:widowControl w:val="false"/>
               <w:suppressAutoHyphens w:val="true"/>
               <w:jc w:val="left"/>
-              <w:rPr/>
+              <w:rPr>
+                <w:sz w:val="20"/>
+              </w:rPr>
             </w:pPr>
             <w:r>
               <w:rPr>
@@ -2319,7 +2285,9 @@
               <w:widowControl w:val="false"/>
               <w:suppressAutoHyphens w:val="true"/>
               <w:jc w:val="left"/>
-              <w:rPr/>
+              <w:rPr>
+                <w:sz w:val="20"/>
+              </w:rPr>
             </w:pPr>
             <w:r>
               <w:rPr>
@@ -2338,7 +2306,9 @@
               <w:widowControl w:val="false"/>
               <w:suppressAutoHyphens w:val="true"/>
               <w:jc w:val="left"/>
-              <w:rPr/>
+              <w:rPr>
+                <w:sz w:val="20"/>
+              </w:rPr>
             </w:pPr>
             <w:r>
               <w:rPr>
@@ -2357,7 +2327,9 @@
               <w:widowControl w:val="false"/>
               <w:suppressAutoHyphens w:val="true"/>
               <w:jc w:val="left"/>
-              <w:rPr/>
+              <w:rPr>
+                <w:sz w:val="20"/>
+              </w:rPr>
             </w:pPr>
             <w:r>
               <w:rPr>
@@ -2375,9 +2347,11 @@
               <w:pStyle w:val="Normal"/>
               <w:widowControl w:val="false"/>
               <w:suppressAutoHyphens w:val="true"/>
-              <w:ind w:left="459" w:hanging="459"/>
-              <w:jc w:val="left"/>
-              <w:rPr/>
+              <w:ind w:hanging="459" w:left="459"/>
+              <w:jc w:val="left"/>
+              <w:rPr>
+                <w:sz w:val="20"/>
+              </w:rPr>
             </w:pPr>
             <w:r>
               <w:rPr>
@@ -2502,7 +2476,9 @@
               <w:widowControl w:val="false"/>
               <w:suppressAutoHyphens w:val="true"/>
               <w:jc w:val="left"/>
-              <w:rPr/>
+              <w:rPr>
+                <w:sz w:val="20"/>
+              </w:rPr>
             </w:pPr>
             <w:r>
               <w:rPr>
@@ -2521,7 +2497,9 @@
               <w:widowControl w:val="false"/>
               <w:suppressAutoHyphens w:val="true"/>
               <w:jc w:val="left"/>
-              <w:rPr/>
+              <w:rPr>
+                <w:sz w:val="20"/>
+              </w:rPr>
             </w:pPr>
             <w:r>
               <w:rPr>
@@ -2540,7 +2518,9 @@
               <w:widowControl w:val="false"/>
               <w:suppressAutoHyphens w:val="true"/>
               <w:jc w:val="left"/>
-              <w:rPr/>
+              <w:rPr>
+                <w:sz w:val="20"/>
+              </w:rPr>
             </w:pPr>
             <w:r>
               <w:rPr>
@@ -2558,9 +2538,11 @@
               <w:pStyle w:val="Normal"/>
               <w:widowControl w:val="false"/>
               <w:suppressAutoHyphens w:val="true"/>
-              <w:ind w:left="459" w:hanging="459"/>
-              <w:jc w:val="left"/>
-              <w:rPr/>
+              <w:ind w:hanging="459" w:left="459"/>
+              <w:jc w:val="left"/>
+              <w:rPr>
+                <w:sz w:val="20"/>
+              </w:rPr>
             </w:pPr>
             <w:r>
               <w:rPr>
@@ -2685,7 +2667,9 @@
               <w:widowControl w:val="false"/>
               <w:suppressAutoHyphens w:val="true"/>
               <w:jc w:val="left"/>
-              <w:rPr/>
+              <w:rPr>
+                <w:sz w:val="20"/>
+              </w:rPr>
             </w:pPr>
             <w:r>
               <w:rPr>
@@ -2704,7 +2688,9 @@
               <w:widowControl w:val="false"/>
               <w:suppressAutoHyphens w:val="true"/>
               <w:jc w:val="left"/>
-              <w:rPr/>
+              <w:rPr>
+                <w:sz w:val="20"/>
+              </w:rPr>
             </w:pPr>
             <w:r>
               <w:rPr>
@@ -2723,7 +2709,9 @@
               <w:widowControl w:val="false"/>
               <w:suppressAutoHyphens w:val="true"/>
               <w:jc w:val="left"/>
-              <w:rPr/>
+              <w:rPr>
+                <w:sz w:val="20"/>
+              </w:rPr>
             </w:pPr>
             <w:r>
               <w:rPr>
@@ -2742,7 +2730,9 @@
               <w:widowControl w:val="false"/>
               <w:suppressAutoHyphens w:val="true"/>
               <w:jc w:val="left"/>
-              <w:rPr/>
+              <w:rPr>
+                <w:sz w:val="20"/>
+              </w:rPr>
             </w:pPr>
             <w:r>
               <w:rPr>
@@ -2761,7 +2751,9 @@
               <w:widowControl w:val="false"/>
               <w:suppressAutoHyphens w:val="true"/>
               <w:jc w:val="left"/>
-              <w:rPr/>
+              <w:rPr>
+                <w:sz w:val="20"/>
+              </w:rPr>
             </w:pPr>
             <w:r>
               <w:rPr>
@@ -2780,7 +2772,9 @@
               <w:widowControl w:val="false"/>
               <w:suppressAutoHyphens w:val="true"/>
               <w:jc w:val="left"/>
-              <w:rPr/>
+              <w:rPr>
+                <w:sz w:val="20"/>
+              </w:rPr>
             </w:pPr>
             <w:r>
               <w:rPr>
@@ -2799,7 +2793,9 @@
               <w:widowControl w:val="false"/>
               <w:suppressAutoHyphens w:val="true"/>
               <w:jc w:val="left"/>
-              <w:rPr/>
+              <w:rPr>
+                <w:sz w:val="20"/>
+              </w:rPr>
             </w:pPr>
             <w:r>
               <w:rPr>
@@ -2818,7 +2814,9 @@
               <w:widowControl w:val="false"/>
               <w:suppressAutoHyphens w:val="true"/>
               <w:jc w:val="left"/>
-              <w:rPr/>
+              <w:rPr>
+                <w:sz w:val="20"/>
+              </w:rPr>
             </w:pPr>
             <w:r>
               <w:rPr>
@@ -2872,7 +2870,9 @@
                     <w:widowControl w:val="false"/>
                     <w:suppressAutoHyphens w:val="true"/>
                     <w:jc w:val="left"/>
-                    <w:rPr/>
+                    <w:rPr>
+                      <w:sz w:val="20"/>
+                    </w:rPr>
                   </w:pPr>
                   <w:r>
                     <w:rPr>
@@ -2907,7 +2907,9 @@
                     <w:widowControl w:val="false"/>
                     <w:suppressAutoHyphens w:val="true"/>
                     <w:jc w:val="left"/>
-                    <w:rPr/>
+                    <w:rPr>
+                      <w:sz w:val="20"/>
+                    </w:rPr>
                   </w:pPr>
                   <w:r>
                     <w:rPr>
@@ -2982,7 +2984,9 @@
                     <w:widowControl w:val="false"/>
                     <w:suppressAutoHyphens w:val="true"/>
                     <w:jc w:val="left"/>
-                    <w:rPr/>
+                    <w:rPr>
+                      <w:sz w:val="20"/>
+                    </w:rPr>
                   </w:pPr>
                   <w:r>
                     <w:rPr>
@@ -3013,7 +3017,9 @@
                     <w:widowControl w:val="false"/>
                     <w:suppressAutoHyphens w:val="true"/>
                     <w:jc w:val="left"/>
-                    <w:rPr/>
+                    <w:rPr>
+                      <w:sz w:val="20"/>
+                    </w:rPr>
                   </w:pPr>
                   <w:r>
                     <w:rPr>
@@ -3049,7 +3055,9 @@
                     <w:widowControl w:val="false"/>
                     <w:suppressAutoHyphens w:val="true"/>
                     <w:jc w:val="left"/>
-                    <w:rPr/>
+                    <w:rPr>
+                      <w:sz w:val="20"/>
+                    </w:rPr>
                   </w:pPr>
                   <w:r>
                     <w:rPr>
@@ -3085,7 +3093,9 @@
                     <w:widowControl w:val="false"/>
                     <w:suppressAutoHyphens w:val="true"/>
                     <w:jc w:val="left"/>
-                    <w:rPr/>
+                    <w:rPr>
+                      <w:sz w:val="20"/>
+                    </w:rPr>
                   </w:pPr>
                   <w:r>
                     <w:rPr>
@@ -3116,19 +3126,21 @@
             <w:r>
               <w:rPr>
                 <w:rFonts w:cs="Arial" w:ascii="Liberation Sans" w:hAnsi="Liberation Sans"/>
-                <w:sz w:val="20"/>
-                <w:szCs w:val="18"/>
-                <w:lang w:val="fr-CH"/>
-              </w:rPr>
-            </w:r>
-          </w:p>
-          <w:p>
-            <w:pPr>
-              <w:pStyle w:val="Normal"/>
-              <w:widowControl w:val="false"/>
-              <w:suppressAutoHyphens w:val="true"/>
-              <w:jc w:val="left"/>
-              <w:rPr/>
+                <w:sz w:val="18"/>
+                <w:szCs w:val="18"/>
+                <w:lang w:val="fr-CH"/>
+              </w:rPr>
+            </w:r>
+          </w:p>
+          <w:p>
+            <w:pPr>
+              <w:pStyle w:val="Normal"/>
+              <w:widowControl w:val="false"/>
+              <w:suppressAutoHyphens w:val="true"/>
+              <w:jc w:val="left"/>
+              <w:rPr>
+                <w:sz w:val="20"/>
+              </w:rPr>
             </w:pPr>
             <w:r>
               <w:rPr>
@@ -3146,7 +3158,9 @@
               <w:widowControl w:val="false"/>
               <w:suppressAutoHyphens w:val="true"/>
               <w:jc w:val="left"/>
-              <w:rPr/>
+              <w:rPr>
+                <w:sz w:val="20"/>
+              </w:rPr>
             </w:pPr>
             <w:r>
               <w:rPr>
@@ -3163,7 +3177,9 @@
               <w:widowControl w:val="false"/>
               <w:suppressAutoHyphens w:val="true"/>
               <w:jc w:val="left"/>
-              <w:rPr/>
+              <w:rPr>
+                <w:sz w:val="20"/>
+              </w:rPr>
             </w:pPr>
             <w:r>
               <w:rPr>
@@ -3189,7 +3205,7 @@
             <w:r>
               <w:rPr>
                 <w:rFonts w:cs="Arial" w:ascii="Liberation Sans" w:hAnsi="Liberation Sans"/>
-                <w:sz w:val="20"/>
+                <w:sz w:val="2"/>
                 <w:szCs w:val="2"/>
               </w:rPr>
             </w:r>
@@ -3213,12 +3229,14 @@
               <w:widowControl w:val="false"/>
               <w:suppressAutoHyphens w:val="true"/>
               <w:jc w:val="left"/>
-              <w:rPr/>
-            </w:pPr>
-            <w:r>
-              <w:rPr>
-                <w:rFonts w:cs="Arial" w:ascii="Liberation Sans" w:hAnsi="Liberation Sans"/>
-                <w:color w:val="4F81BD" w:themeColor="accent1"/>
+              <w:rPr>
+                <w:sz w:val="20"/>
+              </w:rPr>
+            </w:pPr>
+            <w:r>
+              <w:rPr>
+                <w:rFonts w:cs="Arial" w:ascii="Liberation Sans" w:hAnsi="Liberation Sans"/>
+                <w:color w:themeColor="accent1" w:val="4F81BD"/>
                 <w:sz w:val="18"/>
                 <w:szCs w:val="18"/>
                 <w:lang w:val="fr-CH"/>
@@ -3239,7 +3257,7 @@
       <w:r>
         <w:rPr>
           <w:rFonts w:cs="Arial" w:ascii="Liberation Sans" w:hAnsi="Liberation Sans"/>
-          <w:color w:val="4F81BD" w:themeColor="accent1"/>
+          <w:color w:themeColor="accent1" w:val="4F81BD"/>
           <w:sz w:val="18"/>
           <w:szCs w:val="18"/>
           <w:lang w:val="fr-CH"/>
@@ -3300,12 +3318,14 @@
               <w:widowControl w:val="false"/>
               <w:suppressAutoHyphens w:val="true"/>
               <w:jc w:val="left"/>
-              <w:rPr/>
-            </w:pPr>
-            <w:r>
-              <w:rPr>
-                <w:rFonts w:cs="Arial" w:ascii="Liberation Sans" w:hAnsi="Liberation Sans"/>
-                <w:color w:val="C0504D" w:themeColor="accent2"/>
+              <w:rPr>
+                <w:sz w:val="20"/>
+              </w:rPr>
+            </w:pPr>
+            <w:r>
+              <w:rPr>
+                <w:rFonts w:cs="Arial" w:ascii="Liberation Sans" w:hAnsi="Liberation Sans"/>
+                <w:color w:themeColor="accent2" w:val="C0504D"/>
                 <w:sz w:val="18"/>
                 <w:szCs w:val="18"/>
                 <w:lang w:val="fr-CH"/>
@@ -3335,12 +3355,14 @@
               <w:widowControl w:val="false"/>
               <w:suppressAutoHyphens w:val="true"/>
               <w:jc w:val="left"/>
-              <w:rPr/>
-            </w:pPr>
-            <w:r>
-              <w:rPr>
-                <w:rFonts w:cs="Arial" w:ascii="Liberation Sans" w:hAnsi="Liberation Sans"/>
-                <w:color w:val="4F81BD" w:themeColor="accent1"/>
+              <w:rPr>
+                <w:sz w:val="20"/>
+              </w:rPr>
+            </w:pPr>
+            <w:r>
+              <w:rPr>
+                <w:rFonts w:cs="Arial" w:ascii="Liberation Sans" w:hAnsi="Liberation Sans"/>
+                <w:color w:themeColor="accent1" w:val="4F81BD"/>
                 <w:sz w:val="18"/>
                 <w:szCs w:val="18"/>
                 <w:lang w:val="fr-CH"/>
@@ -3373,7 +3395,6 @@
               <w:rPr>
                 <w:rFonts w:ascii="Liberation Sans" w:hAnsi="Liberation Sans" w:eastAsia="Noto Sans CJK SC Regular" w:cs="Arial"/>
                 <w:b/>
-                <w:b/>
                 <w:bCs/>
                 <w:color w:val="auto"/>
                 <w:kern w:val="2"/>
@@ -3389,7 +3410,7 @@
                 <w:bCs/>
                 <w:color w:val="auto"/>
                 <w:kern w:val="2"/>
-                <w:sz w:val="20"/>
+                <w:sz w:val="18"/>
                 <w:szCs w:val="18"/>
                 <w:lang w:val="fr-CH" w:eastAsia="zh-CN" w:bidi="hi-IN"/>
               </w:rPr>
@@ -3403,7 +3424,6 @@
               <w:jc w:val="left"/>
               <w:rPr>
                 <w:rFonts w:ascii="Liberation Sans" w:hAnsi="Liberation Sans" w:eastAsia="Noto Sans CJK SC Regular" w:cs="Arial"/>
-                <w:b/>
                 <w:b/>
                 <w:bCs/>
                 <w:color w:val="auto"/>
@@ -3436,7 +3456,6 @@
               <w:rPr>
                 <w:rFonts w:ascii="Liberation Sans" w:hAnsi="Liberation Sans" w:eastAsia="Noto Sans CJK SC Regular" w:cs="Arial"/>
                 <w:b/>
-                <w:b/>
                 <w:bCs/>
                 <w:color w:val="auto"/>
                 <w:kern w:val="2"/>
@@ -3452,7 +3471,7 @@
                 <w:bCs/>
                 <w:color w:val="auto"/>
                 <w:kern w:val="2"/>
-                <w:sz w:val="20"/>
+                <w:sz w:val="18"/>
                 <w:szCs w:val="18"/>
                 <w:lang w:val="fr-CH" w:eastAsia="zh-CN" w:bidi="hi-IN"/>
               </w:rPr>
@@ -3482,7 +3501,7 @@
               <w:jc w:val="left"/>
               <w:rPr>
                 <w:rFonts w:ascii="Liberation Sans" w:hAnsi="Liberation Sans" w:eastAsia="Noto Sans CJK SC Regular" w:cs="Arial"/>
-                <w:color w:val="4F81BD" w:themeColor="accent1"/>
+                <w:color w:themeColor="accent1" w:val="4F81BD"/>
                 <w:kern w:val="2"/>
                 <w:sz w:val="18"/>
                 <w:szCs w:val="18"/>
@@ -3492,7 +3511,7 @@
             <w:r>
               <w:rPr>
                 <w:rFonts w:eastAsia="Noto Sans CJK SC Regular" w:cs="Arial" w:ascii="Liberation Sans" w:hAnsi="Liberation Sans"/>
-                <w:color w:val="4F81BD" w:themeColor="accent1"/>
+                <w:color w:themeColor="accent1" w:val="4F81BD"/>
                 <w:kern w:val="2"/>
                 <w:sz w:val="18"/>
                 <w:szCs w:val="18"/>
@@ -3527,7 +3546,7 @@
               <w:jc w:val="left"/>
               <w:rPr>
                 <w:rFonts w:ascii="Liberation Sans" w:hAnsi="Liberation Sans" w:eastAsia="Noto Sans CJK SC Regular" w:cs="Arial"/>
-                <w:color w:val="4F81BD" w:themeColor="accent1"/>
+                <w:color w:themeColor="accent1" w:val="4F81BD"/>
                 <w:kern w:val="2"/>
                 <w:sz w:val="18"/>
                 <w:szCs w:val="18"/>
@@ -3537,7 +3556,7 @@
             <w:r>
               <w:rPr>
                 <w:rFonts w:eastAsia="Noto Sans CJK SC Regular" w:cs="Arial" w:ascii="Liberation Sans" w:hAnsi="Liberation Sans"/>
-                <w:color w:val="4F81BD" w:themeColor="accent1"/>
+                <w:color w:themeColor="accent1" w:val="4F81BD"/>
                 <w:kern w:val="2"/>
                 <w:sz w:val="18"/>
                 <w:szCs w:val="18"/>
@@ -3575,7 +3594,7 @@
               </w:numPr>
               <w:suppressAutoHyphens w:val="true"/>
               <w:spacing w:before="0" w:after="0"/>
-              <w:ind w:right="176" w:hanging="0"/>
+              <w:ind w:hanging="0" w:right="176"/>
               <w:rPr/>
             </w:pPr>
             <w:r>
@@ -3610,7 +3629,9 @@
               <w:widowControl w:val="false"/>
               <w:suppressAutoHyphens w:val="true"/>
               <w:jc w:val="left"/>
-              <w:rPr/>
+              <w:rPr>
+                <w:sz w:val="20"/>
+              </w:rPr>
             </w:pPr>
             <w:r>
               <w:rPr>
@@ -3628,7 +3649,9 @@
               <w:widowControl w:val="false"/>
               <w:suppressAutoHyphens w:val="true"/>
               <w:jc w:val="left"/>
-              <w:rPr/>
+              <w:rPr>
+                <w:sz w:val="20"/>
+              </w:rPr>
             </w:pPr>
             <w:r>
               <w:rPr>
@@ -3646,7 +3669,9 @@
               <w:widowControl w:val="false"/>
               <w:suppressAutoHyphens w:val="true"/>
               <w:jc w:val="left"/>
-              <w:rPr/>
+              <w:rPr>
+                <w:sz w:val="20"/>
+              </w:rPr>
             </w:pPr>
             <w:r>
               <w:rPr>
@@ -3664,7 +3689,9 @@
               <w:widowControl w:val="false"/>
               <w:suppressAutoHyphens w:val="true"/>
               <w:jc w:val="left"/>
-              <w:rPr/>
+              <w:rPr>
+                <w:sz w:val="20"/>
+              </w:rPr>
             </w:pPr>
             <w:r>
               <w:rPr>
@@ -3682,7 +3709,9 @@
               <w:widowControl w:val="false"/>
               <w:suppressAutoHyphens w:val="true"/>
               <w:jc w:val="left"/>
-              <w:rPr/>
+              <w:rPr>
+                <w:sz w:val="20"/>
+              </w:rPr>
             </w:pPr>
             <w:r>
               <w:rPr>
@@ -3700,7 +3729,9 @@
               <w:widowControl w:val="false"/>
               <w:suppressAutoHyphens w:val="true"/>
               <w:jc w:val="left"/>
-              <w:rPr/>
+              <w:rPr>
+                <w:sz w:val="20"/>
+              </w:rPr>
             </w:pPr>
             <w:r>
               <w:rPr>
@@ -3718,7 +3749,9 @@
               <w:widowControl w:val="false"/>
               <w:suppressAutoHyphens w:val="true"/>
               <w:jc w:val="left"/>
-              <w:rPr/>
+              <w:rPr>
+                <w:sz w:val="20"/>
+              </w:rPr>
             </w:pPr>
             <w:r>
               <w:rPr>
@@ -3736,7 +3769,9 @@
               <w:widowControl w:val="false"/>
               <w:suppressAutoHyphens w:val="true"/>
               <w:jc w:val="left"/>
-              <w:rPr/>
+              <w:rPr>
+                <w:sz w:val="20"/>
+              </w:rPr>
             </w:pPr>
             <w:r>
               <w:rPr>
@@ -3754,7 +3789,9 @@
               <w:widowControl w:val="false"/>
               <w:suppressAutoHyphens w:val="true"/>
               <w:jc w:val="left"/>
-              <w:rPr/>
+              <w:rPr>
+                <w:sz w:val="20"/>
+              </w:rPr>
             </w:pPr>
             <w:r>
               <w:rPr>
@@ -3772,7 +3809,9 @@
               <w:widowControl w:val="false"/>
               <w:suppressAutoHyphens w:val="true"/>
               <w:jc w:val="left"/>
-              <w:rPr/>
+              <w:rPr>
+                <w:sz w:val="20"/>
+              </w:rPr>
             </w:pPr>
             <w:r>
               <w:rPr>
@@ -3789,9 +3828,11 @@
               <w:pStyle w:val="Normal"/>
               <w:widowControl w:val="false"/>
               <w:suppressAutoHyphens w:val="true"/>
-              <w:ind w:left="459" w:hanging="459"/>
-              <w:jc w:val="left"/>
-              <w:rPr/>
+              <w:ind w:hanging="459" w:left="459"/>
+              <w:jc w:val="left"/>
+              <w:rPr>
+                <w:sz w:val="20"/>
+              </w:rPr>
             </w:pPr>
             <w:r>
               <w:rPr>
@@ -3913,7 +3954,9 @@
               <w:widowControl w:val="false"/>
               <w:suppressAutoHyphens w:val="true"/>
               <w:jc w:val="left"/>
-              <w:rPr/>
+              <w:rPr>
+                <w:sz w:val="20"/>
+              </w:rPr>
             </w:pPr>
             <w:r>
               <w:rPr>
@@ -3931,7 +3974,9 @@
               <w:widowControl w:val="false"/>
               <w:suppressAutoHyphens w:val="true"/>
               <w:jc w:val="left"/>
-              <w:rPr/>
+              <w:rPr>
+                <w:sz w:val="20"/>
+              </w:rPr>
             </w:pPr>
             <w:r>
               <w:rPr>
@@ -3949,7 +3994,9 @@
               <w:widowControl w:val="false"/>
               <w:suppressAutoHyphens w:val="true"/>
               <w:jc w:val="left"/>
-              <w:rPr/>
+              <w:rPr>
+                <w:sz w:val="20"/>
+              </w:rPr>
             </w:pPr>
             <w:r>
               <w:rPr>
@@ -3966,9 +4013,11 @@
               <w:pStyle w:val="Normal"/>
               <w:widowControl w:val="false"/>
               <w:suppressAutoHyphens w:val="true"/>
-              <w:ind w:left="459" w:hanging="459"/>
-              <w:jc w:val="left"/>
-              <w:rPr/>
+              <w:ind w:hanging="459" w:left="459"/>
+              <w:jc w:val="left"/>
+              <w:rPr>
+                <w:sz w:val="20"/>
+              </w:rPr>
             </w:pPr>
             <w:r>
               <w:rPr>
@@ -4090,7 +4139,9 @@
               <w:widowControl w:val="false"/>
               <w:suppressAutoHyphens w:val="true"/>
               <w:jc w:val="left"/>
-              <w:rPr/>
+              <w:rPr>
+                <w:sz w:val="20"/>
+              </w:rPr>
             </w:pPr>
             <w:r>
               <w:rPr>
@@ -4108,7 +4159,9 @@
               <w:widowControl w:val="false"/>
               <w:suppressAutoHyphens w:val="true"/>
               <w:jc w:val="left"/>
-              <w:rPr/>
+              <w:rPr>
+                <w:sz w:val="20"/>
+              </w:rPr>
             </w:pPr>
             <w:r>
               <w:rPr>
@@ -4126,7 +4179,9 @@
               <w:widowControl w:val="false"/>
               <w:suppressAutoHyphens w:val="true"/>
               <w:jc w:val="left"/>
-              <w:rPr/>
+              <w:rPr>
+                <w:sz w:val="20"/>
+              </w:rPr>
             </w:pPr>
             <w:r>
               <w:rPr>
@@ -4144,7 +4199,9 @@
               <w:widowControl w:val="false"/>
               <w:suppressAutoHyphens w:val="true"/>
               <w:jc w:val="left"/>
-              <w:rPr/>
+              <w:rPr>
+                <w:sz w:val="20"/>
+              </w:rPr>
             </w:pPr>
             <w:r>
               <w:rPr>
@@ -4162,7 +4219,9 @@
               <w:widowControl w:val="false"/>
               <w:suppressAutoHyphens w:val="true"/>
               <w:jc w:val="left"/>
-              <w:rPr/>
+              <w:rPr>
+                <w:sz w:val="20"/>
+              </w:rPr>
             </w:pPr>
             <w:r>
               <w:rPr>
@@ -4180,7 +4239,9 @@
               <w:widowControl w:val="false"/>
               <w:suppressAutoHyphens w:val="true"/>
               <w:jc w:val="left"/>
-              <w:rPr/>
+              <w:rPr>
+                <w:sz w:val="20"/>
+              </w:rPr>
             </w:pPr>
             <w:r>
               <w:rPr>
@@ -4198,7 +4259,9 @@
               <w:widowControl w:val="false"/>
               <w:suppressAutoHyphens w:val="true"/>
               <w:jc w:val="left"/>
-              <w:rPr/>
+              <w:rPr>
+                <w:sz w:val="20"/>
+              </w:rPr>
             </w:pPr>
             <w:r>
               <w:rPr>
@@ -4216,7 +4279,9 @@
               <w:widowControl w:val="false"/>
               <w:suppressAutoHyphens w:val="true"/>
               <w:jc w:val="left"/>
-              <w:rPr/>
+              <w:rPr>
+                <w:sz w:val="20"/>
+              </w:rPr>
             </w:pPr>
             <w:r>
               <w:rPr>
@@ -4269,7 +4334,9 @@
                     <w:widowControl w:val="false"/>
                     <w:suppressAutoHyphens w:val="true"/>
                     <w:jc w:val="left"/>
-                    <w:rPr/>
+                    <w:rPr>
+                      <w:sz w:val="20"/>
+                    </w:rPr>
                   </w:pPr>
                   <w:r>
                     <w:rPr>
@@ -4304,7 +4371,9 @@
                     <w:widowControl w:val="false"/>
                     <w:suppressAutoHyphens w:val="true"/>
                     <w:jc w:val="left"/>
-                    <w:rPr/>
+                    <w:rPr>
+                      <w:sz w:val="20"/>
+                    </w:rPr>
                   </w:pPr>
                   <w:r>
                     <w:rPr>
@@ -4379,7 +4448,9 @@
                     <w:widowControl w:val="false"/>
                     <w:suppressAutoHyphens w:val="true"/>
                     <w:jc w:val="left"/>
-                    <w:rPr/>
+                    <w:rPr>
+                      <w:sz w:val="20"/>
+                    </w:rPr>
                   </w:pPr>
                   <w:r>
                     <w:rPr>
@@ -4410,7 +4481,9 @@
                     <w:widowControl w:val="false"/>
                     <w:suppressAutoHyphens w:val="true"/>
                     <w:jc w:val="left"/>
-                    <w:rPr/>
+                    <w:rPr>
+                      <w:sz w:val="20"/>
+                    </w:rPr>
                   </w:pPr>
                   <w:r>
                     <w:rPr>
@@ -4446,7 +4519,9 @@
                     <w:widowControl w:val="false"/>
                     <w:suppressAutoHyphens w:val="true"/>
                     <w:jc w:val="left"/>
-                    <w:rPr/>
+                    <w:rPr>
+                      <w:sz w:val="20"/>
+                    </w:rPr>
                   </w:pPr>
                   <w:r>
                     <w:rPr>
@@ -4482,7 +4557,9 @@
                     <w:widowControl w:val="false"/>
                     <w:suppressAutoHyphens w:val="true"/>
                     <w:jc w:val="left"/>
-                    <w:rPr/>
+                    <w:rPr>
+                      <w:sz w:val="20"/>
+                    </w:rPr>
                   </w:pPr>
                   <w:r>
                     <w:rPr>
@@ -4513,19 +4590,21 @@
             <w:r>
               <w:rPr>
                 <w:rFonts w:cs="Arial" w:ascii="Liberation Sans" w:hAnsi="Liberation Sans"/>
-                <w:sz w:val="20"/>
-                <w:szCs w:val="18"/>
-                <w:lang w:val="fr-CH"/>
-              </w:rPr>
-            </w:r>
-          </w:p>
-          <w:p>
-            <w:pPr>
-              <w:pStyle w:val="Normal"/>
-              <w:widowControl w:val="false"/>
-              <w:suppressAutoHyphens w:val="true"/>
-              <w:jc w:val="left"/>
-              <w:rPr/>
+                <w:sz w:val="18"/>
+                <w:szCs w:val="18"/>
+                <w:lang w:val="fr-CH"/>
+              </w:rPr>
+            </w:r>
+          </w:p>
+          <w:p>
+            <w:pPr>
+              <w:pStyle w:val="Normal"/>
+              <w:widowControl w:val="false"/>
+              <w:suppressAutoHyphens w:val="true"/>
+              <w:jc w:val="left"/>
+              <w:rPr>
+                <w:sz w:val="20"/>
+              </w:rPr>
             </w:pPr>
             <w:r>
               <w:rPr>
@@ -4543,7 +4622,9 @@
               <w:widowControl w:val="false"/>
               <w:suppressAutoHyphens w:val="true"/>
               <w:jc w:val="left"/>
-              <w:rPr/>
+              <w:rPr>
+                <w:sz w:val="20"/>
+              </w:rPr>
             </w:pPr>
             <w:r>
               <w:rPr>
@@ -4560,7 +4641,9 @@
               <w:widowControl w:val="false"/>
               <w:suppressAutoHyphens w:val="true"/>
               <w:jc w:val="left"/>
-              <w:rPr/>
+              <w:rPr>
+                <w:sz w:val="20"/>
+              </w:rPr>
             </w:pPr>
             <w:r>
               <w:rPr>
@@ -4586,7 +4669,7 @@
             <w:r>
               <w:rPr>
                 <w:rFonts w:cs="Arial" w:ascii="Liberation Sans" w:hAnsi="Liberation Sans"/>
-                <w:sz w:val="20"/>
+                <w:sz w:val="2"/>
                 <w:szCs w:val="2"/>
               </w:rPr>
             </w:r>
@@ -4610,12 +4693,14 @@
               <w:widowControl w:val="false"/>
               <w:suppressAutoHyphens w:val="true"/>
               <w:jc w:val="left"/>
-              <w:rPr/>
-            </w:pPr>
-            <w:r>
-              <w:rPr>
-                <w:rFonts w:cs="Arial" w:ascii="Liberation Sans" w:hAnsi="Liberation Sans"/>
-                <w:color w:val="4F81BD" w:themeColor="accent1"/>
+              <w:rPr>
+                <w:sz w:val="20"/>
+              </w:rPr>
+            </w:pPr>
+            <w:r>
+              <w:rPr>
+                <w:rFonts w:cs="Arial" w:ascii="Liberation Sans" w:hAnsi="Liberation Sans"/>
+                <w:color w:themeColor="accent1" w:val="4F81BD"/>
                 <w:sz w:val="18"/>
                 <w:szCs w:val="18"/>
                 <w:lang w:val="fr-CH"/>
@@ -4640,12 +4725,14 @@
               <w:widowControl w:val="false"/>
               <w:suppressAutoHyphens w:val="true"/>
               <w:jc w:val="left"/>
-              <w:rPr/>
-            </w:pPr>
-            <w:r>
-              <w:rPr>
-                <w:rFonts w:cs="Arial" w:ascii="Liberation Sans" w:hAnsi="Liberation Sans"/>
-                <w:color w:val="C0504D" w:themeColor="accent2"/>
+              <w:rPr>
+                <w:sz w:val="20"/>
+              </w:rPr>
+            </w:pPr>
+            <w:r>
+              <w:rPr>
+                <w:rFonts w:cs="Arial" w:ascii="Liberation Sans" w:hAnsi="Liberation Sans"/>
+                <w:color w:themeColor="accent2" w:val="C0504D"/>
                 <w:sz w:val="18"/>
                 <w:szCs w:val="18"/>
                 <w:lang w:val="fr-CH"/>
@@ -4666,7 +4753,7 @@
       <w:r>
         <w:rPr>
           <w:rFonts w:cs="Arial" w:ascii="Liberation Sans" w:hAnsi="Liberation Sans"/>
-          <w:color w:val="4F81BD" w:themeColor="accent1"/>
+          <w:color w:themeColor="accent1" w:val="4F81BD"/>
           <w:sz w:val="18"/>
           <w:szCs w:val="18"/>
           <w:lang w:val="fr-CH"/>
@@ -4684,7 +4771,7 @@
       <w:r>
         <w:rPr>
           <w:rFonts w:cs="Arial" w:ascii="Liberation Sans" w:hAnsi="Liberation Sans"/>
-          <w:color w:val="C0504D" w:themeColor="accent2"/>
+          <w:color w:themeColor="accent2" w:val="C0504D"/>
           <w:sz w:val="18"/>
           <w:szCs w:val="18"/>
           <w:lang w:val="fr-CH"/>
@@ -4695,7 +4782,7 @@
       <w:r>
         <w:rPr>
           <w:rFonts w:cs="Arial" w:ascii="Liberation Sans" w:hAnsi="Liberation Sans"/>
-          <w:color w:val="C0504D" w:themeColor="accent2"/>
+          <w:color w:themeColor="accent2" w:val="C0504D"/>
           <w:sz w:val="18"/>
           <w:szCs w:val="18"/>
           <w:lang w:val="fr-CH"/>
@@ -4706,7 +4793,7 @@
       <w:r>
         <w:rPr>
           <w:rFonts w:cs="Arial" w:ascii="Liberation Sans" w:hAnsi="Liberation Sans"/>
-          <w:color w:val="C0504D" w:themeColor="accent2"/>
+          <w:color w:themeColor="accent2" w:val="C0504D"/>
           <w:sz w:val="18"/>
           <w:szCs w:val="18"/>
           <w:lang w:val="fr-CH"/>
@@ -4967,7 +5054,7 @@
       <w:r>
         <w:rPr>
           <w:rFonts w:cs="Arial" w:ascii="Liberation Sans" w:hAnsi="Liberation Sans"/>
-          <w:color w:val="C0504D" w:themeColor="accent2"/>
+          <w:color w:themeColor="accent2" w:val="C0504D"/>
           <w:sz w:val="18"/>
           <w:szCs w:val="18"/>
           <w:lang w:val="fr-CH"/>
@@ -4985,7 +5072,7 @@
       <w:r>
         <w:rPr>
           <w:rFonts w:cs="Arial" w:ascii="Liberation Sans" w:hAnsi="Liberation Sans"/>
-          <w:color w:val="4F81BD" w:themeColor="accent1"/>
+          <w:color w:themeColor="accent1" w:val="4F81BD"/>
           <w:sz w:val="18"/>
           <w:szCs w:val="18"/>
           <w:lang w:val="fr-CH"/>
@@ -5003,7 +5090,7 @@
       <w:r>
         <w:rPr>
           <w:rFonts w:cs="Arial" w:ascii="Liberation Sans" w:hAnsi="Liberation Sans"/>
-          <w:color w:val="4F81BD" w:themeColor="accent1"/>
+          <w:color w:themeColor="accent1" w:val="4F81BD"/>
           <w:sz w:val="18"/>
           <w:szCs w:val="18"/>
           <w:lang w:val="fr-CH"/>
@@ -5013,7 +5100,7 @@
       <w:r>
         <w:rPr>
           <w:rFonts w:eastAsia="Noto Sans CJK SC Regular" w:cs="Arial" w:ascii="Liberation Sans" w:hAnsi="Liberation Sans"/>
-          <w:color w:val="4F81BD" w:themeColor="accent1"/>
+          <w:color w:themeColor="accent1" w:val="4F81BD"/>
           <w:kern w:val="2"/>
           <w:sz w:val="18"/>
           <w:szCs w:val="18"/>
@@ -5024,7 +5111,7 @@
       <w:r>
         <w:rPr>
           <w:rFonts w:cs="Arial" w:ascii="Liberation Sans" w:hAnsi="Liberation Sans"/>
-          <w:color w:val="4F81BD" w:themeColor="accent1"/>
+          <w:color w:themeColor="accent1" w:val="4F81BD"/>
           <w:sz w:val="18"/>
           <w:szCs w:val="18"/>
           <w:lang w:val="fr-CH"/>
@@ -5042,7 +5129,7 @@
       <w:r>
         <w:rPr>
           <w:rFonts w:cs="Arial" w:ascii="Liberation Sans" w:hAnsi="Liberation Sans"/>
-          <w:color w:val="C0504D" w:themeColor="accent2"/>
+          <w:color w:themeColor="accent2" w:val="C0504D"/>
           <w:sz w:val="18"/>
           <w:szCs w:val="18"/>
           <w:lang w:val="fr-CH"/>
@@ -5086,9 +5173,11 @@
               <w:pStyle w:val="Normal"/>
               <w:widowControl w:val="false"/>
               <w:suppressAutoHyphens w:val="true"/>
-              <w:ind w:left="567" w:hanging="567"/>
-              <w:jc w:val="left"/>
-              <w:rPr/>
+              <w:ind w:hanging="567" w:left="567"/>
+              <w:jc w:val="left"/>
+              <w:rPr>
+                <w:sz w:val="20"/>
+              </w:rPr>
             </w:pPr>
             <w:r>
               <w:rPr>
@@ -5217,7 +5306,7 @@
       <w:r>
         <w:rPr>
           <w:rFonts w:cs="Arial" w:ascii="Liberation Sans" w:hAnsi="Liberation Sans"/>
-          <w:color w:val="C0504D" w:themeColor="accent2"/>
+          <w:color w:themeColor="accent2" w:val="C0504D"/>
           <w:sz w:val="18"/>
           <w:szCs w:val="18"/>
           <w:lang w:val="fr-CH"/>
@@ -5235,7 +5324,7 @@
       <w:r>
         <w:rPr>
           <w:rFonts w:cs="Arial" w:ascii="Liberation Sans" w:hAnsi="Liberation Sans"/>
-          <w:color w:val="4F81BD" w:themeColor="accent1"/>
+          <w:color w:themeColor="accent1" w:val="4F81BD"/>
           <w:sz w:val="18"/>
           <w:szCs w:val="18"/>
           <w:lang w:val="fr-CH"/>
@@ -5253,7 +5342,7 @@
       <w:r>
         <w:rPr>
           <w:rFonts w:cs="Arial" w:ascii="Liberation Sans" w:hAnsi="Liberation Sans"/>
-          <w:color w:val="4F81BD" w:themeColor="accent1"/>
+          <w:color w:themeColor="accent1" w:val="4F81BD"/>
           <w:sz w:val="18"/>
           <w:szCs w:val="18"/>
           <w:lang w:val="fr-CH"/>
@@ -5271,7 +5360,7 @@
       <w:r>
         <w:rPr>
           <w:rFonts w:cs="Arial" w:ascii="Liberation Sans" w:hAnsi="Liberation Sans"/>
-          <w:color w:val="C0504D" w:themeColor="accent2"/>
+          <w:color w:themeColor="accent2" w:val="C0504D"/>
           <w:sz w:val="18"/>
           <w:szCs w:val="18"/>
           <w:lang w:val="fr-CH"/>
@@ -5286,7 +5375,7 @@
         <w:suppressAutoHyphens w:val="true"/>
         <w:rPr>
           <w:rFonts w:ascii="Arial" w:hAnsi="Arial" w:cs="Arial"/>
-          <w:color w:val="4F81BD" w:themeColor="accent1"/>
+          <w:color w:themeColor="accent1" w:val="4F81BD"/>
           <w:sz w:val="18"/>
           <w:szCs w:val="18"/>
           <w:lang w:val="fr-CH"/>
@@ -5295,7 +5384,7 @@
       <w:r>
         <w:rPr>
           <w:rFonts w:cs="Arial" w:ascii="Liberation Sans" w:hAnsi="Liberation Sans"/>
-          <w:color w:val="4F81BD" w:themeColor="accent1"/>
+          <w:color w:themeColor="accent1" w:val="4F81BD"/>
           <w:sz w:val="18"/>
           <w:szCs w:val="18"/>
           <w:lang w:val="fr-CH"/>
@@ -5313,7 +5402,7 @@
       <w:r>
         <w:rPr>
           <w:rFonts w:cs="Arial" w:ascii="Liberation Sans" w:hAnsi="Liberation Sans"/>
-          <w:color w:val="C0504D" w:themeColor="accent2"/>
+          <w:color w:themeColor="accent2" w:val="C0504D"/>
           <w:sz w:val="18"/>
           <w:szCs w:val="18"/>
           <w:lang w:val="fr-CH"/>
@@ -5378,7 +5467,7 @@
         <w:szCs w:val="18"/>
         <w:rFonts w:ascii="Calibri" w:hAnsi="Calibri"/>
       </w:rPr>
-      <w:t>4</w:t>
+      <w:t>3</w:t>
     </w:r>
     <w:r>
       <w:rPr>
@@ -5426,7 +5515,7 @@
         <w:szCs w:val="18"/>
         <w:rFonts w:ascii="Calibri" w:hAnsi="Calibri"/>
       </w:rPr>
-      <w:t>4</w:t>
+      <w:t>3</w:t>
     </w:r>
     <w:r>
       <w:rPr>
@@ -5459,7 +5548,7 @@
     <w:r>
       <w:rPr/>
       <w:drawing>
-        <wp:anchor behindDoc="1" distT="0" distB="0" distL="114300" distR="114300" simplePos="0" locked="0" layoutInCell="0" allowOverlap="1" relativeHeight="14">
+        <wp:anchor behindDoc="1" distT="0" distB="0" distL="114300" distR="114300" simplePos="0" locked="0" layoutInCell="0" allowOverlap="1" relativeHeight="13">
           <wp:simplePos x="0" y="0"/>
           <wp:positionH relativeFrom="column">
             <wp:posOffset>-808990</wp:posOffset>
@@ -5504,30 +5593,33 @@
         </wp:anchor>
       </w:drawing>
       <w:pict>
-        <v:shapetype id="_x0000_t136" coordsize="21600,21600" o:spt="136" adj="10800" path="m@9,l@10,em@11,21600l@12,21600e">
-          <v:stroke joinstyle="miter"/>
+        <v:shapetype id="_x0000_t136" coordsize="21600,21600" o:spt="136" adj="10800" path="m@7,l@8,m@5,21600l@6,21600e">
           <v:formulas>
-            <v:f eqn="val #0"/>
-            <v:f eqn="sum @0 0 10800"/>
-            <v:f eqn="sum @0 0 0"/>
-            <v:f eqn="sum width 0 @0"/>
-            <v:f eqn="prod @2 2 1"/>
-            <v:f eqn="prod @3 2 1"/>
-            <v:f eqn="if @1 @5 @4"/>
-            <v:f eqn="sum 0 @6 0"/>
-            <v:f eqn="sum width 0 @6"/>
-            <v:f eqn="if @1 0 @8"/>
-            <v:f eqn="if @1 @7 width"/>
-            <v:f eqn="if @1 @8 0"/>
-            <v:f eqn="if @1 width @7"/>
+            <v:f eqn="sum #0 0 10800"/>
+            <v:f eqn="prod #0 2 1"/>
+            <v:f eqn="sum 21600 0 @1"/>
+            <v:f eqn="sum 0 0 @2"/>
+            <v:f eqn="sum 21600 0 @3"/>
+            <v:f eqn="if @0 @3 0"/>
+            <v:f eqn="if @0 21600 @1"/>
+            <v:f eqn="if @0 0 @2"/>
+            <v:f eqn="if @0 @4 21600"/>
+            <v:f eqn="mid @5 @6"/>
+            <v:f eqn="mid @8 @5"/>
+            <v:f eqn="mid @7 @8"/>
+            <v:f eqn="mid @6 @7"/>
+            <v:f eqn="sum @6 0 @5"/>
           </v:formulas>
+          <v:path textpathok="t" o:connecttype="custom" o:connectlocs="@9,0;@10,10800;@11,21600;@12,10800" o:connectangles="270,180,90,0"/>
+          <v:textpath on="t" fitshape="t"/>
           <v:handles>
-            <v:h position="@0,21600"/>
+            <v:h position="#0,bottomRight" xrange="6629,14971"/>
           </v:handles>
+          <o:lock v:ext="edit" text="t" shapetype="t"/>
         </v:shapetype>
-        <v:shape id="PowerPlusWaterMarkObject" o:spid="shape_0" fillcolor="silver" stroked="f" o:allowincell="f" style="position:absolute;margin-left:0.15pt;margin-top:308.6pt;width:446pt;height:111.15pt;mso-wrap-style:none;v-text-anchor:middle;rotation:315;mso-position-horizontal:center;mso-position-horizontal-relative:margin;mso-position-vertical:center;mso-position-vertical-relative:margin" type="_x0000_t136">
+        <v:shape id="PowerPlusWaterMarkObject" o:spid="shape_0" adj="10800" fillcolor="silver" stroked="f" o:allowincell="f" style="position:absolute;margin-left:0.2pt;margin-top:308.65pt;width:445.95pt;height:111.1pt;mso-wrap-style:none;v-text-anchor:middle;rotation:315;mso-position-horizontal:center;mso-position-horizontal-relative:margin;mso-position-vertical:center;mso-position-vertical-relative:margin" type="_x0000_t136">
           <v:path textpathok="t"/>
-          <v:textpath on="t" fitshape="t" string="{{  draft  }}" trim="t" style="font-family:&quot;Arial&quot;;font-size:1pt"/>
+          <v:textpath on="t" fitshape="t" string="{{  draft  }}" style="font-family:&quot;Arial&quot;;font-size:1pt" trim="t"/>
           <v:fill o:detectmouseclick="t" type="solid" color2="#3f3f3f" opacity="0.5"/>
           <v:stroke color="#3465a4" joinstyle="round" endcap="flat"/>
           <w10:wrap type="none"/>
@@ -6343,7 +6435,7 @@
   <w:style w:type="paragraph" w:styleId="Heading" w:customStyle="1">
     <w:name w:val="Heading"/>
     <w:basedOn w:val="Normal"/>
-    <w:next w:val="TextBody"/>
+    <w:next w:val="BodyText"/>
     <w:qFormat/>
     <w:pPr>
       <w:keepNext w:val="true"/>
@@ -6355,7 +6447,7 @@
       <w:szCs w:val="28"/>
     </w:rPr>
   </w:style>
-  <w:style w:type="paragraph" w:styleId="TextBody">
+  <w:style w:type="paragraph" w:styleId="BodyText">
     <w:name w:val="Body Text"/>
     <w:basedOn w:val="Normal"/>
     <w:pPr>
@@ -6365,7 +6457,7 @@
   </w:style>
   <w:style w:type="paragraph" w:styleId="List">
     <w:name w:val="List"/>
-    <w:basedOn w:val="TextBody"/>
+    <w:basedOn w:val="BodyText"/>
     <w:pPr/>
     <w:rPr/>
   </w:style>
@@ -6395,7 +6487,7 @@
     <w:rPr/>
   </w:style>
   <w:style w:type="paragraph" w:styleId="Caption1">
-    <w:name w:val="caption"/>
+    <w:name w:val="caption1"/>
     <w:basedOn w:val="Normal"/>
     <w:qFormat/>
     <w:pPr>
@@ -6522,7 +6614,7 @@
     <w:rsid w:val="00636a28"/>
     <w:pPr>
       <w:spacing w:before="0" w:after="0"/>
-      <w:ind w:left="720" w:hanging="0"/>
+      <w:ind w:hanging="0" w:left="720"/>
       <w:contextualSpacing/>
     </w:pPr>
     <w:rPr>
@@ -6600,41 +6692,41 @@
 </file>
 
 <file path=word/theme/theme1.xml><?xml version="1.0" encoding="utf-8"?>
-<a:theme xmlns:a="http://schemas.openxmlformats.org/drawingml/2006/main" name="Larissa">
+<a:theme xmlns:a="http://schemas.openxmlformats.org/drawingml/2006/main" xmlns:r="http://schemas.openxmlformats.org/officeDocument/2006/relationships" name="Larissa">
   <a:themeElements>
     <a:clrScheme name="Larissa">
       <a:dk1>
-        <a:sysClr val="windowText" lastClr="000000"/>
+        <a:srgbClr val="000000"/>
       </a:dk1>
       <a:lt1>
-        <a:sysClr val="window" lastClr="FFFFFF"/>
+        <a:srgbClr val="ffffff"/>
       </a:lt1>
       <a:dk2>
-        <a:srgbClr val="1F497D"/>
+        <a:srgbClr val="1f497d"/>
       </a:dk2>
       <a:lt2>
-        <a:srgbClr val="EEECE1"/>
+        <a:srgbClr val="eeece1"/>
       </a:lt2>
       <a:accent1>
-        <a:srgbClr val="4F81BD"/>
+        <a:srgbClr val="4f81bd"/>
       </a:accent1>
       <a:accent2>
-        <a:srgbClr val="C0504D"/>
+        <a:srgbClr val="c0504d"/>
       </a:accent2>
       <a:accent3>
-        <a:srgbClr val="9BBB59"/>
+        <a:srgbClr val="9bbb59"/>
       </a:accent3>
       <a:accent4>
-        <a:srgbClr val="8064A2"/>
+        <a:srgbClr val="8064a2"/>
       </a:accent4>
       <a:accent5>
-        <a:srgbClr val="4BACC6"/>
+        <a:srgbClr val="4bacc6"/>
       </a:accent5>
       <a:accent6>
-        <a:srgbClr val="F79646"/>
+        <a:srgbClr val="f79646"/>
       </a:accent6>
       <a:hlink>
-        <a:srgbClr val="0000FF"/>
+        <a:srgbClr val="0000ff"/>
       </a:hlink>
       <a:folHlink>
         <a:srgbClr val="800080"/>
@@ -6642,245 +6734,135 @@
     </a:clrScheme>
     <a:fontScheme name="Larissa">
       <a:majorFont>
-        <a:latin typeface="Cambria"/>
+        <a:latin typeface="Cambria" pitchFamily="0" charset="1"/>
         <a:ea typeface=""/>
         <a:cs typeface=""/>
-        <a:font script="Jpan" typeface="ＭＳ ゴシック"/>
-        <a:font script="Hang" typeface="맑은 고딕"/>
-        <a:font script="Hans" typeface="宋体"/>
-        <a:font script="Hant" typeface="新細明體"/>
-        <a:font script="Arab" typeface="Times New Roman"/>
-        <a:font script="Hebr" typeface="Times New Roman"/>
-        <a:font script="Thai" typeface="Angsana New"/>
-        <a:font script="Ethi" typeface="Nyala"/>
-        <a:font script="Beng" typeface="Vrinda"/>
-        <a:font script="Gujr" typeface="Shruti"/>
-        <a:font script="Khmr" typeface="MoolBoran"/>
-        <a:font script="Knda" typeface="Tunga"/>
-        <a:font script="Guru" typeface="Raavi"/>
-        <a:font script="Cans" typeface="Euphemia"/>
-        <a:font script="Cher" typeface="Plantagenet Cherokee"/>
-        <a:font script="Yiii" typeface="Microsoft Yi Baiti"/>
-        <a:font script="Tibt" typeface="Microsoft Himalaya"/>
-        <a:font script="Thaa" typeface="MV Boli"/>
-        <a:font script="Deva" typeface="Mangal"/>
-        <a:font script="Telu" typeface="Gautami"/>
-        <a:font script="Taml" typeface="Latha"/>
-        <a:font script="Syrc" typeface="Estrangelo Edessa"/>
-        <a:font script="Orya" typeface="Kalinga"/>
-        <a:font script="Mlym" typeface="Kartika"/>
-        <a:font script="Laoo" typeface="DokChampa"/>
-        <a:font script="Sinh" typeface="Iskoola Pota"/>
-        <a:font script="Mong" typeface="Mongolian Baiti"/>
-        <a:font script="Viet" typeface="Times New Roman"/>
-        <a:font script="Uigh" typeface="Microsoft Uighur"/>
-        <a:font script="Geor" typeface="Sylfaen"/>
       </a:majorFont>
       <a:minorFont>
-        <a:latin typeface="Calibri"/>
+        <a:latin typeface="Calibri" pitchFamily="0" charset="1"/>
         <a:ea typeface=""/>
         <a:cs typeface=""/>
-        <a:font script="Jpan" typeface="ＭＳ 明朝"/>
-        <a:font script="Hang" typeface="맑은 고딕"/>
-        <a:font script="Hans" typeface="宋体"/>
-        <a:font script="Hant" typeface="新細明體"/>
-        <a:font script="Arab" typeface="Arial"/>
-        <a:font script="Hebr" typeface="Arial"/>
-        <a:font script="Thai" typeface="Cordia New"/>
-        <a:font script="Ethi" typeface="Nyala"/>
-        <a:font script="Beng" typeface="Vrinda"/>
-        <a:font script="Gujr" typeface="Shruti"/>
-        <a:font script="Khmr" typeface="DaunPenh"/>
-        <a:font script="Knda" typeface="Tunga"/>
-        <a:font script="Guru" typeface="Raavi"/>
-        <a:font script="Cans" typeface="Euphemia"/>
-        <a:font script="Cher" typeface="Plantagenet Cherokee"/>
-        <a:font script="Yiii" typeface="Microsoft Yi Baiti"/>
-        <a:font script="Tibt" typeface="Microsoft Himalaya"/>
-        <a:font script="Thaa" typeface="MV Boli"/>
-        <a:font script="Deva" typeface="Mangal"/>
-        <a:font script="Telu" typeface="Gautami"/>
-        <a:font script="Taml" typeface="Latha"/>
-        <a:font script="Syrc" typeface="Estrangelo Edessa"/>
-        <a:font script="Orya" typeface="Kalinga"/>
-        <a:font script="Mlym" typeface="Kartika"/>
-        <a:font script="Laoo" typeface="DokChampa"/>
-        <a:font script="Sinh" typeface="Iskoola Pota"/>
-        <a:font script="Mong" typeface="Mongolian Baiti"/>
-        <a:font script="Viet" typeface="Arial"/>
-        <a:font script="Uigh" typeface="Microsoft Uighur"/>
-        <a:font script="Geor" typeface="Sylfaen"/>
       </a:minorFont>
     </a:fontScheme>
-    <a:fmtScheme name="Larissa">
+    <a:fmtScheme>
       <a:fillStyleLst>
         <a:solidFill>
           <a:schemeClr val="phClr"/>
         </a:solidFill>
-        <a:gradFill rotWithShape="1">
+        <a:gradFill>
           <a:gsLst>
             <a:gs pos="0">
               <a:schemeClr val="phClr">
                 <a:tint val="50000"/>
-                <a:satMod val="300000"/>
               </a:schemeClr>
             </a:gs>
             <a:gs pos="35000">
               <a:schemeClr val="phClr">
                 <a:tint val="37000"/>
-                <a:satMod val="300000"/>
               </a:schemeClr>
             </a:gs>
             <a:gs pos="100000">
               <a:schemeClr val="phClr">
                 <a:tint val="15000"/>
-                <a:satMod val="350000"/>
               </a:schemeClr>
             </a:gs>
           </a:gsLst>
           <a:lin ang="16200000" scaled="1"/>
+          <a:tileRect l="0" t="0" r="0" b="0"/>
         </a:gradFill>
-        <a:gradFill rotWithShape="1">
+        <a:gradFill>
           <a:gsLst>
             <a:gs pos="0">
               <a:schemeClr val="phClr">
                 <a:shade val="51000"/>
-                <a:satMod val="130000"/>
               </a:schemeClr>
             </a:gs>
             <a:gs pos="80000">
               <a:schemeClr val="phClr">
                 <a:shade val="93000"/>
-                <a:satMod val="130000"/>
               </a:schemeClr>
             </a:gs>
             <a:gs pos="100000">
               <a:schemeClr val="phClr">
                 <a:shade val="94000"/>
-                <a:satMod val="135000"/>
               </a:schemeClr>
             </a:gs>
           </a:gsLst>
           <a:lin ang="16200000" scaled="0"/>
+          <a:tileRect l="0" t="0" r="0" b="0"/>
         </a:gradFill>
       </a:fillStyleLst>
       <a:lnStyleLst>
         <a:ln w="9525" cap="flat" cmpd="sng" algn="ctr">
-          <a:solidFill>
-            <a:schemeClr val="phClr">
-              <a:shade val="95000"/>
-              <a:satMod val="105000"/>
-            </a:schemeClr>
-          </a:solidFill>
           <a:prstDash val="solid"/>
         </a:ln>
         <a:ln w="25400" cap="flat" cmpd="sng" algn="ctr">
-          <a:solidFill>
-            <a:schemeClr val="phClr"/>
-          </a:solidFill>
           <a:prstDash val="solid"/>
         </a:ln>
         <a:ln w="38100" cap="flat" cmpd="sng" algn="ctr">
-          <a:solidFill>
-            <a:schemeClr val="phClr"/>
-          </a:solidFill>
           <a:prstDash val="solid"/>
         </a:ln>
       </a:lnStyleLst>
       <a:effectStyleLst>
         <a:effectStyle>
-          <a:effectLst>
-            <a:outerShdw blurRad="40000" dist="20000" dir="5400000" rotWithShape="0">
-              <a:srgbClr val="000000">
-                <a:alpha val="38000"/>
-              </a:srgbClr>
-            </a:outerShdw>
-          </a:effectLst>
+          <a:effectLst/>
         </a:effectStyle>
         <a:effectStyle>
-          <a:effectLst>
-            <a:outerShdw blurRad="40000" dist="23000" dir="5400000" rotWithShape="0">
-              <a:srgbClr val="000000">
-                <a:alpha val="35000"/>
-              </a:srgbClr>
-            </a:outerShdw>
-          </a:effectLst>
+          <a:effectLst/>
         </a:effectStyle>
         <a:effectStyle>
-          <a:effectLst>
-            <a:outerShdw blurRad="40000" dist="23000" dir="5400000" rotWithShape="0">
-              <a:srgbClr val="000000">
-                <a:alpha val="35000"/>
-              </a:srgbClr>
-            </a:outerShdw>
-          </a:effectLst>
-          <a:scene3d>
-            <a:camera prst="orthographicFront">
-              <a:rot lat="0" lon="0" rev="0"/>
-            </a:camera>
-            <a:lightRig rig="threePt" dir="t">
-              <a:rot lat="0" lon="0" rev="1200000"/>
-            </a:lightRig>
-          </a:scene3d>
-          <a:sp3d>
-            <a:bevelT w="63500" h="25400"/>
-          </a:sp3d>
+          <a:effectLst/>
         </a:effectStyle>
       </a:effectStyleLst>
       <a:bgFillStyleLst>
         <a:solidFill>
           <a:schemeClr val="phClr"/>
         </a:solidFill>
-        <a:gradFill rotWithShape="1">
+        <a:gradFill>
           <a:gsLst>
             <a:gs pos="0">
               <a:schemeClr val="phClr">
                 <a:tint val="40000"/>
-                <a:satMod val="350000"/>
               </a:schemeClr>
             </a:gs>
             <a:gs pos="40000">
               <a:schemeClr val="phClr">
                 <a:tint val="45000"/>
                 <a:shade val="99000"/>
-                <a:satMod val="350000"/>
               </a:schemeClr>
             </a:gs>
             <a:gs pos="100000">
               <a:schemeClr val="phClr">
                 <a:shade val="20000"/>
-                <a:satMod val="255000"/>
               </a:schemeClr>
             </a:gs>
           </a:gsLst>
           <a:path path="circle">
             <a:fillToRect l="50000" t="-80000" r="50000" b="180000"/>
           </a:path>
+          <a:tileRect l="0" t="0" r="0" b="0"/>
         </a:gradFill>
-        <a:gradFill rotWithShape="1">
+        <a:gradFill>
           <a:gsLst>
             <a:gs pos="0">
               <a:schemeClr val="phClr">
                 <a:tint val="80000"/>
-                <a:satMod val="300000"/>
               </a:schemeClr>
             </a:gs>
             <a:gs pos="100000">
               <a:schemeClr val="phClr">
                 <a:shade val="30000"/>
-                <a:satMod val="200000"/>
               </a:schemeClr>
             </a:gs>
           </a:gsLst>
           <a:path path="circle">
             <a:fillToRect l="50000" t="50000" r="50000" b="50000"/>
           </a:path>
+          <a:tileRect l="0" t="0" r="0" b="0"/>
         </a:gradFill>
       </a:bgFillStyleLst>
     </a:fmtScheme>
   </a:themeElements>
-  <a:objectDefaults/>
-  <a:extraClrSchemeLst/>
 </a:theme>
 </file>
 

</xml_diff>

<commit_message>
fix(dms): show calculated float answers in generated PDF
Process calculated float questions in the DMS to ensure that
calculated float answers can be shown in the generated PDF.
</commit_message>
<xml_diff>
--- a/document-merge-service/kt_bern/templatefiles/form.docx
+++ b/document-merge-service/kt_bern/templatefiles/form.docx
@@ -9,7 +9,7 @@
         <w:suppressAutoHyphens w:val="true"/>
         <w:bidi w:val="0"/>
         <w:spacing w:before="0" w:after="0"/>
-        <w:ind w:hanging="0" w:left="4229" w:right="0"/>
+        <w:ind w:left="4229" w:right="0" w:hanging="0"/>
         <w:jc w:val="left"/>
         <w:rPr>
           <w:rFonts w:cs="Arial"/>
@@ -30,7 +30,7 @@
         <w:suppressAutoHyphens w:val="true"/>
         <w:bidi w:val="0"/>
         <w:spacing w:before="0" w:after="0"/>
-        <w:ind w:hanging="0" w:left="4229" w:right="0"/>
+        <w:ind w:left="4229" w:right="0" w:hanging="0"/>
         <w:jc w:val="left"/>
         <w:rPr/>
       </w:pPr>
@@ -107,10 +107,10 @@
       <w:pPr>
         <w:pStyle w:val="FrameContents"/>
         <w:suppressAutoHyphens w:val="true"/>
-        <w:overflowPunct w:val="true"/>
+        <w:overflowPunct w:val="false"/>
         <w:bidi w:val="0"/>
         <w:spacing w:before="114" w:after="114"/>
-        <w:ind w:hanging="0" w:left="4229" w:right="0"/>
+        <w:ind w:left="4229" w:right="0" w:hanging="0"/>
         <w:jc w:val="left"/>
         <w:rPr/>
       </w:pPr>
@@ -132,13 +132,14 @@
         <w:pStyle w:val="FrameContents"/>
         <w:widowControl w:val="false"/>
         <w:suppressAutoHyphens w:val="true"/>
-        <w:overflowPunct w:val="true"/>
+        <w:overflowPunct w:val="false"/>
         <w:bidi w:val="0"/>
         <w:spacing w:before="114" w:after="114"/>
-        <w:ind w:hanging="0" w:left="4229" w:right="0"/>
+        <w:ind w:left="4229" w:right="0" w:hanging="0"/>
         <w:jc w:val="left"/>
         <w:rPr>
           <w:rFonts w:ascii="Liberation Sans" w:hAnsi="Liberation Sans" w:cs="Arial"/>
+          <w:b w:val="false"/>
           <w:b w:val="false"/>
           <w:bCs w:val="false"/>
           <w:color w:val="808080"/>
@@ -165,10 +166,10 @@
         <w:pStyle w:val="FrameContents"/>
         <w:widowControl w:val="false"/>
         <w:suppressAutoHyphens w:val="true"/>
-        <w:overflowPunct w:val="true"/>
+        <w:overflowPunct w:val="false"/>
         <w:bidi w:val="0"/>
         <w:spacing w:before="114" w:after="114"/>
-        <w:ind w:hanging="0" w:left="4229" w:right="0"/>
+        <w:ind w:left="4229" w:right="0" w:hanging="0"/>
         <w:jc w:val="left"/>
         <w:rPr/>
       </w:pPr>
@@ -192,7 +193,7 @@
         <w:suppressAutoHyphens w:val="true"/>
         <w:bidi w:val="0"/>
         <w:spacing w:before="0" w:after="15"/>
-        <w:ind w:hanging="0" w:left="4229" w:right="0"/>
+        <w:ind w:left="4229" w:right="0" w:hanging="0"/>
         <w:jc w:val="left"/>
         <w:rPr/>
       </w:pPr>
@@ -235,7 +236,7 @@
               </w:numPr>
               <w:suppressAutoHyphens w:val="true"/>
               <w:spacing w:before="0" w:after="0"/>
-              <w:ind w:hanging="0" w:right="176"/>
+              <w:ind w:right="176" w:hanging="0"/>
               <w:rPr/>
             </w:pPr>
             <w:r>
@@ -264,7 +265,7 @@
               </w:numPr>
               <w:suppressAutoHyphens w:val="true"/>
               <w:spacing w:before="0" w:after="0"/>
-              <w:ind w:hanging="0" w:right="176"/>
+              <w:ind w:right="176" w:hanging="0"/>
               <w:rPr/>
             </w:pPr>
             <w:r>
@@ -287,7 +288,7 @@
               </w:numPr>
               <w:suppressAutoHyphens w:val="true"/>
               <w:spacing w:before="0" w:after="0"/>
-              <w:ind w:hanging="0" w:right="176"/>
+              <w:ind w:right="176" w:hanging="0"/>
               <w:rPr/>
             </w:pPr>
             <w:r>
@@ -316,6 +317,7 @@
               <w:rPr>
                 <w:rFonts w:ascii="Liberation Sans" w:hAnsi="Liberation Sans" w:eastAsia="Noto Sans CJK SC Regular" w:cs="Arial"/>
                 <w:b w:val="false"/>
+                <w:b w:val="false"/>
                 <w:bCs w:val="false"/>
                 <w:color w:val="auto"/>
                 <w:kern w:val="2"/>
@@ -351,6 +353,7 @@
               <w:rPr>
                 <w:rFonts w:ascii="Liberation Sans" w:hAnsi="Liberation Sans" w:eastAsia="Noto Sans CJK SC Regular" w:cs="Arial"/>
                 <w:b w:val="false"/>
+                <w:b w:val="false"/>
                 <w:bCs w:val="false"/>
                 <w:color w:val="auto"/>
                 <w:kern w:val="2"/>
@@ -384,6 +387,7 @@
               <w:widowControl w:val="false"/>
               <w:rPr>
                 <w:rFonts w:ascii="Liberation Sans" w:hAnsi="Liberation Sans" w:eastAsia="Noto Sans CJK SC Regular" w:cs="Arial"/>
+                <w:b w:val="false"/>
                 <w:b w:val="false"/>
                 <w:bCs w:val="false"/>
                 <w:color w:val="auto"/>
@@ -423,6 +427,7 @@
               <w:rPr>
                 <w:rFonts w:ascii="Liberation Sans" w:hAnsi="Liberation Sans" w:eastAsia="Noto Sans CJK SC Regular" w:cs="Arial"/>
                 <w:b w:val="false"/>
+                <w:b w:val="false"/>
                 <w:bCs w:val="false"/>
                 <w:color w:val="auto"/>
                 <w:kern w:val="2"/>
@@ -456,6 +461,7 @@
               <w:widowControl w:val="false"/>
               <w:rPr>
                 <w:rFonts w:ascii="Liberation Sans" w:hAnsi="Liberation Sans" w:eastAsia="Noto Sans CJK SC Regular" w:cs="Arial"/>
+                <w:b w:val="false"/>
                 <w:b w:val="false"/>
                 <w:bCs w:val="false"/>
                 <w:color w:val="auto"/>
@@ -513,9 +519,10 @@
               </w:numPr>
               <w:suppressAutoHyphens w:val="true"/>
               <w:spacing w:before="0" w:after="0"/>
-              <w:ind w:hanging="0" w:right="176"/>
+              <w:ind w:right="176" w:hanging="0"/>
               <w:rPr>
                 <w:rFonts w:ascii="Liberation Sans" w:hAnsi="Liberation Sans" w:eastAsia="Noto Sans CJK SC Regular" w:cs="Arial"/>
+                <w:b/>
                 <w:b/>
                 <w:bCs/>
                 <w:color w:val="auto"/>
@@ -555,7 +562,7 @@
               </w:numPr>
               <w:suppressAutoHyphens w:val="true"/>
               <w:spacing w:before="0" w:after="0"/>
-              <w:ind w:hanging="0" w:right="176"/>
+              <w:ind w:right="176" w:hanging="0"/>
               <w:rPr/>
             </w:pPr>
             <w:r>
@@ -578,9 +585,10 @@
               </w:numPr>
               <w:suppressAutoHyphens w:val="true"/>
               <w:spacing w:before="0" w:after="0"/>
-              <w:ind w:hanging="0" w:right="176"/>
+              <w:ind w:right="176" w:hanging="0"/>
               <w:rPr>
                 <w:rFonts w:ascii="Liberation Sans" w:hAnsi="Liberation Sans" w:eastAsia="Noto Sans CJK SC Regular" w:cs="Arial"/>
+                <w:b/>
                 <w:b/>
                 <w:bCs/>
                 <w:color w:val="auto"/>
@@ -620,6 +628,7 @@
               <w:rPr>
                 <w:rFonts w:ascii="Liberation Sans" w:hAnsi="Liberation Sans" w:eastAsia="Noto Sans CJK SC Regular" w:cs="Arial"/>
                 <w:b w:val="false"/>
+                <w:b w:val="false"/>
                 <w:bCs w:val="false"/>
                 <w:color w:val="auto"/>
                 <w:kern w:val="2"/>
@@ -658,8 +667,9 @@
               </w:numPr>
               <w:suppressAutoHyphens w:val="true"/>
               <w:spacing w:before="0" w:after="0"/>
-              <w:ind w:hanging="0" w:right="176"/>
-              <w:rPr>
+              <w:ind w:right="176" w:hanging="0"/>
+              <w:rPr>
+                <w:b w:val="false"/>
                 <w:b w:val="false"/>
                 <w:bCs w:val="false"/>
               </w:rPr>
@@ -683,6 +693,7 @@
               <w:widowControl w:val="false"/>
               <w:rPr>
                 <w:rFonts w:ascii="Liberation Sans" w:hAnsi="Liberation Sans" w:eastAsia="Noto Sans CJK SC Regular" w:cs="Arial"/>
+                <w:b w:val="false"/>
                 <w:b w:val="false"/>
                 <w:bCs w:val="false"/>
                 <w:color w:val="auto"/>
@@ -725,8 +736,9 @@
               </w:numPr>
               <w:suppressAutoHyphens w:val="true"/>
               <w:spacing w:before="0" w:after="0"/>
-              <w:ind w:hanging="0" w:right="176"/>
-              <w:rPr>
+              <w:ind w:right="176" w:hanging="0"/>
+              <w:rPr>
+                <w:b w:val="false"/>
                 <w:b w:val="false"/>
                 <w:bCs w:val="false"/>
               </w:rPr>
@@ -754,8 +766,9 @@
               </w:numPr>
               <w:suppressAutoHyphens w:val="true"/>
               <w:spacing w:before="0" w:after="0"/>
-              <w:ind w:hanging="0" w:right="176"/>
-              <w:rPr>
+              <w:ind w:right="176" w:hanging="0"/>
+              <w:rPr>
+                <w:b w:val="false"/>
                 <w:b w:val="false"/>
                 <w:bCs w:val="false"/>
               </w:rPr>
@@ -783,7 +796,7 @@
               </w:numPr>
               <w:suppressAutoHyphens w:val="true"/>
               <w:spacing w:before="0" w:after="0"/>
-              <w:ind w:hanging="0" w:right="176"/>
+              <w:ind w:right="176" w:hanging="0"/>
               <w:rPr/>
             </w:pPr>
             <w:r>
@@ -809,7 +822,7 @@
               </w:numPr>
               <w:suppressAutoHyphens w:val="true"/>
               <w:spacing w:before="0" w:after="0"/>
-              <w:ind w:hanging="0" w:right="176"/>
+              <w:ind w:right="176" w:hanging="0"/>
               <w:rPr/>
             </w:pPr>
             <w:r>
@@ -838,8 +851,9 @@
               </w:numPr>
               <w:suppressAutoHyphens w:val="true"/>
               <w:spacing w:before="0" w:after="0"/>
-              <w:ind w:hanging="0" w:right="176"/>
-              <w:rPr>
+              <w:ind w:right="176" w:hanging="0"/>
+              <w:rPr>
+                <w:b w:val="false"/>
                 <w:b w:val="false"/>
                 <w:bCs w:val="false"/>
               </w:rPr>
@@ -867,7 +881,7 @@
               </w:numPr>
               <w:suppressAutoHyphens w:val="true"/>
               <w:spacing w:before="0" w:after="0"/>
-              <w:ind w:hanging="0" w:right="176"/>
+              <w:ind w:right="176" w:hanging="0"/>
               <w:rPr/>
             </w:pPr>
             <w:r>
@@ -899,8 +913,9 @@
               </w:numPr>
               <w:suppressAutoHyphens w:val="true"/>
               <w:spacing w:before="0" w:after="0"/>
-              <w:ind w:hanging="0" w:right="176"/>
-              <w:rPr>
+              <w:ind w:right="176" w:hanging="0"/>
+              <w:rPr>
+                <w:b w:val="false"/>
                 <w:b w:val="false"/>
                 <w:bCs w:val="false"/>
               </w:rPr>
@@ -959,8 +974,9 @@
               </w:numPr>
               <w:suppressAutoHyphens w:val="true"/>
               <w:spacing w:before="0" w:after="0"/>
-              <w:ind w:hanging="0" w:right="176"/>
-              <w:rPr>
+              <w:ind w:right="176" w:hanging="0"/>
+              <w:rPr>
+                <w:b w:val="false"/>
                 <w:b w:val="false"/>
                 <w:bCs w:val="false"/>
               </w:rPr>
@@ -988,9 +1004,10 @@
               </w:numPr>
               <w:suppressAutoHyphens w:val="true"/>
               <w:spacing w:before="0" w:after="0"/>
-              <w:ind w:hanging="0" w:right="176"/>
+              <w:ind w:right="176" w:hanging="0"/>
               <w:rPr>
                 <w:rFonts w:ascii="Liberation Sans" w:hAnsi="Liberation Sans" w:eastAsia="Noto Sans CJK SC Regular" w:cs="Arial"/>
+                <w:b w:val="false"/>
                 <w:b w:val="false"/>
                 <w:bCs w:val="false"/>
                 <w:color w:val="auto"/>
@@ -1033,8 +1050,9 @@
               </w:numPr>
               <w:suppressAutoHyphens w:val="true"/>
               <w:spacing w:before="0" w:after="0"/>
-              <w:ind w:hanging="0" w:right="176"/>
-              <w:rPr>
+              <w:ind w:right="176" w:hanging="0"/>
+              <w:rPr>
+                <w:b w:val="false"/>
                 <w:b w:val="false"/>
                 <w:bCs w:val="false"/>
               </w:rPr>
@@ -1062,8 +1080,9 @@
               </w:numPr>
               <w:suppressAutoHyphens w:val="true"/>
               <w:spacing w:before="0" w:after="0"/>
-              <w:ind w:hanging="0" w:right="176"/>
-              <w:rPr>
+              <w:ind w:right="176" w:hanging="0"/>
+              <w:rPr>
+                <w:b w:val="false"/>
                 <w:b w:val="false"/>
                 <w:bCs w:val="false"/>
               </w:rPr>
@@ -1091,7 +1110,7 @@
               </w:numPr>
               <w:suppressAutoHyphens w:val="true"/>
               <w:spacing w:before="0" w:after="0"/>
-              <w:ind w:hanging="0" w:right="176"/>
+              <w:ind w:right="176" w:hanging="0"/>
               <w:rPr/>
             </w:pPr>
             <w:r>
@@ -1117,9 +1136,10 @@
               </w:numPr>
               <w:suppressAutoHyphens w:val="true"/>
               <w:spacing w:before="0" w:after="0"/>
-              <w:ind w:hanging="0" w:right="176"/>
+              <w:ind w:right="176" w:hanging="0"/>
               <w:rPr>
                 <w:rFonts w:ascii="Liberation Sans" w:hAnsi="Liberation Sans" w:eastAsia="Noto Sans CJK SC Regular" w:cs="Arial"/>
+                <w:b/>
                 <w:b/>
                 <w:bCs/>
                 <w:color w:val="auto"/>
@@ -1159,8 +1179,9 @@
               </w:numPr>
               <w:suppressAutoHyphens w:val="true"/>
               <w:spacing w:before="0" w:after="0"/>
-              <w:ind w:hanging="0" w:right="176"/>
-              <w:rPr>
+              <w:ind w:right="176" w:hanging="0"/>
+              <w:rPr>
+                <w:b w:val="false"/>
                 <w:b w:val="false"/>
                 <w:bCs w:val="false"/>
               </w:rPr>
@@ -1188,7 +1209,7 @@
               </w:numPr>
               <w:suppressAutoHyphens w:val="true"/>
               <w:spacing w:before="0" w:after="0"/>
-              <w:ind w:hanging="0" w:right="176"/>
+              <w:ind w:right="176" w:hanging="0"/>
               <w:rPr/>
             </w:pPr>
             <w:r>
@@ -1220,9 +1241,10 @@
               </w:numPr>
               <w:suppressAutoHyphens w:val="true"/>
               <w:spacing w:before="0" w:after="0"/>
-              <w:ind w:hanging="0" w:right="176"/>
+              <w:ind w:right="176" w:hanging="0"/>
               <w:rPr>
                 <w:rFonts w:ascii="Liberation Sans" w:hAnsi="Liberation Sans" w:eastAsia="Noto Sans CJK SC Regular" w:cs="Arial"/>
+                <w:b w:val="false"/>
                 <w:b w:val="false"/>
                 <w:bCs w:val="false"/>
                 <w:color w:val="auto"/>
@@ -1262,8 +1284,9 @@
               </w:numPr>
               <w:suppressAutoHyphens w:val="true"/>
               <w:spacing w:before="0" w:after="0"/>
-              <w:ind w:hanging="0" w:right="176"/>
-              <w:rPr>
+              <w:ind w:right="176" w:hanging="0"/>
+              <w:rPr>
+                <w:b w:val="false"/>
                 <w:b w:val="false"/>
                 <w:bCs w:val="false"/>
               </w:rPr>
@@ -1291,9 +1314,10 @@
               </w:numPr>
               <w:suppressAutoHyphens w:val="true"/>
               <w:spacing w:before="0" w:after="0"/>
-              <w:ind w:hanging="0" w:right="176"/>
+              <w:ind w:right="176" w:hanging="0"/>
               <w:rPr>
                 <w:rFonts w:ascii="Liberation Sans" w:hAnsi="Liberation Sans" w:eastAsia="Noto Sans CJK SC Regular" w:cs="Arial"/>
+                <w:b w:val="false"/>
                 <w:b w:val="false"/>
                 <w:bCs w:val="false"/>
                 <w:color w:val="auto"/>
@@ -1336,8 +1360,9 @@
               </w:numPr>
               <w:suppressAutoHyphens w:val="true"/>
               <w:spacing w:before="0" w:after="0"/>
-              <w:ind w:hanging="0" w:right="176"/>
-              <w:rPr>
+              <w:ind w:right="176" w:hanging="0"/>
+              <w:rPr>
+                <w:b w:val="false"/>
                 <w:b w:val="false"/>
                 <w:bCs w:val="false"/>
               </w:rPr>
@@ -1365,8 +1390,9 @@
               </w:numPr>
               <w:suppressAutoHyphens w:val="true"/>
               <w:spacing w:before="0" w:after="0"/>
-              <w:ind w:hanging="0" w:right="176"/>
-              <w:rPr>
+              <w:ind w:right="176" w:hanging="0"/>
+              <w:rPr>
+                <w:b w:val="false"/>
                 <w:b w:val="false"/>
                 <w:bCs w:val="false"/>
               </w:rPr>
@@ -1394,7 +1420,7 @@
               </w:numPr>
               <w:suppressAutoHyphens w:val="true"/>
               <w:spacing w:before="0" w:after="0"/>
-              <w:ind w:hanging="0" w:right="176"/>
+              <w:ind w:right="176" w:hanging="0"/>
               <w:rPr/>
             </w:pPr>
             <w:r>
@@ -1420,10 +1446,11 @@
               </w:numPr>
               <w:suppressAutoHyphens w:val="true"/>
               <w:spacing w:before="0" w:after="0"/>
-              <w:ind w:hanging="0" w:right="176"/>
+              <w:ind w:right="176" w:hanging="0"/>
               <w:rPr>
                 <w:rFonts w:ascii="Liberation Sans" w:hAnsi="Liberation Sans" w:eastAsia="Noto Sans CJK SC Regular" w:cs="Arial"/>
                 <w:b/>
+                <w:b/>
                 <w:bCs/>
                 <w:color w:val="auto"/>
                 <w:kern w:val="2"/>
@@ -1433,7 +1460,16 @@
               </w:rPr>
             </w:pPr>
             <w:r>
-              <w:rPr/>
+              <w:rPr>
+                <w:rFonts w:eastAsia="Noto Sans CJK SC Regular" w:cs="Arial" w:ascii="Liberation Sans" w:hAnsi="Liberation Sans"/>
+                <w:b/>
+                <w:bCs/>
+                <w:color w:val="auto"/>
+                <w:kern w:val="2"/>
+                <w:sz w:val="18"/>
+                <w:szCs w:val="18"/>
+                <w:lang w:val="fr-CH" w:eastAsia="zh-CN" w:bidi="hi-IN"/>
+              </w:rPr>
             </w:r>
           </w:p>
         </w:tc>
@@ -1452,7 +1488,7 @@
               </w:numPr>
               <w:suppressAutoHyphens w:val="true"/>
               <w:spacing w:before="0" w:after="0"/>
-              <w:ind w:hanging="0" w:right="176"/>
+              <w:ind w:right="176" w:hanging="0"/>
               <w:rPr/>
             </w:pPr>
             <w:r>
@@ -1475,9 +1511,10 @@
               </w:numPr>
               <w:suppressAutoHyphens w:val="true"/>
               <w:spacing w:before="0" w:after="0"/>
-              <w:ind w:hanging="0" w:right="176"/>
+              <w:ind w:right="176" w:hanging="0"/>
               <w:rPr>
                 <w:rFonts w:ascii="Liberation Sans" w:hAnsi="Liberation Sans" w:eastAsia="Noto Sans CJK SC Regular" w:cs="Arial"/>
+                <w:b/>
                 <w:b/>
                 <w:bCs/>
                 <w:color w:val="auto"/>
@@ -1520,10 +1557,11 @@
               </w:numPr>
               <w:suppressAutoHyphens w:val="true"/>
               <w:spacing w:before="0" w:after="0"/>
-              <w:ind w:hanging="0" w:right="176"/>
+              <w:ind w:right="176" w:hanging="0"/>
               <w:rPr>
                 <w:rFonts w:ascii="Liberation Sans" w:hAnsi="Liberation Sans" w:eastAsia="Noto Sans CJK SC Regular" w:cs="Arial"/>
                 <w:b w:val="false"/>
+                <w:b w:val="false"/>
                 <w:bCs w:val="false"/>
                 <w:color w:val="auto"/>
                 <w:kern w:val="2"/>
@@ -1533,7 +1571,16 @@
               </w:rPr>
             </w:pPr>
             <w:r>
-              <w:rPr/>
+              <w:rPr>
+                <w:rFonts w:eastAsia="Noto Sans CJK SC Regular" w:cs="Arial" w:ascii="Liberation Sans" w:hAnsi="Liberation Sans"/>
+                <w:b w:val="false"/>
+                <w:bCs w:val="false"/>
+                <w:color w:val="auto"/>
+                <w:kern w:val="2"/>
+                <w:sz w:val="18"/>
+                <w:szCs w:val="18"/>
+                <w:lang w:val="fr-CH" w:eastAsia="zh-CN" w:bidi="hi-IN"/>
+              </w:rPr>
             </w:r>
           </w:p>
         </w:tc>
@@ -1552,7 +1599,7 @@
               </w:numPr>
               <w:suppressAutoHyphens w:val="true"/>
               <w:spacing w:before="0" w:after="0"/>
-              <w:ind w:hanging="0" w:right="176"/>
+              <w:ind w:right="176" w:hanging="0"/>
               <w:rPr/>
             </w:pPr>
             <w:r>
@@ -1575,9 +1622,10 @@
               </w:numPr>
               <w:suppressAutoHyphens w:val="true"/>
               <w:spacing w:before="0" w:after="0"/>
-              <w:ind w:hanging="0" w:right="176"/>
+              <w:ind w:right="176" w:hanging="0"/>
               <w:rPr>
                 <w:rFonts w:ascii="Liberation Sans" w:hAnsi="Liberation Sans" w:eastAsia="Noto Sans CJK SC Regular" w:cs="Arial"/>
+                <w:b w:val="false"/>
                 <w:b w:val="false"/>
                 <w:bCs w:val="false"/>
                 <w:color w:val="auto"/>
@@ -1611,7 +1659,7 @@
         <w:suppressAutoHyphens w:val="true"/>
         <w:rPr>
           <w:rFonts w:ascii="Liberation Sans" w:hAnsi="Liberation Sans" w:cs="Arial"/>
-          <w:color w:themeColor="accent2" w:val="C0504D"/>
+          <w:color w:val="C0504D" w:themeColor="accent2"/>
           <w:sz w:val="18"/>
           <w:szCs w:val="18"/>
           <w:lang w:val="fr-CH"/>
@@ -1620,7 +1668,7 @@
       <w:r>
         <w:rPr>
           <w:rFonts w:cs="Arial" w:ascii="Liberation Sans" w:hAnsi="Liberation Sans"/>
-          <w:color w:themeColor="accent2" w:val="C0504D"/>
+          <w:color w:val="C0504D" w:themeColor="accent2"/>
           <w:sz w:val="18"/>
           <w:szCs w:val="18"/>
           <w:lang w:val="fr-CH"/>
@@ -1641,7 +1689,7 @@
       <w:r>
         <w:rPr>
           <w:rFonts w:cs="Arial" w:ascii="Liberation Sans" w:hAnsi="Liberation Sans"/>
-          <w:color w:themeColor="accent2" w:val="C0504D"/>
+          <w:color w:val="C0504D" w:themeColor="accent2"/>
           <w:sz w:val="18"/>
           <w:szCs w:val="18"/>
           <w:lang w:val="fr-CH"/>
@@ -1659,7 +1707,7 @@
       <w:r>
         <w:rPr>
           <w:rFonts w:cs="Arial" w:ascii="Liberation Sans" w:hAnsi="Liberation Sans"/>
-          <w:color w:themeColor="accent1" w:val="4F81BD"/>
+          <w:color w:val="4F81BD" w:themeColor="accent1"/>
           <w:sz w:val="18"/>
           <w:szCs w:val="18"/>
           <w:lang w:val="fr-CH"/>
@@ -1671,7 +1719,7 @@
       <w:r>
         <w:rPr>
           <w:rFonts w:cs="Arial" w:ascii="Liberation Sans" w:hAnsi="Liberation Sans"/>
-          <w:color w:themeColor="accent1" w:val="4F81BD"/>
+          <w:color w:val="4F81BD" w:themeColor="accent1"/>
           <w:sz w:val="18"/>
           <w:szCs w:val="18"/>
           <w:lang w:val="fr-CH"/>
@@ -1689,7 +1737,7 @@
       <w:r>
         <w:rPr>
           <w:rFonts w:cs="Arial" w:ascii="Liberation Sans" w:hAnsi="Liberation Sans"/>
-          <w:color w:themeColor="accent1" w:val="4F81BD"/>
+          <w:color w:val="4F81BD" w:themeColor="accent1"/>
           <w:sz w:val="18"/>
           <w:szCs w:val="18"/>
           <w:lang w:val="fr-CH"/>
@@ -1704,7 +1752,7 @@
         <w:suppressAutoHyphens w:val="true"/>
         <w:rPr>
           <w:rFonts w:ascii="Arial" w:hAnsi="Arial" w:cs="Arial"/>
-          <w:color w:themeColor="accent1" w:val="4F81BD"/>
+          <w:color w:val="4F81BD" w:themeColor="accent1"/>
           <w:sz w:val="18"/>
           <w:szCs w:val="18"/>
           <w:lang w:val="fr-CH"/>
@@ -1713,7 +1761,7 @@
       <w:r>
         <w:rPr>
           <w:rFonts w:cs="Arial" w:ascii="Liberation Sans" w:hAnsi="Liberation Sans"/>
-          <w:color w:themeColor="accent1" w:val="4F81BD"/>
+          <w:color w:val="4F81BD" w:themeColor="accent1"/>
           <w:sz w:val="18"/>
           <w:szCs w:val="18"/>
           <w:lang w:val="fr-CH"/>
@@ -1730,6 +1778,7 @@
         </w:numPr>
         <w:rPr>
           <w:rFonts w:ascii="Arial Black" w:hAnsi="Arial Black" w:cs="Arial"/>
+          <w:b w:val="false"/>
           <w:b w:val="false"/>
           <w:sz w:val="33"/>
           <w:szCs w:val="33"/>
@@ -1750,7 +1799,7 @@
       <w:r>
         <w:rPr>
           <w:rFonts w:cs="Arial" w:ascii="Liberation Sans" w:hAnsi="Liberation Sans"/>
-          <w:color w:themeColor="accent2" w:val="C0504D"/>
+          <w:color w:val="C0504D" w:themeColor="accent2"/>
           <w:sz w:val="18"/>
           <w:szCs w:val="18"/>
           <w:lang w:val="fr-CH"/>
@@ -1804,7 +1853,7 @@
             <w:r>
               <w:rPr>
                 <w:rFonts w:cs="Arial" w:ascii="Liberation Sans" w:hAnsi="Liberation Sans"/>
-                <w:color w:themeColor="accent1" w:val="4F81BD"/>
+                <w:color w:val="4F81BD" w:themeColor="accent1"/>
                 <w:sz w:val="18"/>
                 <w:szCs w:val="18"/>
                 <w:lang w:val="fr-CH"/>
@@ -1853,6 +1902,7 @@
               <w:rPr>
                 <w:rFonts w:ascii="Liberation Sans" w:hAnsi="Liberation Sans" w:eastAsia="Noto Sans CJK SC Regular" w:cs="Arial"/>
                 <w:b/>
+                <w:b/>
                 <w:bCs/>
                 <w:color w:val="auto"/>
                 <w:kern w:val="2"/>
@@ -1884,6 +1934,7 @@
               <w:rPr>
                 <w:rFonts w:ascii="Liberation Sans" w:hAnsi="Liberation Sans" w:eastAsia="Noto Sans CJK SC Regular" w:cs="Arial"/>
                 <w:b/>
+                <w:b/>
                 <w:bCs/>
                 <w:color w:val="auto"/>
                 <w:kern w:val="2"/>
@@ -1899,7 +1950,7 @@
                 <w:bCs/>
                 <w:color w:val="auto"/>
                 <w:kern w:val="2"/>
-                <w:sz w:val="22"/>
+                <w:sz w:val="20"/>
                 <w:szCs w:val="22"/>
                 <w:lang w:val="fr-CH" w:eastAsia="zh-CN" w:bidi="hi-IN"/>
               </w:rPr>
@@ -1929,7 +1980,7 @@
               <w:jc w:val="left"/>
               <w:rPr>
                 <w:rFonts w:ascii="Liberation Sans" w:hAnsi="Liberation Sans" w:eastAsia="Noto Sans CJK SC Regular" w:cs="Arial"/>
-                <w:color w:themeColor="accent1" w:val="4F81BD"/>
+                <w:color w:val="4F81BD" w:themeColor="accent1"/>
                 <w:kern w:val="2"/>
                 <w:sz w:val="18"/>
                 <w:szCs w:val="18"/>
@@ -1939,7 +1990,7 @@
             <w:r>
               <w:rPr>
                 <w:rFonts w:eastAsia="Noto Sans CJK SC Regular" w:cs="Arial" w:ascii="Liberation Sans" w:hAnsi="Liberation Sans"/>
-                <w:color w:themeColor="accent1" w:val="4F81BD"/>
+                <w:color w:val="4F81BD" w:themeColor="accent1"/>
                 <w:kern w:val="2"/>
                 <w:sz w:val="18"/>
                 <w:szCs w:val="18"/>
@@ -1977,7 +2028,7 @@
             <w:r>
               <w:rPr>
                 <w:rFonts w:cs="Arial" w:ascii="Liberation Sans" w:hAnsi="Liberation Sans"/>
-                <w:color w:themeColor="accent1" w:val="4F81BD"/>
+                <w:color w:val="4F81BD" w:themeColor="accent1"/>
                 <w:sz w:val="18"/>
                 <w:szCs w:val="18"/>
                 <w:lang w:val="fr-CH"/>
@@ -1997,7 +2048,7 @@
             <w:r>
               <w:rPr>
                 <w:rFonts w:cs="Arial" w:ascii="Liberation Sans" w:hAnsi="Liberation Sans"/>
-                <w:color w:themeColor="accent1" w:val="4F81BD"/>
+                <w:color w:val="4F81BD" w:themeColor="accent1"/>
                 <w:sz w:val="18"/>
                 <w:szCs w:val="18"/>
                 <w:lang w:val="fr-CH"/>
@@ -2011,7 +2062,7 @@
                 <w:i w:val="false"/>
                 <w:caps w:val="false"/>
                 <w:smallCaps w:val="false"/>
-                <w:color w:themeColor="accent1" w:val="4F81BD"/>
+                <w:color w:val="4F81BD" w:themeColor="accent1"/>
                 <w:spacing w:val="0"/>
                 <w:sz w:val="18"/>
                 <w:szCs w:val="18"/>
@@ -2022,7 +2073,7 @@
             <w:r>
               <w:rPr>
                 <w:rFonts w:cs="Arial" w:ascii="Liberation Sans" w:hAnsi="Liberation Sans"/>
-                <w:color w:themeColor="accent1" w:val="4F81BD"/>
+                <w:color w:val="4F81BD" w:themeColor="accent1"/>
                 <w:sz w:val="18"/>
                 <w:szCs w:val="18"/>
                 <w:lang w:val="fr-CH"/>
@@ -2036,7 +2087,7 @@
                 <w:i w:val="false"/>
                 <w:caps w:val="false"/>
                 <w:smallCaps w:val="false"/>
-                <w:color w:themeColor="accent1" w:val="4F81BD"/>
+                <w:color w:val="4F81BD" w:themeColor="accent1"/>
                 <w:spacing w:val="0"/>
                 <w:sz w:val="18"/>
                 <w:szCs w:val="18"/>
@@ -2047,7 +2098,7 @@
             <w:r>
               <w:rPr>
                 <w:rFonts w:cs="Arial" w:ascii="Liberation Sans" w:hAnsi="Liberation Sans"/>
-                <w:color w:themeColor="accent1" w:val="4F81BD"/>
+                <w:color w:val="4F81BD" w:themeColor="accent1"/>
                 <w:sz w:val="18"/>
                 <w:szCs w:val="18"/>
                 <w:lang w:val="fr-CH"/>
@@ -2084,7 +2135,7 @@
               </w:numPr>
               <w:suppressAutoHyphens w:val="true"/>
               <w:spacing w:before="0" w:after="0"/>
-              <w:ind w:hanging="0" w:right="176"/>
+              <w:ind w:right="176" w:hanging="0"/>
               <w:rPr/>
             </w:pPr>
             <w:r>
@@ -2347,7 +2398,7 @@
               <w:pStyle w:val="Normal"/>
               <w:widowControl w:val="false"/>
               <w:suppressAutoHyphens w:val="true"/>
-              <w:ind w:hanging="459" w:left="459"/>
+              <w:ind w:left="459" w:hanging="459"/>
               <w:jc w:val="left"/>
               <w:rPr>
                 <w:sz w:val="20"/>
@@ -2538,7 +2589,7 @@
               <w:pStyle w:val="Normal"/>
               <w:widowControl w:val="false"/>
               <w:suppressAutoHyphens w:val="true"/>
-              <w:ind w:hanging="459" w:left="459"/>
+              <w:ind w:left="459" w:hanging="459"/>
               <w:jc w:val="left"/>
               <w:rPr>
                 <w:sz w:val="20"/>
@@ -3126,7 +3177,7 @@
             <w:r>
               <w:rPr>
                 <w:rFonts w:cs="Arial" w:ascii="Liberation Sans" w:hAnsi="Liberation Sans"/>
-                <w:sz w:val="18"/>
+                <w:sz w:val="20"/>
                 <w:szCs w:val="18"/>
                 <w:lang w:val="fr-CH"/>
               </w:rPr>
@@ -3205,7 +3256,7 @@
             <w:r>
               <w:rPr>
                 <w:rFonts w:cs="Arial" w:ascii="Liberation Sans" w:hAnsi="Liberation Sans"/>
-                <w:sz w:val="2"/>
+                <w:sz w:val="20"/>
                 <w:szCs w:val="2"/>
               </w:rPr>
             </w:r>
@@ -3236,7 +3287,7 @@
             <w:r>
               <w:rPr>
                 <w:rFonts w:cs="Arial" w:ascii="Liberation Sans" w:hAnsi="Liberation Sans"/>
-                <w:color w:themeColor="accent1" w:val="4F81BD"/>
+                <w:color w:val="4F81BD" w:themeColor="accent1"/>
                 <w:sz w:val="18"/>
                 <w:szCs w:val="18"/>
                 <w:lang w:val="fr-CH"/>
@@ -3257,7 +3308,7 @@
       <w:r>
         <w:rPr>
           <w:rFonts w:cs="Arial" w:ascii="Liberation Sans" w:hAnsi="Liberation Sans"/>
-          <w:color w:themeColor="accent1" w:val="4F81BD"/>
+          <w:color w:val="4F81BD" w:themeColor="accent1"/>
           <w:sz w:val="18"/>
           <w:szCs w:val="18"/>
           <w:lang w:val="fr-CH"/>
@@ -3325,7 +3376,7 @@
             <w:r>
               <w:rPr>
                 <w:rFonts w:cs="Arial" w:ascii="Liberation Sans" w:hAnsi="Liberation Sans"/>
-                <w:color w:themeColor="accent2" w:val="C0504D"/>
+                <w:color w:val="C0504D" w:themeColor="accent2"/>
                 <w:sz w:val="18"/>
                 <w:szCs w:val="18"/>
                 <w:lang w:val="fr-CH"/>
@@ -3362,7 +3413,7 @@
             <w:r>
               <w:rPr>
                 <w:rFonts w:cs="Arial" w:ascii="Liberation Sans" w:hAnsi="Liberation Sans"/>
-                <w:color w:themeColor="accent1" w:val="4F81BD"/>
+                <w:color w:val="4F81BD" w:themeColor="accent1"/>
                 <w:sz w:val="18"/>
                 <w:szCs w:val="18"/>
                 <w:lang w:val="fr-CH"/>
@@ -3395,6 +3446,7 @@
               <w:rPr>
                 <w:rFonts w:ascii="Liberation Sans" w:hAnsi="Liberation Sans" w:eastAsia="Noto Sans CJK SC Regular" w:cs="Arial"/>
                 <w:b/>
+                <w:b/>
                 <w:bCs/>
                 <w:color w:val="auto"/>
                 <w:kern w:val="2"/>
@@ -3410,7 +3462,7 @@
                 <w:bCs/>
                 <w:color w:val="auto"/>
                 <w:kern w:val="2"/>
-                <w:sz w:val="18"/>
+                <w:sz w:val="20"/>
                 <w:szCs w:val="18"/>
                 <w:lang w:val="fr-CH" w:eastAsia="zh-CN" w:bidi="hi-IN"/>
               </w:rPr>
@@ -3424,6 +3476,7 @@
               <w:jc w:val="left"/>
               <w:rPr>
                 <w:rFonts w:ascii="Liberation Sans" w:hAnsi="Liberation Sans" w:eastAsia="Noto Sans CJK SC Regular" w:cs="Arial"/>
+                <w:b/>
                 <w:b/>
                 <w:bCs/>
                 <w:color w:val="auto"/>
@@ -3456,6 +3509,7 @@
               <w:rPr>
                 <w:rFonts w:ascii="Liberation Sans" w:hAnsi="Liberation Sans" w:eastAsia="Noto Sans CJK SC Regular" w:cs="Arial"/>
                 <w:b/>
+                <w:b/>
                 <w:bCs/>
                 <w:color w:val="auto"/>
                 <w:kern w:val="2"/>
@@ -3471,7 +3525,7 @@
                 <w:bCs/>
                 <w:color w:val="auto"/>
                 <w:kern w:val="2"/>
-                <w:sz w:val="18"/>
+                <w:sz w:val="20"/>
                 <w:szCs w:val="18"/>
                 <w:lang w:val="fr-CH" w:eastAsia="zh-CN" w:bidi="hi-IN"/>
               </w:rPr>
@@ -3501,7 +3555,7 @@
               <w:jc w:val="left"/>
               <w:rPr>
                 <w:rFonts w:ascii="Liberation Sans" w:hAnsi="Liberation Sans" w:eastAsia="Noto Sans CJK SC Regular" w:cs="Arial"/>
-                <w:color w:themeColor="accent1" w:val="4F81BD"/>
+                <w:color w:val="4F81BD" w:themeColor="accent1"/>
                 <w:kern w:val="2"/>
                 <w:sz w:val="18"/>
                 <w:szCs w:val="18"/>
@@ -3511,7 +3565,7 @@
             <w:r>
               <w:rPr>
                 <w:rFonts w:eastAsia="Noto Sans CJK SC Regular" w:cs="Arial" w:ascii="Liberation Sans" w:hAnsi="Liberation Sans"/>
-                <w:color w:themeColor="accent1" w:val="4F81BD"/>
+                <w:color w:val="4F81BD" w:themeColor="accent1"/>
                 <w:kern w:val="2"/>
                 <w:sz w:val="18"/>
                 <w:szCs w:val="18"/>
@@ -3546,7 +3600,7 @@
               <w:jc w:val="left"/>
               <w:rPr>
                 <w:rFonts w:ascii="Liberation Sans" w:hAnsi="Liberation Sans" w:eastAsia="Noto Sans CJK SC Regular" w:cs="Arial"/>
-                <w:color w:themeColor="accent1" w:val="4F81BD"/>
+                <w:color w:val="4F81BD" w:themeColor="accent1"/>
                 <w:kern w:val="2"/>
                 <w:sz w:val="18"/>
                 <w:szCs w:val="18"/>
@@ -3556,7 +3610,7 @@
             <w:r>
               <w:rPr>
                 <w:rFonts w:eastAsia="Noto Sans CJK SC Regular" w:cs="Arial" w:ascii="Liberation Sans" w:hAnsi="Liberation Sans"/>
-                <w:color w:themeColor="accent1" w:val="4F81BD"/>
+                <w:color w:val="4F81BD" w:themeColor="accent1"/>
                 <w:kern w:val="2"/>
                 <w:sz w:val="18"/>
                 <w:szCs w:val="18"/>
@@ -3594,7 +3648,7 @@
               </w:numPr>
               <w:suppressAutoHyphens w:val="true"/>
               <w:spacing w:before="0" w:after="0"/>
-              <w:ind w:hanging="0" w:right="176"/>
+              <w:ind w:right="176" w:hanging="0"/>
               <w:rPr/>
             </w:pPr>
             <w:r>
@@ -3800,6 +3854,64 @@
                 <w:szCs w:val="18"/>
                 <w:lang w:val="fr-CH"/>
               </w:rPr>
+              <w:t>{%p elif question.type == "</w:t>
+            </w:r>
+            <w:r>
+              <w:rPr>
+                <w:rFonts w:cs="Arial" w:ascii="Liberation Sans" w:hAnsi="Liberation Sans"/>
+                <w:sz w:val="18"/>
+                <w:szCs w:val="18"/>
+                <w:lang w:val="fr-CH"/>
+              </w:rPr>
+              <w:t>Calculated</w:t>
+            </w:r>
+            <w:r>
+              <w:rPr>
+                <w:rFonts w:cs="Arial" w:ascii="Liberation Sans" w:hAnsi="Liberation Sans"/>
+                <w:sz w:val="18"/>
+                <w:szCs w:val="18"/>
+                <w:lang w:val="fr-CH"/>
+              </w:rPr>
+              <w:t>FloatQuestion" %}</w:t>
+            </w:r>
+          </w:p>
+          <w:p>
+            <w:pPr>
+              <w:pStyle w:val="Normal"/>
+              <w:widowControl w:val="false"/>
+              <w:suppressAutoHyphens w:val="true"/>
+              <w:jc w:val="left"/>
+              <w:rPr>
+                <w:sz w:val="20"/>
+              </w:rPr>
+            </w:pPr>
+            <w:r>
+              <w:rPr>
+                <w:rFonts w:cs="Arial" w:ascii="Liberation Sans" w:hAnsi="Liberation Sans"/>
+                <w:sz w:val="18"/>
+                <w:szCs w:val="18"/>
+                <w:lang w:val="fr-CH"/>
+              </w:rPr>
+              <w:t>{{ question.value | emptystring }}</w:t>
+            </w:r>
+          </w:p>
+          <w:p>
+            <w:pPr>
+              <w:pStyle w:val="Normal"/>
+              <w:widowControl w:val="false"/>
+              <w:suppressAutoHyphens w:val="true"/>
+              <w:jc w:val="left"/>
+              <w:rPr>
+                <w:sz w:val="20"/>
+              </w:rPr>
+            </w:pPr>
+            <w:r>
+              <w:rPr>
+                <w:rFonts w:cs="Arial" w:ascii="Liberation Sans" w:hAnsi="Liberation Sans"/>
+                <w:sz w:val="18"/>
+                <w:szCs w:val="18"/>
+                <w:lang w:val="fr-CH"/>
+              </w:rPr>
               <w:t>{%p elif question.type == "ChoiceQuestion" %}</w:t>
             </w:r>
           </w:p>
@@ -3828,7 +3940,7 @@
               <w:pStyle w:val="Normal"/>
               <w:widowControl w:val="false"/>
               <w:suppressAutoHyphens w:val="true"/>
-              <w:ind w:hanging="459" w:left="459"/>
+              <w:ind w:left="459" w:hanging="459"/>
               <w:jc w:val="left"/>
               <w:rPr>
                 <w:sz w:val="20"/>
@@ -4013,7 +4125,7 @@
               <w:pStyle w:val="Normal"/>
               <w:widowControl w:val="false"/>
               <w:suppressAutoHyphens w:val="true"/>
-              <w:ind w:hanging="459" w:left="459"/>
+              <w:ind w:left="459" w:hanging="459"/>
               <w:jc w:val="left"/>
               <w:rPr>
                 <w:sz w:val="20"/>
@@ -4590,7 +4702,7 @@
             <w:r>
               <w:rPr>
                 <w:rFonts w:cs="Arial" w:ascii="Liberation Sans" w:hAnsi="Liberation Sans"/>
-                <w:sz w:val="18"/>
+                <w:sz w:val="20"/>
                 <w:szCs w:val="18"/>
                 <w:lang w:val="fr-CH"/>
               </w:rPr>
@@ -4669,7 +4781,7 @@
             <w:r>
               <w:rPr>
                 <w:rFonts w:cs="Arial" w:ascii="Liberation Sans" w:hAnsi="Liberation Sans"/>
-                <w:sz w:val="2"/>
+                <w:sz w:val="20"/>
                 <w:szCs w:val="2"/>
               </w:rPr>
             </w:r>
@@ -4700,7 +4812,7 @@
             <w:r>
               <w:rPr>
                 <w:rFonts w:cs="Arial" w:ascii="Liberation Sans" w:hAnsi="Liberation Sans"/>
-                <w:color w:themeColor="accent1" w:val="4F81BD"/>
+                <w:color w:val="4F81BD" w:themeColor="accent1"/>
                 <w:sz w:val="18"/>
                 <w:szCs w:val="18"/>
                 <w:lang w:val="fr-CH"/>
@@ -4732,7 +4844,7 @@
             <w:r>
               <w:rPr>
                 <w:rFonts w:cs="Arial" w:ascii="Liberation Sans" w:hAnsi="Liberation Sans"/>
-                <w:color w:themeColor="accent2" w:val="C0504D"/>
+                <w:color w:val="C0504D" w:themeColor="accent2"/>
                 <w:sz w:val="18"/>
                 <w:szCs w:val="18"/>
                 <w:lang w:val="fr-CH"/>
@@ -4753,7 +4865,7 @@
       <w:r>
         <w:rPr>
           <w:rFonts w:cs="Arial" w:ascii="Liberation Sans" w:hAnsi="Liberation Sans"/>
-          <w:color w:themeColor="accent1" w:val="4F81BD"/>
+          <w:color w:val="4F81BD" w:themeColor="accent1"/>
           <w:sz w:val="18"/>
           <w:szCs w:val="18"/>
           <w:lang w:val="fr-CH"/>
@@ -4771,7 +4883,7 @@
       <w:r>
         <w:rPr>
           <w:rFonts w:cs="Arial" w:ascii="Liberation Sans" w:hAnsi="Liberation Sans"/>
-          <w:color w:themeColor="accent2" w:val="C0504D"/>
+          <w:color w:val="C0504D" w:themeColor="accent2"/>
           <w:sz w:val="18"/>
           <w:szCs w:val="18"/>
           <w:lang w:val="fr-CH"/>
@@ -4782,7 +4894,7 @@
       <w:r>
         <w:rPr>
           <w:rFonts w:cs="Arial" w:ascii="Liberation Sans" w:hAnsi="Liberation Sans"/>
-          <w:color w:themeColor="accent2" w:val="C0504D"/>
+          <w:color w:val="C0504D" w:themeColor="accent2"/>
           <w:sz w:val="18"/>
           <w:szCs w:val="18"/>
           <w:lang w:val="fr-CH"/>
@@ -4793,7 +4905,7 @@
       <w:r>
         <w:rPr>
           <w:rFonts w:cs="Arial" w:ascii="Liberation Sans" w:hAnsi="Liberation Sans"/>
-          <w:color w:themeColor="accent2" w:val="C0504D"/>
+          <w:color w:val="C0504D" w:themeColor="accent2"/>
           <w:sz w:val="18"/>
           <w:szCs w:val="18"/>
           <w:lang w:val="fr-CH"/>
@@ -5054,7 +5166,7 @@
       <w:r>
         <w:rPr>
           <w:rFonts w:cs="Arial" w:ascii="Liberation Sans" w:hAnsi="Liberation Sans"/>
-          <w:color w:themeColor="accent2" w:val="C0504D"/>
+          <w:color w:val="C0504D" w:themeColor="accent2"/>
           <w:sz w:val="18"/>
           <w:szCs w:val="18"/>
           <w:lang w:val="fr-CH"/>
@@ -5072,7 +5184,7 @@
       <w:r>
         <w:rPr>
           <w:rFonts w:cs="Arial" w:ascii="Liberation Sans" w:hAnsi="Liberation Sans"/>
-          <w:color w:themeColor="accent1" w:val="4F81BD"/>
+          <w:color w:val="4F81BD" w:themeColor="accent1"/>
           <w:sz w:val="18"/>
           <w:szCs w:val="18"/>
           <w:lang w:val="fr-CH"/>
@@ -5090,7 +5202,7 @@
       <w:r>
         <w:rPr>
           <w:rFonts w:cs="Arial" w:ascii="Liberation Sans" w:hAnsi="Liberation Sans"/>
-          <w:color w:themeColor="accent1" w:val="4F81BD"/>
+          <w:color w:val="4F81BD" w:themeColor="accent1"/>
           <w:sz w:val="18"/>
           <w:szCs w:val="18"/>
           <w:lang w:val="fr-CH"/>
@@ -5100,7 +5212,7 @@
       <w:r>
         <w:rPr>
           <w:rFonts w:eastAsia="Noto Sans CJK SC Regular" w:cs="Arial" w:ascii="Liberation Sans" w:hAnsi="Liberation Sans"/>
-          <w:color w:themeColor="accent1" w:val="4F81BD"/>
+          <w:color w:val="4F81BD" w:themeColor="accent1"/>
           <w:kern w:val="2"/>
           <w:sz w:val="18"/>
           <w:szCs w:val="18"/>
@@ -5111,7 +5223,7 @@
       <w:r>
         <w:rPr>
           <w:rFonts w:cs="Arial" w:ascii="Liberation Sans" w:hAnsi="Liberation Sans"/>
-          <w:color w:themeColor="accent1" w:val="4F81BD"/>
+          <w:color w:val="4F81BD" w:themeColor="accent1"/>
           <w:sz w:val="18"/>
           <w:szCs w:val="18"/>
           <w:lang w:val="fr-CH"/>
@@ -5129,7 +5241,7 @@
       <w:r>
         <w:rPr>
           <w:rFonts w:cs="Arial" w:ascii="Liberation Sans" w:hAnsi="Liberation Sans"/>
-          <w:color w:themeColor="accent2" w:val="C0504D"/>
+          <w:color w:val="C0504D" w:themeColor="accent2"/>
           <w:sz w:val="18"/>
           <w:szCs w:val="18"/>
           <w:lang w:val="fr-CH"/>
@@ -5173,7 +5285,7 @@
               <w:pStyle w:val="Normal"/>
               <w:widowControl w:val="false"/>
               <w:suppressAutoHyphens w:val="true"/>
-              <w:ind w:hanging="567" w:left="567"/>
+              <w:ind w:left="567" w:hanging="567"/>
               <w:jc w:val="left"/>
               <w:rPr>
                 <w:sz w:val="20"/>
@@ -5306,7 +5418,7 @@
       <w:r>
         <w:rPr>
           <w:rFonts w:cs="Arial" w:ascii="Liberation Sans" w:hAnsi="Liberation Sans"/>
-          <w:color w:themeColor="accent2" w:val="C0504D"/>
+          <w:color w:val="C0504D" w:themeColor="accent2"/>
           <w:sz w:val="18"/>
           <w:szCs w:val="18"/>
           <w:lang w:val="fr-CH"/>
@@ -5324,7 +5436,7 @@
       <w:r>
         <w:rPr>
           <w:rFonts w:cs="Arial" w:ascii="Liberation Sans" w:hAnsi="Liberation Sans"/>
-          <w:color w:themeColor="accent1" w:val="4F81BD"/>
+          <w:color w:val="4F81BD" w:themeColor="accent1"/>
           <w:sz w:val="18"/>
           <w:szCs w:val="18"/>
           <w:lang w:val="fr-CH"/>
@@ -5342,7 +5454,7 @@
       <w:r>
         <w:rPr>
           <w:rFonts w:cs="Arial" w:ascii="Liberation Sans" w:hAnsi="Liberation Sans"/>
-          <w:color w:themeColor="accent1" w:val="4F81BD"/>
+          <w:color w:val="4F81BD" w:themeColor="accent1"/>
           <w:sz w:val="18"/>
           <w:szCs w:val="18"/>
           <w:lang w:val="fr-CH"/>
@@ -5360,7 +5472,7 @@
       <w:r>
         <w:rPr>
           <w:rFonts w:cs="Arial" w:ascii="Liberation Sans" w:hAnsi="Liberation Sans"/>
-          <w:color w:themeColor="accent2" w:val="C0504D"/>
+          <w:color w:val="C0504D" w:themeColor="accent2"/>
           <w:sz w:val="18"/>
           <w:szCs w:val="18"/>
           <w:lang w:val="fr-CH"/>
@@ -5375,7 +5487,7 @@
         <w:suppressAutoHyphens w:val="true"/>
         <w:rPr>
           <w:rFonts w:ascii="Arial" w:hAnsi="Arial" w:cs="Arial"/>
-          <w:color w:themeColor="accent1" w:val="4F81BD"/>
+          <w:color w:val="4F81BD" w:themeColor="accent1"/>
           <w:sz w:val="18"/>
           <w:szCs w:val="18"/>
           <w:lang w:val="fr-CH"/>
@@ -5384,7 +5496,7 @@
       <w:r>
         <w:rPr>
           <w:rFonts w:cs="Arial" w:ascii="Liberation Sans" w:hAnsi="Liberation Sans"/>
-          <w:color w:themeColor="accent1" w:val="4F81BD"/>
+          <w:color w:val="4F81BD" w:themeColor="accent1"/>
           <w:sz w:val="18"/>
           <w:szCs w:val="18"/>
           <w:lang w:val="fr-CH"/>
@@ -5402,7 +5514,7 @@
       <w:r>
         <w:rPr>
           <w:rFonts w:cs="Arial" w:ascii="Liberation Sans" w:hAnsi="Liberation Sans"/>
-          <w:color w:themeColor="accent2" w:val="C0504D"/>
+          <w:color w:val="C0504D" w:themeColor="accent2"/>
           <w:sz w:val="18"/>
           <w:szCs w:val="18"/>
           <w:lang w:val="fr-CH"/>
@@ -5467,7 +5579,7 @@
         <w:szCs w:val="18"/>
         <w:rFonts w:ascii="Calibri" w:hAnsi="Calibri"/>
       </w:rPr>
-      <w:t>3</w:t>
+      <w:t>1</w:t>
     </w:r>
     <w:r>
       <w:rPr>
@@ -5515,7 +5627,7 @@
         <w:szCs w:val="18"/>
         <w:rFonts w:ascii="Calibri" w:hAnsi="Calibri"/>
       </w:rPr>
-      <w:t>3</w:t>
+      <w:t>4</w:t>
     </w:r>
     <w:r>
       <w:rPr>
@@ -5548,7 +5660,7 @@
     <w:r>
       <w:rPr/>
       <w:drawing>
-        <wp:anchor behindDoc="1" distT="0" distB="0" distL="114300" distR="114300" simplePos="0" locked="0" layoutInCell="0" allowOverlap="1" relativeHeight="13">
+        <wp:anchor behindDoc="1" distT="0" distB="0" distL="114300" distR="114300" simplePos="0" locked="0" layoutInCell="0" allowOverlap="1" relativeHeight="14">
           <wp:simplePos x="0" y="0"/>
           <wp:positionH relativeFrom="column">
             <wp:posOffset>-808990</wp:posOffset>
@@ -5593,33 +5705,30 @@
         </wp:anchor>
       </w:drawing>
       <w:pict>
-        <v:shapetype id="_x0000_t136" coordsize="21600,21600" o:spt="136" adj="10800" path="m@7,l@8,m@5,21600l@6,21600e">
+        <v:shapetype id="_x0000_t136" coordsize="21600,21600" o:spt="136" adj="10800" path="m@9,l@10,em@11,21600l@12,21600e">
+          <v:stroke joinstyle="miter"/>
           <v:formulas>
-            <v:f eqn="sum #0 0 10800"/>
-            <v:f eqn="prod #0 2 1"/>
-            <v:f eqn="sum 21600 0 @1"/>
-            <v:f eqn="sum 0 0 @2"/>
-            <v:f eqn="sum 21600 0 @3"/>
-            <v:f eqn="if @0 @3 0"/>
-            <v:f eqn="if @0 21600 @1"/>
-            <v:f eqn="if @0 0 @2"/>
-            <v:f eqn="if @0 @4 21600"/>
-            <v:f eqn="mid @5 @6"/>
-            <v:f eqn="mid @8 @5"/>
-            <v:f eqn="mid @7 @8"/>
-            <v:f eqn="mid @6 @7"/>
-            <v:f eqn="sum @6 0 @5"/>
+            <v:f eqn="val #0"/>
+            <v:f eqn="sum @0 0 10800"/>
+            <v:f eqn="sum @0 0 0"/>
+            <v:f eqn="sum width 0 @0"/>
+            <v:f eqn="prod @2 2 1"/>
+            <v:f eqn="prod @3 2 1"/>
+            <v:f eqn="if @1 @5 @4"/>
+            <v:f eqn="sum 0 @6 0"/>
+            <v:f eqn="sum width 0 @6"/>
+            <v:f eqn="if @1 0 @8"/>
+            <v:f eqn="if @1 @7 width"/>
+            <v:f eqn="if @1 @8 0"/>
+            <v:f eqn="if @1 width @7"/>
           </v:formulas>
-          <v:path textpathok="t" o:connecttype="custom" o:connectlocs="@9,0;@10,10800;@11,21600;@12,10800" o:connectangles="270,180,90,0"/>
-          <v:textpath on="t" fitshape="t"/>
           <v:handles>
-            <v:h position="#0,bottomRight" xrange="6629,14971"/>
+            <v:h position="@0,21600"/>
           </v:handles>
-          <o:lock v:ext="edit" text="t" shapetype="t"/>
         </v:shapetype>
-        <v:shape id="PowerPlusWaterMarkObject" o:spid="shape_0" adj="10800" fillcolor="silver" stroked="f" o:allowincell="f" style="position:absolute;margin-left:0.2pt;margin-top:308.65pt;width:445.95pt;height:111.1pt;mso-wrap-style:none;v-text-anchor:middle;rotation:315;mso-position-horizontal:center;mso-position-horizontal-relative:margin;mso-position-vertical:center;mso-position-vertical-relative:margin" type="_x0000_t136">
+        <v:shape id="PowerPlusWaterMarkObject" o:spid="shape_0" fillcolor="silver" stroked="f" o:allowincell="f" style="position:absolute;margin-left:0.25pt;margin-top:308.65pt;width:445.9pt;height:111.05pt;mso-wrap-style:none;v-text-anchor:middle;rotation:315;mso-position-horizontal:center;mso-position-horizontal-relative:margin;mso-position-vertical:center;mso-position-vertical-relative:margin" type="_x0000_t136">
           <v:path textpathok="t"/>
-          <v:textpath on="t" fitshape="t" string="{{  draft  }}" style="font-family:&quot;Arial&quot;;font-size:1pt" trim="t"/>
+          <v:textpath on="t" fitshape="t" string="{{  draft  }}" trim="t" style="font-family:&quot;Arial&quot;;font-size:1pt"/>
           <v:fill o:detectmouseclick="t" type="solid" color2="#3f3f3f" opacity="0.5"/>
           <v:stroke color="#3465a4" joinstyle="round" endcap="flat"/>
           <w10:wrap type="none"/>
@@ -6435,7 +6544,7 @@
   <w:style w:type="paragraph" w:styleId="Heading" w:customStyle="1">
     <w:name w:val="Heading"/>
     <w:basedOn w:val="Normal"/>
-    <w:next w:val="BodyText"/>
+    <w:next w:val="TextBody"/>
     <w:qFormat/>
     <w:pPr>
       <w:keepNext w:val="true"/>
@@ -6447,7 +6556,7 @@
       <w:szCs w:val="28"/>
     </w:rPr>
   </w:style>
-  <w:style w:type="paragraph" w:styleId="BodyText">
+  <w:style w:type="paragraph" w:styleId="TextBody">
     <w:name w:val="Body Text"/>
     <w:basedOn w:val="Normal"/>
     <w:pPr>
@@ -6457,7 +6566,7 @@
   </w:style>
   <w:style w:type="paragraph" w:styleId="List">
     <w:name w:val="List"/>
-    <w:basedOn w:val="BodyText"/>
+    <w:basedOn w:val="TextBody"/>
     <w:pPr/>
     <w:rPr/>
   </w:style>
@@ -6614,7 +6723,7 @@
     <w:rsid w:val="00636a28"/>
     <w:pPr>
       <w:spacing w:before="0" w:after="0"/>
-      <w:ind w:hanging="0" w:left="720"/>
+      <w:ind w:left="720" w:hanging="0"/>
       <w:contextualSpacing/>
     </w:pPr>
     <w:rPr>

</xml_diff>